<commit_message>
Documantation is "I don't want to do this anymore"
</commit_message>
<xml_diff>
--- a/docs/doc.docx
+++ b/docs/doc.docx
@@ -346,9 +346,8 @@
           <w:lang w:val="hu-HU"/>
         </w:rPr>
         <w:tab/>
-      </w:r>
-      <w:bookmarkStart w:id="1" w:name="_GoBack"/>
-      <w:bookmarkEnd w:id="1"/>
+        <w:t>1</w:t>
+      </w:r>
       <w:r>
         <w:rPr>
           <w:rFonts w:ascii="Times New Roman" w:eastAsia="Calibri" w:hAnsi="Times New Roman" w:cs="Times New Roman"/>
@@ -356,7 +355,7 @@
           <w:szCs w:val="32"/>
           <w:lang w:val="hu-HU"/>
         </w:rPr>
-        <w:t>1</w:t>
+        <w:t>3</w:t>
       </w:r>
       <w:r>
         <w:rPr>
@@ -365,7 +364,7 @@
           <w:szCs w:val="32"/>
           <w:lang w:val="hu-HU"/>
         </w:rPr>
-        <w:t>3</w:t>
+        <w:t>.</w:t>
       </w:r>
       <w:r>
         <w:rPr>
@@ -374,17 +373,20 @@
           <w:szCs w:val="32"/>
           <w:lang w:val="hu-HU"/>
         </w:rPr>
-        <w:t>.</w:t>
-      </w:r>
-      <w:r>
+        <w:t>C</w:t>
+      </w:r>
+    </w:p>
+    <w:p>
+      <w:pPr>
+        <w:spacing w:before="0" w:after="160" w:line="259" w:lineRule="auto"/>
+        <w:jc w:val="center"/>
         <w:rPr>
           <w:rFonts w:ascii="Times New Roman" w:eastAsia="Calibri" w:hAnsi="Times New Roman" w:cs="Times New Roman"/>
           <w:sz w:val="32"/>
           <w:szCs w:val="32"/>
           <w:lang w:val="hu-HU"/>
         </w:rPr>
-        <w:t>C</w:t>
-      </w:r>
+      </w:pPr>
     </w:p>
     <w:p>
       <w:pPr>
@@ -445,30 +447,18 @@
           <w:lang w:val="hu-HU"/>
         </w:rPr>
       </w:pPr>
-    </w:p>
-    <w:p>
-      <w:pPr>
-        <w:spacing w:before="0" w:after="160" w:line="259" w:lineRule="auto"/>
-        <w:jc w:val="center"/>
+      <w:r>
         <w:rPr>
           <w:rFonts w:ascii="Times New Roman" w:eastAsia="Calibri" w:hAnsi="Times New Roman" w:cs="Times New Roman"/>
           <w:sz w:val="32"/>
           <w:szCs w:val="32"/>
           <w:lang w:val="hu-HU"/>
         </w:rPr>
-      </w:pPr>
-      <w:r>
-        <w:rPr>
-          <w:rFonts w:ascii="Times New Roman" w:eastAsia="Calibri" w:hAnsi="Times New Roman" w:cs="Times New Roman"/>
-          <w:sz w:val="32"/>
-          <w:szCs w:val="32"/>
-          <w:lang w:val="hu-HU"/>
-        </w:rPr>
         <w:t>Veszprém, 2019</w:t>
       </w:r>
     </w:p>
     <w:bookmarkEnd w:id="0" w:displacedByCustomXml="next"/>
-    <w:bookmarkStart w:id="2" w:name="bevezetés-specifikáció" w:displacedByCustomXml="next"/>
+    <w:bookmarkStart w:id="1" w:name="bevezetés-specifikáció" w:displacedByCustomXml="next"/>
     <w:sdt>
       <w:sdtPr>
         <w:rPr>
@@ -3535,29 +3525,87 @@
           <w:rFonts w:ascii="Times New Roman" w:hAnsi="Times New Roman" w:cs="Times New Roman"/>
         </w:rPr>
       </w:pPr>
-      <w:bookmarkStart w:id="3" w:name="_Toc34249061"/>
+      <w:bookmarkStart w:id="2" w:name="_Toc34249061"/>
+      <w:proofErr w:type="spellStart"/>
       <w:r>
         <w:rPr>
           <w:rFonts w:ascii="Times New Roman" w:hAnsi="Times New Roman" w:cs="Times New Roman"/>
         </w:rPr>
         <w:lastRenderedPageBreak/>
-        <w:t>Bevezetés, specifikáció</w:t>
-      </w:r>
-      <w:bookmarkEnd w:id="3"/>
-    </w:p>
-    <w:bookmarkEnd w:id="2"/>
-    <w:p>
-      <w:pPr>
-        <w:jc w:val="both"/>
-        <w:rPr>
-          <w:rFonts w:ascii="Times New Roman" w:hAnsi="Times New Roman" w:cs="Times New Roman"/>
-        </w:rPr>
-      </w:pPr>
-      <w:r>
-        <w:rPr>
-          <w:rFonts w:ascii="Times New Roman" w:hAnsi="Times New Roman" w:cs="Times New Roman"/>
-        </w:rPr>
-        <w:t>A magyar költészet mindig is fontos szerepet játszott a történelmünkben. Míg régen papírravetették a költők a gondolataikat, a mai fiatalok már inkább a telefonjukat, gépüket használják megosztásra. Vannak verses csoportok, íróknak szóló közösségi oldal is, de nincs egy kifejezetten erre a célra kitalált hely. A program nem csak közösségi platformként működik, hanem különböző eszközöket is tartalmaz az írás megkönnyítéséhez.</w:t>
+        <w:t>Bevezetés</w:t>
+      </w:r>
+      <w:proofErr w:type="spellEnd"/>
+      <w:r>
+        <w:rPr>
+          <w:rFonts w:ascii="Times New Roman" w:hAnsi="Times New Roman" w:cs="Times New Roman"/>
+        </w:rPr>
+        <w:t xml:space="preserve">, </w:t>
+      </w:r>
+      <w:proofErr w:type="spellStart"/>
+      <w:r>
+        <w:rPr>
+          <w:rFonts w:ascii="Times New Roman" w:hAnsi="Times New Roman" w:cs="Times New Roman"/>
+        </w:rPr>
+        <w:t>specifikáció</w:t>
+      </w:r>
+      <w:bookmarkEnd w:id="2"/>
+      <w:proofErr w:type="spellEnd"/>
+    </w:p>
+    <w:bookmarkEnd w:id="1"/>
+    <w:p>
+      <w:pPr>
+        <w:jc w:val="both"/>
+        <w:rPr>
+          <w:rFonts w:ascii="Times New Roman" w:hAnsi="Times New Roman" w:cs="Times New Roman"/>
+        </w:rPr>
+      </w:pPr>
+      <w:r>
+        <w:rPr>
+          <w:rFonts w:ascii="Times New Roman" w:hAnsi="Times New Roman" w:cs="Times New Roman"/>
+        </w:rPr>
+        <w:t xml:space="preserve">A </w:t>
+      </w:r>
+      <w:proofErr w:type="spellStart"/>
+      <w:r>
+        <w:rPr>
+          <w:rFonts w:ascii="Times New Roman" w:hAnsi="Times New Roman" w:cs="Times New Roman"/>
+        </w:rPr>
+        <w:t>magyar</w:t>
+      </w:r>
+      <w:proofErr w:type="spellEnd"/>
+      <w:r>
+        <w:rPr>
+          <w:rFonts w:ascii="Times New Roman" w:hAnsi="Times New Roman" w:cs="Times New Roman"/>
+        </w:rPr>
+        <w:t xml:space="preserve"> </w:t>
+      </w:r>
+      <w:proofErr w:type="spellStart"/>
+      <w:r>
+        <w:rPr>
+          <w:rFonts w:ascii="Times New Roman" w:hAnsi="Times New Roman" w:cs="Times New Roman"/>
+        </w:rPr>
+        <w:t>költészet</w:t>
+      </w:r>
+      <w:proofErr w:type="spellEnd"/>
+      <w:r>
+        <w:rPr>
+          <w:rFonts w:ascii="Times New Roman" w:hAnsi="Times New Roman" w:cs="Times New Roman"/>
+        </w:rPr>
+        <w:t xml:space="preserve"> </w:t>
+      </w:r>
+      <w:proofErr w:type="spellStart"/>
+      <w:r>
+        <w:rPr>
+          <w:rFonts w:ascii="Times New Roman" w:hAnsi="Times New Roman" w:cs="Times New Roman"/>
+        </w:rPr>
+        <w:t>mindig</w:t>
+      </w:r>
+      <w:proofErr w:type="spellEnd"/>
+      <w:r>
+        <w:rPr>
+          <w:rFonts w:ascii="Times New Roman" w:hAnsi="Times New Roman" w:cs="Times New Roman"/>
+        </w:rPr>
+        <w:t xml:space="preserve"> is fontos szerepet játszott a történelmünkben. Míg régen papírravetették a költők a gondolataikat, a mai fiatalok már inkább a telefonjukat, gépüket használják megosztásra. Vannak verses csoportok, íróknak szóló közösségi oldal is, de nincs egy kifejezetten erre a célra kitalált hely. A program nem csak közösségi platformként működik, hanem különböző eszközöket is tartalmaz az írás megkönnyítéséhez.</w:t>
       </w:r>
     </w:p>
     <w:p>
@@ -3601,7 +3649,7 @@
           <w:szCs w:val="36"/>
         </w:rPr>
       </w:pPr>
-      <w:bookmarkStart w:id="4" w:name="felhasználói-dokumentáció"/>
+      <w:bookmarkStart w:id="3" w:name="felhasználói-dokumentáció"/>
       <w:r>
         <w:rPr>
           <w:rFonts w:ascii="Times New Roman" w:hAnsi="Times New Roman" w:cs="Times New Roman"/>
@@ -3617,16 +3665,108 @@
           <w:rFonts w:ascii="Times New Roman" w:hAnsi="Times New Roman" w:cs="Times New Roman"/>
         </w:rPr>
       </w:pPr>
-      <w:bookmarkStart w:id="5" w:name="_Toc34249062"/>
+      <w:bookmarkStart w:id="4" w:name="_Toc34249062"/>
+      <w:proofErr w:type="spellStart"/>
       <w:r>
         <w:rPr>
           <w:rFonts w:ascii="Times New Roman" w:hAnsi="Times New Roman" w:cs="Times New Roman"/>
         </w:rPr>
         <w:lastRenderedPageBreak/>
-        <w:t>Felhasználói dokumentáció</w:t>
+        <w:t>Felhasználói</w:t>
+      </w:r>
+      <w:proofErr w:type="spellEnd"/>
+      <w:r>
+        <w:rPr>
+          <w:rFonts w:ascii="Times New Roman" w:hAnsi="Times New Roman" w:cs="Times New Roman"/>
+        </w:rPr>
+        <w:t xml:space="preserve"> </w:t>
+      </w:r>
+      <w:proofErr w:type="spellStart"/>
+      <w:r>
+        <w:rPr>
+          <w:rFonts w:ascii="Times New Roman" w:hAnsi="Times New Roman" w:cs="Times New Roman"/>
+        </w:rPr>
+        <w:t>dokumentáció</w:t>
+      </w:r>
+      <w:bookmarkEnd w:id="4"/>
+      <w:proofErr w:type="spellEnd"/>
+    </w:p>
+    <w:p>
+      <w:pPr>
+        <w:pStyle w:val="Cmsor2"/>
+        <w:jc w:val="both"/>
+        <w:rPr>
+          <w:rFonts w:ascii="Times New Roman" w:hAnsi="Times New Roman" w:cs="Times New Roman"/>
+        </w:rPr>
+      </w:pPr>
+      <w:bookmarkStart w:id="5" w:name="_Toc34249063"/>
+      <w:bookmarkStart w:id="6" w:name="a-program-általános-leírása"/>
+      <w:bookmarkEnd w:id="3"/>
+      <w:r>
+        <w:rPr>
+          <w:rFonts w:ascii="Times New Roman" w:hAnsi="Times New Roman" w:cs="Times New Roman"/>
+        </w:rPr>
+        <w:t>A program általános leírása</w:t>
       </w:r>
       <w:bookmarkEnd w:id="5"/>
     </w:p>
+    <w:bookmarkEnd w:id="6"/>
+    <w:p>
+      <w:pPr>
+        <w:jc w:val="both"/>
+        <w:rPr>
+          <w:rFonts w:ascii="Times New Roman" w:hAnsi="Times New Roman" w:cs="Times New Roman"/>
+        </w:rPr>
+      </w:pPr>
+      <w:r>
+        <w:rPr>
+          <w:rFonts w:ascii="Times New Roman" w:hAnsi="Times New Roman" w:cs="Times New Roman"/>
+        </w:rPr>
+        <w:t xml:space="preserve">A program </w:t>
+      </w:r>
+      <w:proofErr w:type="spellStart"/>
+      <w:r>
+        <w:rPr>
+          <w:rFonts w:ascii="Times New Roman" w:hAnsi="Times New Roman" w:cs="Times New Roman"/>
+        </w:rPr>
+        <w:t>egy</w:t>
+      </w:r>
+      <w:proofErr w:type="spellEnd"/>
+      <w:r>
+        <w:rPr>
+          <w:rFonts w:ascii="Times New Roman" w:hAnsi="Times New Roman" w:cs="Times New Roman"/>
+        </w:rPr>
+        <w:t xml:space="preserve"> </w:t>
+      </w:r>
+      <w:proofErr w:type="spellStart"/>
+      <w:r>
+        <w:rPr>
+          <w:rFonts w:ascii="Times New Roman" w:hAnsi="Times New Roman" w:cs="Times New Roman"/>
+        </w:rPr>
+        <w:t>segéd</w:t>
+      </w:r>
+      <w:proofErr w:type="spellEnd"/>
+      <w:r>
+        <w:rPr>
+          <w:rFonts w:ascii="Times New Roman" w:hAnsi="Times New Roman" w:cs="Times New Roman"/>
+        </w:rPr>
+        <w:t xml:space="preserve"> </w:t>
+      </w:r>
+      <w:proofErr w:type="spellStart"/>
+      <w:r>
+        <w:rPr>
+          <w:rFonts w:ascii="Times New Roman" w:hAnsi="Times New Roman" w:cs="Times New Roman"/>
+        </w:rPr>
+        <w:t>eszközként</w:t>
+      </w:r>
+      <w:proofErr w:type="spellEnd"/>
+      <w:r>
+        <w:rPr>
+          <w:rFonts w:ascii="Times New Roman" w:hAnsi="Times New Roman" w:cs="Times New Roman"/>
+        </w:rPr>
+        <w:t xml:space="preserve"> és közösségi felületként szolgál a mai magyar íróknak, költőknek. Segít kapcsolatok szerzésében, ihlet keresésben és főként a zavartalan írásban. Ezeket a verses fallal és az írás közben támogató eszközökkel éri el. A programmal talán többen is kezdenek alkotni és mégtöbben csodálhatják a magyar nyelv szépségeit.</w:t>
+      </w:r>
+    </w:p>
     <w:p>
       <w:pPr>
         <w:pStyle w:val="Cmsor2"/>
@@ -3635,70 +3775,36 @@
           <w:rFonts w:ascii="Times New Roman" w:hAnsi="Times New Roman" w:cs="Times New Roman"/>
         </w:rPr>
       </w:pPr>
-      <w:bookmarkStart w:id="6" w:name="_Toc34249063"/>
-      <w:bookmarkStart w:id="7" w:name="a-program-általános-leírása"/>
-      <w:bookmarkEnd w:id="4"/>
-      <w:r>
-        <w:rPr>
-          <w:rFonts w:ascii="Times New Roman" w:hAnsi="Times New Roman" w:cs="Times New Roman"/>
-        </w:rPr>
-        <w:t>A program általános leírása</w:t>
-      </w:r>
-      <w:bookmarkEnd w:id="6"/>
-    </w:p>
-    <w:bookmarkEnd w:id="7"/>
-    <w:p>
-      <w:pPr>
-        <w:jc w:val="both"/>
-        <w:rPr>
-          <w:rFonts w:ascii="Times New Roman" w:hAnsi="Times New Roman" w:cs="Times New Roman"/>
-        </w:rPr>
-      </w:pPr>
-      <w:r>
-        <w:rPr>
-          <w:rFonts w:ascii="Times New Roman" w:hAnsi="Times New Roman" w:cs="Times New Roman"/>
-        </w:rPr>
-        <w:t>A progaram egy segéd eszközként és közösségi felületként szolgál a mai magyar íróknak, költőknek. Segít kapcsolatok szerzésében, ihlet keresésben és főként a zavartalan írásban. Ezeket a verses fallal és az írás közben támogató eszközökkel éri el. A programmal talán többen is kezdenek alkotni és mégtöbben csodálhatják a magyar nyelv szépségeit.</w:t>
-      </w:r>
-    </w:p>
-    <w:p>
-      <w:pPr>
-        <w:pStyle w:val="Cmsor2"/>
-        <w:jc w:val="both"/>
-        <w:rPr>
-          <w:rFonts w:ascii="Times New Roman" w:hAnsi="Times New Roman" w:cs="Times New Roman"/>
-        </w:rPr>
-      </w:pPr>
-      <w:bookmarkStart w:id="8" w:name="_Toc34249064"/>
-      <w:bookmarkStart w:id="9" w:name="rendszerkövetelmények"/>
+      <w:bookmarkStart w:id="7" w:name="_Toc34249064"/>
+      <w:bookmarkStart w:id="8" w:name="rendszerkövetelmények"/>
       <w:r>
         <w:rPr>
           <w:rFonts w:ascii="Times New Roman" w:hAnsi="Times New Roman" w:cs="Times New Roman"/>
         </w:rPr>
         <w:t>Rendszerkövetelmények</w:t>
       </w:r>
+      <w:bookmarkEnd w:id="7"/>
+    </w:p>
+    <w:p>
+      <w:pPr>
+        <w:pStyle w:val="Cmsor3"/>
+        <w:jc w:val="both"/>
+        <w:rPr>
+          <w:rFonts w:ascii="Times New Roman" w:hAnsi="Times New Roman" w:cs="Times New Roman"/>
+        </w:rPr>
+      </w:pPr>
+      <w:bookmarkStart w:id="9" w:name="_Toc34249065"/>
+      <w:bookmarkStart w:id="10" w:name="hardver-követelmények"/>
       <w:bookmarkEnd w:id="8"/>
-    </w:p>
-    <w:p>
-      <w:pPr>
-        <w:pStyle w:val="Cmsor3"/>
-        <w:jc w:val="both"/>
-        <w:rPr>
-          <w:rFonts w:ascii="Times New Roman" w:hAnsi="Times New Roman" w:cs="Times New Roman"/>
-        </w:rPr>
-      </w:pPr>
-      <w:bookmarkStart w:id="10" w:name="_Toc34249065"/>
-      <w:bookmarkStart w:id="11" w:name="hardver-követelmények"/>
+      <w:r>
+        <w:rPr>
+          <w:rFonts w:ascii="Times New Roman" w:hAnsi="Times New Roman" w:cs="Times New Roman"/>
+        </w:rPr>
+        <w:t>Hardver követelmények</w:t>
+      </w:r>
       <w:bookmarkEnd w:id="9"/>
-      <w:r>
-        <w:rPr>
-          <w:rFonts w:ascii="Times New Roman" w:hAnsi="Times New Roman" w:cs="Times New Roman"/>
-        </w:rPr>
-        <w:t>Hardver követelmények</w:t>
-      </w:r>
-      <w:bookmarkEnd w:id="10"/>
-    </w:p>
-    <w:bookmarkEnd w:id="11"/>
+    </w:p>
+    <w:bookmarkEnd w:id="10"/>
     <w:p>
       <w:pPr>
         <w:pStyle w:val="Compact"/>
@@ -3764,74 +3870,182 @@
           <w:rFonts w:ascii="Times New Roman" w:hAnsi="Times New Roman" w:cs="Times New Roman"/>
         </w:rPr>
       </w:pPr>
-      <w:bookmarkStart w:id="12" w:name="_Toc34249066"/>
-      <w:bookmarkStart w:id="13" w:name="szoftver-követelmények"/>
+      <w:bookmarkStart w:id="11" w:name="_Toc34249066"/>
+      <w:bookmarkStart w:id="12" w:name="szoftver-követelmények"/>
       <w:r>
         <w:rPr>
           <w:rFonts w:ascii="Times New Roman" w:hAnsi="Times New Roman" w:cs="Times New Roman"/>
         </w:rPr>
         <w:t>Szoftver követelmények</w:t>
       </w:r>
-      <w:bookmarkEnd w:id="12"/>
-    </w:p>
-    <w:bookmarkEnd w:id="13"/>
-    <w:p>
-      <w:pPr>
-        <w:jc w:val="both"/>
-        <w:rPr>
-          <w:rFonts w:ascii="Times New Roman" w:hAnsi="Times New Roman" w:cs="Times New Roman"/>
-        </w:rPr>
-      </w:pPr>
+      <w:bookmarkEnd w:id="11"/>
+    </w:p>
+    <w:bookmarkEnd w:id="12"/>
+    <w:p>
+      <w:pPr>
+        <w:jc w:val="both"/>
+        <w:rPr>
+          <w:rFonts w:ascii="Times New Roman" w:hAnsi="Times New Roman" w:cs="Times New Roman"/>
+        </w:rPr>
+      </w:pPr>
+      <w:proofErr w:type="spellStart"/>
       <w:r>
         <w:rPr>
           <w:rFonts w:ascii="Times New Roman" w:hAnsi="Times New Roman" w:cs="Times New Roman"/>
           <w:b/>
         </w:rPr>
-        <w:t>Minimális követelmények:</w:t>
-      </w:r>
-    </w:p>
-    <w:p>
-      <w:pPr>
-        <w:jc w:val="both"/>
-        <w:rPr>
-          <w:rFonts w:ascii="Times New Roman" w:hAnsi="Times New Roman" w:cs="Times New Roman"/>
-        </w:rPr>
-      </w:pPr>
-      <w:r>
-        <w:rPr>
-          <w:rFonts w:ascii="Times New Roman" w:hAnsi="Times New Roman" w:cs="Times New Roman"/>
-        </w:rPr>
-        <w:t>- dotNet keretrendszer 4.7.2-es verziója</w:t>
-      </w:r>
-    </w:p>
-    <w:p>
-      <w:pPr>
-        <w:jc w:val="both"/>
-        <w:rPr>
-          <w:rFonts w:ascii="Times New Roman" w:hAnsi="Times New Roman" w:cs="Times New Roman"/>
-        </w:rPr>
-      </w:pPr>
+        <w:t>Minimális</w:t>
+      </w:r>
+      <w:proofErr w:type="spellEnd"/>
       <w:r>
         <w:rPr>
           <w:rFonts w:ascii="Times New Roman" w:hAnsi="Times New Roman" w:cs="Times New Roman"/>
           <w:b/>
         </w:rPr>
-        <w:t>Ajánlott követelmények:</w:t>
-      </w:r>
-    </w:p>
-    <w:p>
-      <w:pPr>
-        <w:jc w:val="both"/>
-        <w:rPr>
-          <w:rFonts w:ascii="Times New Roman" w:hAnsi="Times New Roman" w:cs="Times New Roman"/>
-        </w:rPr>
-      </w:pPr>
-      <w:r>
-        <w:rPr>
-          <w:rFonts w:ascii="Times New Roman" w:hAnsi="Times New Roman" w:cs="Times New Roman"/>
-        </w:rPr>
-        <w:t>- Windows 10 64bit-es változata - internetkapcsolat</w:t>
-      </w:r>
+        <w:t xml:space="preserve"> </w:t>
+      </w:r>
+      <w:proofErr w:type="spellStart"/>
+      <w:r>
+        <w:rPr>
+          <w:rFonts w:ascii="Times New Roman" w:hAnsi="Times New Roman" w:cs="Times New Roman"/>
+          <w:b/>
+        </w:rPr>
+        <w:t>követelmények</w:t>
+      </w:r>
+      <w:proofErr w:type="spellEnd"/>
+      <w:r>
+        <w:rPr>
+          <w:rFonts w:ascii="Times New Roman" w:hAnsi="Times New Roman" w:cs="Times New Roman"/>
+          <w:b/>
+        </w:rPr>
+        <w:t>:</w:t>
+      </w:r>
+    </w:p>
+    <w:p>
+      <w:pPr>
+        <w:jc w:val="both"/>
+        <w:rPr>
+          <w:rFonts w:ascii="Times New Roman" w:hAnsi="Times New Roman" w:cs="Times New Roman"/>
+        </w:rPr>
+      </w:pPr>
+      <w:r>
+        <w:rPr>
+          <w:rFonts w:ascii="Times New Roman" w:hAnsi="Times New Roman" w:cs="Times New Roman"/>
+        </w:rPr>
+        <w:t xml:space="preserve">- </w:t>
+      </w:r>
+      <w:proofErr w:type="spellStart"/>
+      <w:r>
+        <w:rPr>
+          <w:rFonts w:ascii="Times New Roman" w:hAnsi="Times New Roman" w:cs="Times New Roman"/>
+        </w:rPr>
+        <w:t>dotNet</w:t>
+      </w:r>
+      <w:proofErr w:type="spellEnd"/>
+      <w:r>
+        <w:rPr>
+          <w:rFonts w:ascii="Times New Roman" w:hAnsi="Times New Roman" w:cs="Times New Roman"/>
+        </w:rPr>
+        <w:t xml:space="preserve"> </w:t>
+      </w:r>
+      <w:proofErr w:type="spellStart"/>
+      <w:r>
+        <w:rPr>
+          <w:rFonts w:ascii="Times New Roman" w:hAnsi="Times New Roman" w:cs="Times New Roman"/>
+        </w:rPr>
+        <w:t>keretrendszer</w:t>
+      </w:r>
+      <w:proofErr w:type="spellEnd"/>
+      <w:r>
+        <w:rPr>
+          <w:rFonts w:ascii="Times New Roman" w:hAnsi="Times New Roman" w:cs="Times New Roman"/>
+        </w:rPr>
+        <w:t xml:space="preserve"> 4.7.2-es </w:t>
+      </w:r>
+      <w:proofErr w:type="spellStart"/>
+      <w:r>
+        <w:rPr>
+          <w:rFonts w:ascii="Times New Roman" w:hAnsi="Times New Roman" w:cs="Times New Roman"/>
+        </w:rPr>
+        <w:t>verziója</w:t>
+      </w:r>
+      <w:proofErr w:type="spellEnd"/>
+    </w:p>
+    <w:p>
+      <w:pPr>
+        <w:jc w:val="both"/>
+        <w:rPr>
+          <w:rFonts w:ascii="Times New Roman" w:hAnsi="Times New Roman" w:cs="Times New Roman"/>
+        </w:rPr>
+      </w:pPr>
+      <w:proofErr w:type="spellStart"/>
+      <w:r>
+        <w:rPr>
+          <w:rFonts w:ascii="Times New Roman" w:hAnsi="Times New Roman" w:cs="Times New Roman"/>
+          <w:b/>
+        </w:rPr>
+        <w:t>Ajánlott</w:t>
+      </w:r>
+      <w:proofErr w:type="spellEnd"/>
+      <w:r>
+        <w:rPr>
+          <w:rFonts w:ascii="Times New Roman" w:hAnsi="Times New Roman" w:cs="Times New Roman"/>
+          <w:b/>
+        </w:rPr>
+        <w:t xml:space="preserve"> </w:t>
+      </w:r>
+      <w:proofErr w:type="spellStart"/>
+      <w:r>
+        <w:rPr>
+          <w:rFonts w:ascii="Times New Roman" w:hAnsi="Times New Roman" w:cs="Times New Roman"/>
+          <w:b/>
+        </w:rPr>
+        <w:t>követelmények</w:t>
+      </w:r>
+      <w:proofErr w:type="spellEnd"/>
+      <w:r>
+        <w:rPr>
+          <w:rFonts w:ascii="Times New Roman" w:hAnsi="Times New Roman" w:cs="Times New Roman"/>
+          <w:b/>
+        </w:rPr>
+        <w:t>:</w:t>
+      </w:r>
+    </w:p>
+    <w:p>
+      <w:pPr>
+        <w:jc w:val="both"/>
+        <w:rPr>
+          <w:rFonts w:ascii="Times New Roman" w:hAnsi="Times New Roman" w:cs="Times New Roman"/>
+        </w:rPr>
+      </w:pPr>
+      <w:r>
+        <w:rPr>
+          <w:rFonts w:ascii="Times New Roman" w:hAnsi="Times New Roman" w:cs="Times New Roman"/>
+        </w:rPr>
+        <w:t xml:space="preserve">- Windows 10 64bit-es </w:t>
+      </w:r>
+      <w:proofErr w:type="spellStart"/>
+      <w:r>
+        <w:rPr>
+          <w:rFonts w:ascii="Times New Roman" w:hAnsi="Times New Roman" w:cs="Times New Roman"/>
+        </w:rPr>
+        <w:t>változata</w:t>
+      </w:r>
+      <w:proofErr w:type="spellEnd"/>
+      <w:r>
+        <w:rPr>
+          <w:rFonts w:ascii="Times New Roman" w:hAnsi="Times New Roman" w:cs="Times New Roman"/>
+        </w:rPr>
+        <w:t xml:space="preserve"> - </w:t>
+      </w:r>
+      <w:proofErr w:type="spellStart"/>
+      <w:r>
+        <w:rPr>
+          <w:rFonts w:ascii="Times New Roman" w:hAnsi="Times New Roman" w:cs="Times New Roman"/>
+        </w:rPr>
+        <w:t>internetkapcsolat</w:t>
+      </w:r>
+      <w:proofErr w:type="spellEnd"/>
     </w:p>
     <w:p>
       <w:pPr>
@@ -3855,29 +4069,85 @@
           <w:rFonts w:ascii="Times New Roman" w:hAnsi="Times New Roman" w:cs="Times New Roman"/>
         </w:rPr>
       </w:pPr>
-      <w:bookmarkStart w:id="14" w:name="_Toc34249067"/>
-      <w:bookmarkStart w:id="15" w:name="telepítés"/>
+      <w:bookmarkStart w:id="13" w:name="_Toc34249067"/>
+      <w:bookmarkStart w:id="14" w:name="telepítés"/>
       <w:r>
         <w:rPr>
           <w:rFonts w:ascii="Times New Roman" w:hAnsi="Times New Roman" w:cs="Times New Roman"/>
         </w:rPr>
         <w:t>Telepítés</w:t>
       </w:r>
-      <w:bookmarkEnd w:id="14"/>
-    </w:p>
-    <w:bookmarkEnd w:id="15"/>
-    <w:p>
-      <w:pPr>
-        <w:jc w:val="both"/>
-        <w:rPr>
-          <w:rFonts w:ascii="Times New Roman" w:hAnsi="Times New Roman" w:cs="Times New Roman"/>
-        </w:rPr>
-      </w:pPr>
-      <w:r>
-        <w:rPr>
-          <w:rFonts w:ascii="Times New Roman" w:hAnsi="Times New Roman" w:cs="Times New Roman"/>
-        </w:rPr>
-        <w:t xml:space="preserve">A program telepítése nagyban hasonlít bármely másik program telepítéséhez. A telepítő megnyitása után a Next gombra kattintva a felhasználó kiválaszthatja, hogy hová szeretné telepíteni a </w:t>
+      <w:bookmarkEnd w:id="13"/>
+    </w:p>
+    <w:bookmarkEnd w:id="14"/>
+    <w:p>
+      <w:pPr>
+        <w:jc w:val="both"/>
+        <w:rPr>
+          <w:rFonts w:ascii="Times New Roman" w:hAnsi="Times New Roman" w:cs="Times New Roman"/>
+        </w:rPr>
+      </w:pPr>
+      <w:r>
+        <w:rPr>
+          <w:rFonts w:ascii="Times New Roman" w:hAnsi="Times New Roman" w:cs="Times New Roman"/>
+        </w:rPr>
+        <w:t xml:space="preserve">A program telepítése nagyban hasonlít bármely másik program telepítéséhez. A telepítő megnyitása után a Next gombra kattintva a felhasználó </w:t>
+      </w:r>
+      <w:proofErr w:type="spellStart"/>
+      <w:r>
+        <w:rPr>
+          <w:rFonts w:ascii="Times New Roman" w:hAnsi="Times New Roman" w:cs="Times New Roman"/>
+        </w:rPr>
+        <w:t>kiválaszthatja</w:t>
+      </w:r>
+      <w:proofErr w:type="spellEnd"/>
+      <w:r>
+        <w:rPr>
+          <w:rFonts w:ascii="Times New Roman" w:hAnsi="Times New Roman" w:cs="Times New Roman"/>
+        </w:rPr>
+        <w:t xml:space="preserve">, hogy </w:t>
+      </w:r>
+      <w:proofErr w:type="spellStart"/>
+      <w:r>
+        <w:rPr>
+          <w:rFonts w:ascii="Times New Roman" w:hAnsi="Times New Roman" w:cs="Times New Roman"/>
+        </w:rPr>
+        <w:t>hová</w:t>
+      </w:r>
+      <w:proofErr w:type="spellEnd"/>
+      <w:r>
+        <w:rPr>
+          <w:rFonts w:ascii="Times New Roman" w:hAnsi="Times New Roman" w:cs="Times New Roman"/>
+        </w:rPr>
+        <w:t xml:space="preserve"> </w:t>
+      </w:r>
+      <w:proofErr w:type="spellStart"/>
+      <w:r>
+        <w:rPr>
+          <w:rFonts w:ascii="Times New Roman" w:hAnsi="Times New Roman" w:cs="Times New Roman"/>
+        </w:rPr>
+        <w:t>szeretné</w:t>
+      </w:r>
+      <w:proofErr w:type="spellEnd"/>
+      <w:r>
+        <w:rPr>
+          <w:rFonts w:ascii="Times New Roman" w:hAnsi="Times New Roman" w:cs="Times New Roman"/>
+        </w:rPr>
+        <w:t xml:space="preserve"> </w:t>
+      </w:r>
+      <w:proofErr w:type="spellStart"/>
+      <w:r>
+        <w:rPr>
+          <w:rFonts w:ascii="Times New Roman" w:hAnsi="Times New Roman" w:cs="Times New Roman"/>
+        </w:rPr>
+        <w:t>telepíteni</w:t>
+      </w:r>
+      <w:proofErr w:type="spellEnd"/>
+      <w:r>
+        <w:rPr>
+          <w:rFonts w:ascii="Times New Roman" w:hAnsi="Times New Roman" w:cs="Times New Roman"/>
+        </w:rPr>
+        <w:t xml:space="preserve"> a </w:t>
       </w:r>
       <w:r>
         <w:rPr>
@@ -3889,51 +4159,321 @@
         <w:rPr>
           <w:rFonts w:ascii="Times New Roman" w:hAnsi="Times New Roman" w:cs="Times New Roman"/>
         </w:rPr>
-        <w:t xml:space="preserve"> A beállítás után </w:t>
-      </w:r>
-      <w:r>
-        <w:rPr>
-          <w:rFonts w:ascii="Times New Roman" w:hAnsi="Times New Roman" w:cs="Times New Roman"/>
-        </w:rPr>
-        <w:t>ismét egy</w:t>
-      </w:r>
-      <w:r>
-        <w:rPr>
-          <w:rFonts w:ascii="Times New Roman" w:hAnsi="Times New Roman" w:cs="Times New Roman"/>
-        </w:rPr>
-        <w:t xml:space="preserve"> Next gomb után a </w:t>
-      </w:r>
-      <w:r>
-        <w:rPr>
-          <w:rFonts w:ascii="Times New Roman" w:hAnsi="Times New Roman" w:cs="Times New Roman"/>
-        </w:rPr>
-        <w:t xml:space="preserve">felhasználó az Install gombbal indítja a telepítést. A </w:t>
-      </w:r>
-      <w:r>
-        <w:rPr>
-          <w:rFonts w:ascii="Times New Roman" w:hAnsi="Times New Roman" w:cs="Times New Roman"/>
-        </w:rPr>
-        <w:t>program gyorsan települ és bezárható a telepítő.</w:t>
-      </w:r>
-    </w:p>
-    <w:p>
-      <w:pPr>
-        <w:jc w:val="both"/>
-        <w:rPr>
-          <w:rFonts w:ascii="Times New Roman" w:hAnsi="Times New Roman" w:cs="Times New Roman"/>
-        </w:rPr>
-      </w:pPr>
-      <w:r>
-        <w:rPr>
-          <w:rFonts w:ascii="Times New Roman" w:hAnsi="Times New Roman" w:cs="Times New Roman"/>
-        </w:rPr>
-        <w:t xml:space="preserve">Telepítés után a program </w:t>
-      </w:r>
-      <w:r>
-        <w:rPr>
-          <w:rFonts w:ascii="Times New Roman" w:hAnsi="Times New Roman" w:cs="Times New Roman"/>
-        </w:rPr>
-        <w:t>megtalálható a telepítés előtt választott helyen és a Start menüben.</w:t>
+        <w:t xml:space="preserve"> A </w:t>
+      </w:r>
+      <w:proofErr w:type="spellStart"/>
+      <w:r>
+        <w:rPr>
+          <w:rFonts w:ascii="Times New Roman" w:hAnsi="Times New Roman" w:cs="Times New Roman"/>
+        </w:rPr>
+        <w:t>beállítás</w:t>
+      </w:r>
+      <w:proofErr w:type="spellEnd"/>
+      <w:r>
+        <w:rPr>
+          <w:rFonts w:ascii="Times New Roman" w:hAnsi="Times New Roman" w:cs="Times New Roman"/>
+        </w:rPr>
+        <w:t xml:space="preserve"> </w:t>
+      </w:r>
+      <w:proofErr w:type="spellStart"/>
+      <w:r>
+        <w:rPr>
+          <w:rFonts w:ascii="Times New Roman" w:hAnsi="Times New Roman" w:cs="Times New Roman"/>
+        </w:rPr>
+        <w:t>után</w:t>
+      </w:r>
+      <w:proofErr w:type="spellEnd"/>
+      <w:r>
+        <w:rPr>
+          <w:rFonts w:ascii="Times New Roman" w:hAnsi="Times New Roman" w:cs="Times New Roman"/>
+        </w:rPr>
+        <w:t xml:space="preserve"> </w:t>
+      </w:r>
+      <w:proofErr w:type="spellStart"/>
+      <w:r>
+        <w:rPr>
+          <w:rFonts w:ascii="Times New Roman" w:hAnsi="Times New Roman" w:cs="Times New Roman"/>
+        </w:rPr>
+        <w:t>ismét</w:t>
+      </w:r>
+      <w:proofErr w:type="spellEnd"/>
+      <w:r>
+        <w:rPr>
+          <w:rFonts w:ascii="Times New Roman" w:hAnsi="Times New Roman" w:cs="Times New Roman"/>
+        </w:rPr>
+        <w:t xml:space="preserve"> </w:t>
+      </w:r>
+      <w:proofErr w:type="spellStart"/>
+      <w:r>
+        <w:rPr>
+          <w:rFonts w:ascii="Times New Roman" w:hAnsi="Times New Roman" w:cs="Times New Roman"/>
+        </w:rPr>
+        <w:t>egy</w:t>
+      </w:r>
+      <w:proofErr w:type="spellEnd"/>
+      <w:r>
+        <w:rPr>
+          <w:rFonts w:ascii="Times New Roman" w:hAnsi="Times New Roman" w:cs="Times New Roman"/>
+        </w:rPr>
+        <w:t xml:space="preserve"> Next </w:t>
+      </w:r>
+      <w:proofErr w:type="spellStart"/>
+      <w:r>
+        <w:rPr>
+          <w:rFonts w:ascii="Times New Roman" w:hAnsi="Times New Roman" w:cs="Times New Roman"/>
+        </w:rPr>
+        <w:t>gomb</w:t>
+      </w:r>
+      <w:proofErr w:type="spellEnd"/>
+      <w:r>
+        <w:rPr>
+          <w:rFonts w:ascii="Times New Roman" w:hAnsi="Times New Roman" w:cs="Times New Roman"/>
+        </w:rPr>
+        <w:t xml:space="preserve"> </w:t>
+      </w:r>
+      <w:proofErr w:type="spellStart"/>
+      <w:r>
+        <w:rPr>
+          <w:rFonts w:ascii="Times New Roman" w:hAnsi="Times New Roman" w:cs="Times New Roman"/>
+        </w:rPr>
+        <w:t>után</w:t>
+      </w:r>
+      <w:proofErr w:type="spellEnd"/>
+      <w:r>
+        <w:rPr>
+          <w:rFonts w:ascii="Times New Roman" w:hAnsi="Times New Roman" w:cs="Times New Roman"/>
+        </w:rPr>
+        <w:t xml:space="preserve"> a </w:t>
+      </w:r>
+      <w:proofErr w:type="spellStart"/>
+      <w:r>
+        <w:rPr>
+          <w:rFonts w:ascii="Times New Roman" w:hAnsi="Times New Roman" w:cs="Times New Roman"/>
+        </w:rPr>
+        <w:t>felhasználó</w:t>
+      </w:r>
+      <w:proofErr w:type="spellEnd"/>
+      <w:r>
+        <w:rPr>
+          <w:rFonts w:ascii="Times New Roman" w:hAnsi="Times New Roman" w:cs="Times New Roman"/>
+        </w:rPr>
+        <w:t xml:space="preserve"> </w:t>
+      </w:r>
+      <w:proofErr w:type="spellStart"/>
+      <w:r>
+        <w:rPr>
+          <w:rFonts w:ascii="Times New Roman" w:hAnsi="Times New Roman" w:cs="Times New Roman"/>
+        </w:rPr>
+        <w:t>az</w:t>
+      </w:r>
+      <w:proofErr w:type="spellEnd"/>
+      <w:r>
+        <w:rPr>
+          <w:rFonts w:ascii="Times New Roman" w:hAnsi="Times New Roman" w:cs="Times New Roman"/>
+        </w:rPr>
+        <w:t xml:space="preserve"> Install </w:t>
+      </w:r>
+      <w:proofErr w:type="spellStart"/>
+      <w:r>
+        <w:rPr>
+          <w:rFonts w:ascii="Times New Roman" w:hAnsi="Times New Roman" w:cs="Times New Roman"/>
+        </w:rPr>
+        <w:t>gombbal</w:t>
+      </w:r>
+      <w:proofErr w:type="spellEnd"/>
+      <w:r>
+        <w:rPr>
+          <w:rFonts w:ascii="Times New Roman" w:hAnsi="Times New Roman" w:cs="Times New Roman"/>
+        </w:rPr>
+        <w:t xml:space="preserve"> </w:t>
+      </w:r>
+      <w:proofErr w:type="spellStart"/>
+      <w:r>
+        <w:rPr>
+          <w:rFonts w:ascii="Times New Roman" w:hAnsi="Times New Roman" w:cs="Times New Roman"/>
+        </w:rPr>
+        <w:t>indítja</w:t>
+      </w:r>
+      <w:proofErr w:type="spellEnd"/>
+      <w:r>
+        <w:rPr>
+          <w:rFonts w:ascii="Times New Roman" w:hAnsi="Times New Roman" w:cs="Times New Roman"/>
+        </w:rPr>
+        <w:t xml:space="preserve"> a </w:t>
+      </w:r>
+      <w:proofErr w:type="spellStart"/>
+      <w:r>
+        <w:rPr>
+          <w:rFonts w:ascii="Times New Roman" w:hAnsi="Times New Roman" w:cs="Times New Roman"/>
+        </w:rPr>
+        <w:t>telepítést</w:t>
+      </w:r>
+      <w:proofErr w:type="spellEnd"/>
+      <w:r>
+        <w:rPr>
+          <w:rFonts w:ascii="Times New Roman" w:hAnsi="Times New Roman" w:cs="Times New Roman"/>
+        </w:rPr>
+        <w:t xml:space="preserve">. A </w:t>
+      </w:r>
+      <w:r>
+        <w:rPr>
+          <w:rFonts w:ascii="Times New Roman" w:hAnsi="Times New Roman" w:cs="Times New Roman"/>
+        </w:rPr>
+        <w:t xml:space="preserve">program </w:t>
+      </w:r>
+      <w:proofErr w:type="spellStart"/>
+      <w:r>
+        <w:rPr>
+          <w:rFonts w:ascii="Times New Roman" w:hAnsi="Times New Roman" w:cs="Times New Roman"/>
+        </w:rPr>
+        <w:t>gyorsan</w:t>
+      </w:r>
+      <w:proofErr w:type="spellEnd"/>
+      <w:r>
+        <w:rPr>
+          <w:rFonts w:ascii="Times New Roman" w:hAnsi="Times New Roman" w:cs="Times New Roman"/>
+        </w:rPr>
+        <w:t xml:space="preserve"> </w:t>
+      </w:r>
+      <w:proofErr w:type="spellStart"/>
+      <w:r>
+        <w:rPr>
+          <w:rFonts w:ascii="Times New Roman" w:hAnsi="Times New Roman" w:cs="Times New Roman"/>
+        </w:rPr>
+        <w:t>települ</w:t>
+      </w:r>
+      <w:proofErr w:type="spellEnd"/>
+      <w:r>
+        <w:rPr>
+          <w:rFonts w:ascii="Times New Roman" w:hAnsi="Times New Roman" w:cs="Times New Roman"/>
+        </w:rPr>
+        <w:t xml:space="preserve"> és </w:t>
+      </w:r>
+      <w:proofErr w:type="spellStart"/>
+      <w:r>
+        <w:rPr>
+          <w:rFonts w:ascii="Times New Roman" w:hAnsi="Times New Roman" w:cs="Times New Roman"/>
+        </w:rPr>
+        <w:t>bezárható</w:t>
+      </w:r>
+      <w:proofErr w:type="spellEnd"/>
+      <w:r>
+        <w:rPr>
+          <w:rFonts w:ascii="Times New Roman" w:hAnsi="Times New Roman" w:cs="Times New Roman"/>
+        </w:rPr>
+        <w:t xml:space="preserve"> a telepítő.</w:t>
+      </w:r>
+    </w:p>
+    <w:p>
+      <w:pPr>
+        <w:jc w:val="both"/>
+        <w:rPr>
+          <w:rFonts w:ascii="Times New Roman" w:hAnsi="Times New Roman" w:cs="Times New Roman"/>
+        </w:rPr>
+      </w:pPr>
+      <w:r>
+        <w:rPr>
+          <w:rFonts w:ascii="Times New Roman" w:hAnsi="Times New Roman" w:cs="Times New Roman"/>
+        </w:rPr>
+        <w:t xml:space="preserve">Telepítés </w:t>
+      </w:r>
+      <w:proofErr w:type="spellStart"/>
+      <w:r>
+        <w:rPr>
+          <w:rFonts w:ascii="Times New Roman" w:hAnsi="Times New Roman" w:cs="Times New Roman"/>
+        </w:rPr>
+        <w:t>után</w:t>
+      </w:r>
+      <w:proofErr w:type="spellEnd"/>
+      <w:r>
+        <w:rPr>
+          <w:rFonts w:ascii="Times New Roman" w:hAnsi="Times New Roman" w:cs="Times New Roman"/>
+        </w:rPr>
+        <w:t xml:space="preserve"> a program </w:t>
+      </w:r>
+      <w:proofErr w:type="spellStart"/>
+      <w:r>
+        <w:rPr>
+          <w:rFonts w:ascii="Times New Roman" w:hAnsi="Times New Roman" w:cs="Times New Roman"/>
+        </w:rPr>
+        <w:t>megtalálható</w:t>
+      </w:r>
+      <w:proofErr w:type="spellEnd"/>
+      <w:r>
+        <w:rPr>
+          <w:rFonts w:ascii="Times New Roman" w:hAnsi="Times New Roman" w:cs="Times New Roman"/>
+        </w:rPr>
+        <w:t xml:space="preserve"> a </w:t>
+      </w:r>
+      <w:proofErr w:type="spellStart"/>
+      <w:r>
+        <w:rPr>
+          <w:rFonts w:ascii="Times New Roman" w:hAnsi="Times New Roman" w:cs="Times New Roman"/>
+        </w:rPr>
+        <w:t>telepítés</w:t>
+      </w:r>
+      <w:proofErr w:type="spellEnd"/>
+      <w:r>
+        <w:rPr>
+          <w:rFonts w:ascii="Times New Roman" w:hAnsi="Times New Roman" w:cs="Times New Roman"/>
+        </w:rPr>
+        <w:t xml:space="preserve"> </w:t>
+      </w:r>
+      <w:proofErr w:type="spellStart"/>
+      <w:r>
+        <w:rPr>
+          <w:rFonts w:ascii="Times New Roman" w:hAnsi="Times New Roman" w:cs="Times New Roman"/>
+        </w:rPr>
+        <w:t>előtt</w:t>
+      </w:r>
+      <w:proofErr w:type="spellEnd"/>
+      <w:r>
+        <w:rPr>
+          <w:rFonts w:ascii="Times New Roman" w:hAnsi="Times New Roman" w:cs="Times New Roman"/>
+        </w:rPr>
+        <w:t xml:space="preserve"> </w:t>
+      </w:r>
+      <w:proofErr w:type="spellStart"/>
+      <w:r>
+        <w:rPr>
+          <w:rFonts w:ascii="Times New Roman" w:hAnsi="Times New Roman" w:cs="Times New Roman"/>
+        </w:rPr>
+        <w:t>választott</w:t>
+      </w:r>
+      <w:proofErr w:type="spellEnd"/>
+      <w:r>
+        <w:rPr>
+          <w:rFonts w:ascii="Times New Roman" w:hAnsi="Times New Roman" w:cs="Times New Roman"/>
+        </w:rPr>
+        <w:t xml:space="preserve"> </w:t>
+      </w:r>
+      <w:proofErr w:type="spellStart"/>
+      <w:r>
+        <w:rPr>
+          <w:rFonts w:ascii="Times New Roman" w:hAnsi="Times New Roman" w:cs="Times New Roman"/>
+        </w:rPr>
+        <w:t>helyen</w:t>
+      </w:r>
+      <w:proofErr w:type="spellEnd"/>
+      <w:r>
+        <w:rPr>
+          <w:rFonts w:ascii="Times New Roman" w:hAnsi="Times New Roman" w:cs="Times New Roman"/>
+        </w:rPr>
+        <w:t xml:space="preserve"> és a Start </w:t>
+      </w:r>
+      <w:proofErr w:type="spellStart"/>
+      <w:r>
+        <w:rPr>
+          <w:rFonts w:ascii="Times New Roman" w:hAnsi="Times New Roman" w:cs="Times New Roman"/>
+        </w:rPr>
+        <w:t>menüben</w:t>
+      </w:r>
+      <w:proofErr w:type="spellEnd"/>
+      <w:r>
+        <w:rPr>
+          <w:rFonts w:ascii="Times New Roman" w:hAnsi="Times New Roman" w:cs="Times New Roman"/>
+        </w:rPr>
+        <w:t>.</w:t>
       </w:r>
     </w:p>
     <w:p>
@@ -3944,15 +4484,63 @@
           <w:rFonts w:ascii="Times New Roman" w:hAnsi="Times New Roman" w:cs="Times New Roman"/>
         </w:rPr>
       </w:pPr>
-      <w:bookmarkStart w:id="16" w:name="_Toc34249068"/>
-      <w:bookmarkStart w:id="17" w:name="program-használata"/>
+      <w:bookmarkStart w:id="15" w:name="_Toc34249068"/>
+      <w:bookmarkStart w:id="16" w:name="program-használata"/>
       <w:r>
         <w:rPr>
           <w:rFonts w:ascii="Times New Roman" w:hAnsi="Times New Roman" w:cs="Times New Roman"/>
         </w:rPr>
         <w:t>Program használata</w:t>
       </w:r>
+      <w:bookmarkEnd w:id="15"/>
+    </w:p>
+    <w:p>
+      <w:pPr>
+        <w:pStyle w:val="Cmsor3"/>
+        <w:jc w:val="both"/>
+        <w:rPr>
+          <w:rFonts w:ascii="Times New Roman" w:hAnsi="Times New Roman" w:cs="Times New Roman"/>
+        </w:rPr>
+      </w:pPr>
+      <w:bookmarkStart w:id="17" w:name="_Toc34249069"/>
+      <w:bookmarkStart w:id="18" w:name="profil-kezelés-létrehozás-bejelentkezés-"/>
       <w:bookmarkEnd w:id="16"/>
+      <w:r>
+        <w:rPr>
+          <w:rFonts w:ascii="Times New Roman" w:hAnsi="Times New Roman" w:cs="Times New Roman"/>
+        </w:rPr>
+        <w:t>Profil kezelés (létrehozás, bejelentkezés, szerkesztés)</w:t>
+      </w:r>
+      <w:bookmarkEnd w:id="17"/>
+    </w:p>
+    <w:bookmarkEnd w:id="18"/>
+    <w:p>
+      <w:pPr>
+        <w:jc w:val="both"/>
+        <w:rPr>
+          <w:rFonts w:ascii="Times New Roman" w:hAnsi="Times New Roman" w:cs="Times New Roman"/>
+        </w:rPr>
+      </w:pPr>
+      <w:r>
+        <w:rPr>
+          <w:rFonts w:ascii="Times New Roman" w:hAnsi="Times New Roman" w:cs="Times New Roman"/>
+        </w:rPr>
+        <w:t>A program megnyitásakor (ha van internetkapcsolat) megjelenik a bejelentkező felület. Ha először van itt a felhasználó, regisztrálni is itt tud. Ezt az e-mail címe és egy jelszó beírása után, a regisztrálás gombra kattintva teheti meg. Ha minden rendben van, nem regisztráltak már a címmel és a jelszó is megfelelő, a program értesít a sikeres regisztrálásról, ezt követően be tud jelentkezni. Előfordulhat, hogy a felhasználó elfelejti a jelszavát. Ilyenkor az e-mail címe megadásával egy új, ideiglenes jelszót kérhet, amivel be tud jelentkezni. Egy véletlenszerűen generált jelszó található a kapott levélben, amit ajánlott megváltoztatni.</w:t>
+      </w:r>
+    </w:p>
+    <w:p>
+      <w:pPr>
+        <w:jc w:val="both"/>
+        <w:rPr>
+          <w:rFonts w:ascii="Times New Roman" w:hAnsi="Times New Roman" w:cs="Times New Roman"/>
+        </w:rPr>
+      </w:pPr>
+      <w:r>
+        <w:rPr>
+          <w:rFonts w:ascii="Times New Roman" w:hAnsi="Times New Roman" w:cs="Times New Roman"/>
+        </w:rPr>
+        <w:t>Az e-mail és jelszó kötelező adatok, de a főmenüben található Profil lap altt egy saját nevet és leírást is adhat meg a felhasználó. Ezen a lapon van lehetőség jelszó változtatásra is.</w:t>
+      </w:r>
     </w:p>
     <w:p>
       <w:pPr>
@@ -3962,56 +4550,8 @@
           <w:rFonts w:ascii="Times New Roman" w:hAnsi="Times New Roman" w:cs="Times New Roman"/>
         </w:rPr>
       </w:pPr>
-      <w:bookmarkStart w:id="18" w:name="_Toc34249069"/>
-      <w:bookmarkStart w:id="19" w:name="profil-kezelés-létrehozás-bejelentkezés-"/>
-      <w:bookmarkEnd w:id="17"/>
-      <w:r>
-        <w:rPr>
-          <w:rFonts w:ascii="Times New Roman" w:hAnsi="Times New Roman" w:cs="Times New Roman"/>
-        </w:rPr>
-        <w:t>Profil kezelés (létrehozás, bejelentkezés, szerkesztés)</w:t>
-      </w:r>
-      <w:bookmarkEnd w:id="18"/>
-    </w:p>
-    <w:bookmarkEnd w:id="19"/>
-    <w:p>
-      <w:pPr>
-        <w:jc w:val="both"/>
-        <w:rPr>
-          <w:rFonts w:ascii="Times New Roman" w:hAnsi="Times New Roman" w:cs="Times New Roman"/>
-        </w:rPr>
-      </w:pPr>
-      <w:r>
-        <w:rPr>
-          <w:rFonts w:ascii="Times New Roman" w:hAnsi="Times New Roman" w:cs="Times New Roman"/>
-        </w:rPr>
-        <w:t>A program megnyitásakor (ha van internetkapcsolat) megjelenik a bejelentkező felület. Ha először van itt a felhasználó, regisztrálni is itt tud. Ezt az e-mail címe és egy jelszó beírása után, a regisztrálás gombra kattintva teheti meg. Ha minden rendben van, nem regisztráltak már a címmel és a jelszó is megfelelő, a program értesít a sikeres regisztrálásról, ezt követően be tud jelentkezni. Előfordulhat, hogy a felhasználó elfelejti a jelszavát. Ilyenkor az e-mail címe megadásával egy új, ideiglenes jelszót kérhet, amivel be tud jelentkezni. Egy véletlenszerűen generált jelszó található a kapott levélben, amit ajánlott megváltoztatni.</w:t>
-      </w:r>
-    </w:p>
-    <w:p>
-      <w:pPr>
-        <w:jc w:val="both"/>
-        <w:rPr>
-          <w:rFonts w:ascii="Times New Roman" w:hAnsi="Times New Roman" w:cs="Times New Roman"/>
-        </w:rPr>
-      </w:pPr>
-      <w:r>
-        <w:rPr>
-          <w:rFonts w:ascii="Times New Roman" w:hAnsi="Times New Roman" w:cs="Times New Roman"/>
-        </w:rPr>
-        <w:t>Az e-mail és jelszó kötelező adatok, de a főmenüben található Profil lap altt egy saját nevet és leírást is adhat meg a felhasználó. Ezen a lapon van lehetőség jelszó változtatásra is.</w:t>
-      </w:r>
-    </w:p>
-    <w:p>
-      <w:pPr>
-        <w:pStyle w:val="Cmsor3"/>
-        <w:jc w:val="both"/>
-        <w:rPr>
-          <w:rFonts w:ascii="Times New Roman" w:hAnsi="Times New Roman" w:cs="Times New Roman"/>
-        </w:rPr>
-      </w:pPr>
-      <w:bookmarkStart w:id="20" w:name="_Toc34249070"/>
-      <w:bookmarkStart w:id="21" w:name="közösségi-funkciók-mások-megtalálása-és-"/>
+      <w:bookmarkStart w:id="19" w:name="_Toc34249070"/>
+      <w:bookmarkStart w:id="20" w:name="közösségi-funkciók-mások-megtalálása-és-"/>
       <w:r>
         <w:rPr>
           <w:rFonts w:ascii="Times New Roman" w:hAnsi="Times New Roman" w:cs="Times New Roman"/>
@@ -4019,9 +4559,9 @@
         <w:lastRenderedPageBreak/>
         <w:t>Közösségi funkciók (mások megtalálása és verses fal)</w:t>
       </w:r>
-      <w:bookmarkEnd w:id="20"/>
-    </w:p>
-    <w:bookmarkEnd w:id="21"/>
+      <w:bookmarkEnd w:id="19"/>
+    </w:p>
+    <w:bookmarkEnd w:id="20"/>
     <w:p>
       <w:pPr>
         <w:jc w:val="both"/>
@@ -4072,17 +4612,17 @@
           <w:rFonts w:ascii="Times New Roman" w:hAnsi="Times New Roman" w:cs="Times New Roman"/>
         </w:rPr>
       </w:pPr>
-      <w:bookmarkStart w:id="22" w:name="_Toc34249071"/>
-      <w:bookmarkStart w:id="23" w:name="projekt-kezelés-új-megnyitás-le--feltölt"/>
+      <w:bookmarkStart w:id="21" w:name="_Toc34249071"/>
+      <w:bookmarkStart w:id="22" w:name="projekt-kezelés-új-megnyitás-le--feltölt"/>
       <w:r>
         <w:rPr>
           <w:rFonts w:ascii="Times New Roman" w:hAnsi="Times New Roman" w:cs="Times New Roman"/>
         </w:rPr>
         <w:t>Projekt kezelés (új, megnyitás, le-, feltöltés)</w:t>
       </w:r>
-      <w:bookmarkEnd w:id="22"/>
-    </w:p>
-    <w:bookmarkEnd w:id="23"/>
+      <w:bookmarkEnd w:id="21"/>
+    </w:p>
+    <w:bookmarkEnd w:id="22"/>
     <w:p>
       <w:pPr>
         <w:jc w:val="both"/>
@@ -4133,17 +4673,17 @@
           <w:rFonts w:ascii="Times New Roman" w:hAnsi="Times New Roman" w:cs="Times New Roman"/>
         </w:rPr>
       </w:pPr>
-      <w:bookmarkStart w:id="24" w:name="_Toc34249072"/>
-      <w:bookmarkStart w:id="25" w:name="mű-írás-a-szerkesztő-és-eszközök"/>
+      <w:bookmarkStart w:id="23" w:name="_Toc34249072"/>
+      <w:bookmarkStart w:id="24" w:name="mű-írás-a-szerkesztő-és-eszközök"/>
       <w:r>
         <w:rPr>
           <w:rFonts w:ascii="Times New Roman" w:hAnsi="Times New Roman" w:cs="Times New Roman"/>
         </w:rPr>
         <w:t>Mű írás (a szerkesztő és eszközök)</w:t>
       </w:r>
-      <w:bookmarkEnd w:id="24"/>
-    </w:p>
-    <w:bookmarkEnd w:id="25"/>
+      <w:bookmarkEnd w:id="23"/>
+    </w:p>
+    <w:bookmarkEnd w:id="24"/>
     <w:p>
       <w:pPr>
         <w:jc w:val="both"/>
@@ -4208,17 +4748,17 @@
           <w:rFonts w:ascii="Times New Roman" w:hAnsi="Times New Roman" w:cs="Times New Roman"/>
         </w:rPr>
       </w:pPr>
-      <w:bookmarkStart w:id="26" w:name="_Toc34249073"/>
-      <w:bookmarkStart w:id="27" w:name="támogatott-formátumok-és-exportálás"/>
+      <w:bookmarkStart w:id="25" w:name="_Toc34249073"/>
+      <w:bookmarkStart w:id="26" w:name="támogatott-formátumok-és-exportálás"/>
       <w:r>
         <w:rPr>
           <w:rFonts w:ascii="Times New Roman" w:hAnsi="Times New Roman" w:cs="Times New Roman"/>
         </w:rPr>
         <w:t>Támogatott formátumok és exportálás</w:t>
       </w:r>
-      <w:bookmarkEnd w:id="26"/>
-    </w:p>
-    <w:bookmarkEnd w:id="27"/>
+      <w:bookmarkEnd w:id="25"/>
+    </w:p>
+    <w:bookmarkEnd w:id="26"/>
     <w:p>
       <w:pPr>
         <w:jc w:val="both"/>
@@ -4241,7 +4781,7 @@
           <w:rFonts w:ascii="Times New Roman" w:hAnsi="Times New Roman" w:cs="Times New Roman"/>
         </w:rPr>
       </w:pPr>
-      <w:bookmarkStart w:id="28" w:name="egyszerű-szöveg---.txt"/>
+      <w:bookmarkStart w:id="27" w:name="egyszerű-szöveg---.txt"/>
       <w:r>
         <w:rPr>
           <w:rFonts w:ascii="Times New Roman" w:hAnsi="Times New Roman" w:cs="Times New Roman"/>
@@ -4250,6 +4790,37 @@
         <w:t>Egyszerű szöveg - *.txt</w:t>
       </w:r>
     </w:p>
+    <w:bookmarkEnd w:id="27"/>
+    <w:p>
+      <w:pPr>
+        <w:jc w:val="both"/>
+        <w:rPr>
+          <w:rFonts w:ascii="Times New Roman" w:hAnsi="Times New Roman" w:cs="Times New Roman"/>
+        </w:rPr>
+      </w:pPr>
+      <w:r>
+        <w:rPr>
+          <w:rFonts w:ascii="Times New Roman" w:hAnsi="Times New Roman" w:cs="Times New Roman"/>
+        </w:rPr>
+        <w:t>A legegyszerűbb formátum, amit bármelyik program könnyen olvashat. A mű után az eszközök is a fájlban vannak. Könnyű olvashatóság ellenére nem ajánlott a programon kívül így szerkeszteni a projektet.</w:t>
+      </w:r>
+    </w:p>
+    <w:p>
+      <w:pPr>
+        <w:pStyle w:val="Cmsor4"/>
+        <w:jc w:val="both"/>
+        <w:rPr>
+          <w:rFonts w:ascii="Times New Roman" w:hAnsi="Times New Roman" w:cs="Times New Roman"/>
+        </w:rPr>
+      </w:pPr>
+      <w:bookmarkStart w:id="28" w:name="markdown---.md"/>
+      <w:r>
+        <w:rPr>
+          <w:rFonts w:ascii="Times New Roman" w:hAnsi="Times New Roman" w:cs="Times New Roman"/>
+        </w:rPr>
+        <w:t>Markdown - *.md</w:t>
+      </w:r>
+    </w:p>
     <w:bookmarkEnd w:id="28"/>
     <w:p>
       <w:pPr>
@@ -4262,7 +4833,7 @@
         <w:rPr>
           <w:rFonts w:ascii="Times New Roman" w:hAnsi="Times New Roman" w:cs="Times New Roman"/>
         </w:rPr>
-        <w:t>A legegyszerűbb formátum, amit bármelyik program könnyen olvashat. A mű után az eszközök is a fájlban vannak. Könnyű olvashatóság ellenére nem ajánlott a programon kívül így szerkeszteni a projektet.</w:t>
+        <w:t>Egyszerű formázásokat támogató szöveges dokumentum. Ez lehetővé teszi, hogy a művekbe a felhasználók címeket, alcímeket, linkeket és idézeteket írhassanak. Könnyű olvashatóság ellenére ezt sem ajánlott a programon kívül szerkeszteni a projektet.</w:t>
       </w:r>
     </w:p>
     <w:p>
@@ -4273,12 +4844,12 @@
           <w:rFonts w:ascii="Times New Roman" w:hAnsi="Times New Roman" w:cs="Times New Roman"/>
         </w:rPr>
       </w:pPr>
-      <w:bookmarkStart w:id="29" w:name="markdown---.md"/>
-      <w:r>
-        <w:rPr>
-          <w:rFonts w:ascii="Times New Roman" w:hAnsi="Times New Roman" w:cs="Times New Roman"/>
-        </w:rPr>
-        <w:t>Markdown - *.md</w:t>
+      <w:bookmarkStart w:id="29" w:name="bináris-fájl---.ikk"/>
+      <w:r>
+        <w:rPr>
+          <w:rFonts w:ascii="Times New Roman" w:hAnsi="Times New Roman" w:cs="Times New Roman"/>
+        </w:rPr>
+        <w:t>Bináris fájl - *.ikk</w:t>
       </w:r>
     </w:p>
     <w:bookmarkEnd w:id="29"/>
@@ -4293,7 +4864,7 @@
         <w:rPr>
           <w:rFonts w:ascii="Times New Roman" w:hAnsi="Times New Roman" w:cs="Times New Roman"/>
         </w:rPr>
-        <w:t>Egyszerű formázásokat támogató szöveges dokumentum. Ez lehetővé teszi, hogy a művekbe a felhasználók címeket, alcímeket, linkeket és idézeteket írhassanak. Könnyű olvashatóság ellenére ezt sem ajánlott a programon kívül szerkeszteni a projektet.</w:t>
+        <w:t>A program saját formátuma, amit csak ez tud olvasni, más program vagy ember nem. Ez a legbiztonságosabb formátum minden szempontból.</w:t>
       </w:r>
     </w:p>
     <w:p>
@@ -4304,12 +4875,12 @@
           <w:rFonts w:ascii="Times New Roman" w:hAnsi="Times New Roman" w:cs="Times New Roman"/>
         </w:rPr>
       </w:pPr>
-      <w:bookmarkStart w:id="30" w:name="bináris-fájl---.ikk"/>
-      <w:r>
-        <w:rPr>
-          <w:rFonts w:ascii="Times New Roman" w:hAnsi="Times New Roman" w:cs="Times New Roman"/>
-        </w:rPr>
-        <w:t>Bináris fájl - *.ikk</w:t>
+      <w:bookmarkStart w:id="30" w:name="weboldal---.html"/>
+      <w:r>
+        <w:rPr>
+          <w:rFonts w:ascii="Times New Roman" w:hAnsi="Times New Roman" w:cs="Times New Roman"/>
+        </w:rPr>
+        <w:t>Weboldal - *.html</w:t>
       </w:r>
     </w:p>
     <w:bookmarkEnd w:id="30"/>
@@ -4324,37 +4895,6 @@
         <w:rPr>
           <w:rFonts w:ascii="Times New Roman" w:hAnsi="Times New Roman" w:cs="Times New Roman"/>
         </w:rPr>
-        <w:t>A program saját formátuma, amit csak ez tud olvasni, más program vagy ember nem. Ez a legbiztonságosabb formátum minden szempontból.</w:t>
-      </w:r>
-    </w:p>
-    <w:p>
-      <w:pPr>
-        <w:pStyle w:val="Cmsor4"/>
-        <w:jc w:val="both"/>
-        <w:rPr>
-          <w:rFonts w:ascii="Times New Roman" w:hAnsi="Times New Roman" w:cs="Times New Roman"/>
-        </w:rPr>
-      </w:pPr>
-      <w:bookmarkStart w:id="31" w:name="weboldal---.html"/>
-      <w:r>
-        <w:rPr>
-          <w:rFonts w:ascii="Times New Roman" w:hAnsi="Times New Roman" w:cs="Times New Roman"/>
-        </w:rPr>
-        <w:t>Weboldal - *.html</w:t>
-      </w:r>
-    </w:p>
-    <w:bookmarkEnd w:id="31"/>
-    <w:p>
-      <w:pPr>
-        <w:jc w:val="both"/>
-        <w:rPr>
-          <w:rFonts w:ascii="Times New Roman" w:hAnsi="Times New Roman" w:cs="Times New Roman"/>
-        </w:rPr>
-      </w:pPr>
-      <w:r>
-        <w:rPr>
-          <w:rFonts w:ascii="Times New Roman" w:hAnsi="Times New Roman" w:cs="Times New Roman"/>
-        </w:rPr>
         <w:t>Művet nem lehet weboldalként menteni, csak exportálni. Ez azt jelenti, hogy az exportált művet nem lehet megnyitni a programban későbbi szerkesztésre. Ezért előtte mindenképp érdemes menteni.</w:t>
       </w:r>
     </w:p>
@@ -4380,17 +4920,17 @@
           <w:rFonts w:ascii="Times New Roman" w:hAnsi="Times New Roman" w:cs="Times New Roman"/>
         </w:rPr>
       </w:pPr>
-      <w:bookmarkStart w:id="32" w:name="_Toc34249074"/>
-      <w:bookmarkStart w:id="33" w:name="értesítések"/>
+      <w:bookmarkStart w:id="31" w:name="_Toc34249074"/>
+      <w:bookmarkStart w:id="32" w:name="értesítések"/>
       <w:r>
         <w:rPr>
           <w:rFonts w:ascii="Times New Roman" w:hAnsi="Times New Roman" w:cs="Times New Roman"/>
         </w:rPr>
         <w:t>Értesítések</w:t>
       </w:r>
-      <w:bookmarkEnd w:id="32"/>
-    </w:p>
-    <w:bookmarkEnd w:id="33"/>
+      <w:bookmarkEnd w:id="31"/>
+    </w:p>
+    <w:bookmarkEnd w:id="32"/>
     <w:p>
       <w:pPr>
         <w:jc w:val="both"/>
@@ -4432,7 +4972,7 @@
           <w:szCs w:val="28"/>
         </w:rPr>
       </w:pPr>
-      <w:bookmarkStart w:id="34" w:name="offline-mód"/>
+      <w:bookmarkStart w:id="33" w:name="offline-mód"/>
       <w:r>
         <w:rPr>
           <w:rFonts w:ascii="Times New Roman" w:hAnsi="Times New Roman" w:cs="Times New Roman"/>
@@ -4448,17 +4988,25 @@
           <w:rFonts w:ascii="Times New Roman" w:hAnsi="Times New Roman" w:cs="Times New Roman"/>
         </w:rPr>
       </w:pPr>
-      <w:bookmarkStart w:id="35" w:name="_Toc34249075"/>
+      <w:bookmarkStart w:id="34" w:name="_Toc34249075"/>
       <w:r>
         <w:rPr>
           <w:rFonts w:ascii="Times New Roman" w:hAnsi="Times New Roman" w:cs="Times New Roman"/>
         </w:rPr>
         <w:lastRenderedPageBreak/>
-        <w:t>Offline mód</w:t>
-      </w:r>
-      <w:bookmarkEnd w:id="35"/>
-    </w:p>
-    <w:bookmarkEnd w:id="34"/>
+        <w:t xml:space="preserve">Offline </w:t>
+      </w:r>
+      <w:proofErr w:type="spellStart"/>
+      <w:r>
+        <w:rPr>
+          <w:rFonts w:ascii="Times New Roman" w:hAnsi="Times New Roman" w:cs="Times New Roman"/>
+        </w:rPr>
+        <w:t>mód</w:t>
+      </w:r>
+      <w:bookmarkEnd w:id="34"/>
+      <w:proofErr w:type="spellEnd"/>
+    </w:p>
+    <w:bookmarkEnd w:id="33"/>
     <w:p>
       <w:pPr>
         <w:jc w:val="both"/>
@@ -4500,7 +5048,7 @@
           <w:szCs w:val="36"/>
         </w:rPr>
       </w:pPr>
-      <w:bookmarkStart w:id="36" w:name="fejlesztői-dokumentáció"/>
+      <w:bookmarkStart w:id="35" w:name="fejlesztői-dokumentáció"/>
       <w:r>
         <w:rPr>
           <w:rFonts w:ascii="Times New Roman" w:hAnsi="Times New Roman" w:cs="Times New Roman"/>
@@ -4516,16 +5064,94 @@
           <w:rFonts w:ascii="Times New Roman" w:hAnsi="Times New Roman" w:cs="Times New Roman"/>
         </w:rPr>
       </w:pPr>
-      <w:bookmarkStart w:id="37" w:name="_Toc34249076"/>
+      <w:bookmarkStart w:id="36" w:name="_Toc34249076"/>
+      <w:proofErr w:type="spellStart"/>
       <w:r>
         <w:rPr>
           <w:rFonts w:ascii="Times New Roman" w:hAnsi="Times New Roman" w:cs="Times New Roman"/>
         </w:rPr>
         <w:lastRenderedPageBreak/>
-        <w:t>Fejlesztői dokumentáció</w:t>
+        <w:t>Fejlesztői</w:t>
+      </w:r>
+      <w:proofErr w:type="spellEnd"/>
+      <w:r>
+        <w:rPr>
+          <w:rFonts w:ascii="Times New Roman" w:hAnsi="Times New Roman" w:cs="Times New Roman"/>
+        </w:rPr>
+        <w:t xml:space="preserve"> </w:t>
+      </w:r>
+      <w:proofErr w:type="spellStart"/>
+      <w:r>
+        <w:rPr>
+          <w:rFonts w:ascii="Times New Roman" w:hAnsi="Times New Roman" w:cs="Times New Roman"/>
+        </w:rPr>
+        <w:t>dokumentáció</w:t>
+      </w:r>
+      <w:bookmarkEnd w:id="36"/>
+      <w:proofErr w:type="spellEnd"/>
+    </w:p>
+    <w:p>
+      <w:pPr>
+        <w:pStyle w:val="Cmsor2"/>
+        <w:jc w:val="both"/>
+        <w:rPr>
+          <w:rFonts w:ascii="Times New Roman" w:hAnsi="Times New Roman" w:cs="Times New Roman"/>
+        </w:rPr>
+      </w:pPr>
+      <w:bookmarkStart w:id="37" w:name="_Toc34249077"/>
+      <w:bookmarkStart w:id="38" w:name="témaválasztás-indoklása"/>
+      <w:bookmarkEnd w:id="35"/>
+      <w:r>
+        <w:rPr>
+          <w:rFonts w:ascii="Times New Roman" w:hAnsi="Times New Roman" w:cs="Times New Roman"/>
+        </w:rPr>
+        <w:t>Témaválasztás indoklása</w:t>
       </w:r>
       <w:bookmarkEnd w:id="37"/>
     </w:p>
+    <w:bookmarkEnd w:id="38"/>
+    <w:p>
+      <w:pPr>
+        <w:jc w:val="both"/>
+        <w:rPr>
+          <w:rFonts w:ascii="Times New Roman" w:hAnsi="Times New Roman" w:cs="Times New Roman"/>
+        </w:rPr>
+      </w:pPr>
+      <w:r>
+        <w:rPr>
+          <w:rFonts w:ascii="Times New Roman" w:hAnsi="Times New Roman" w:cs="Times New Roman"/>
+        </w:rPr>
+        <w:t>Azért választottam egy költőknek, íróknak szóló programot, mert így szeretném támogatni őket, hogy alkossatok. Emellett jómagam is írok verseket.</w:t>
+      </w:r>
+    </w:p>
+    <w:p>
+      <w:pPr>
+        <w:jc w:val="both"/>
+        <w:rPr>
+          <w:rFonts w:ascii="Times New Roman" w:hAnsi="Times New Roman" w:cs="Times New Roman"/>
+        </w:rPr>
+      </w:pPr>
+      <w:r>
+        <w:rPr>
+          <w:rFonts w:ascii="Times New Roman" w:hAnsi="Times New Roman" w:cs="Times New Roman"/>
+        </w:rPr>
+        <w:t>A szoftver funkcióira is volt motivációm. A programozóknak vannak a legjobb eszközei, hisz magunknak csináljuk. Ezeknek legnagyobb részét az integrált fejlesztői környezetek képezik, ahol kód írás közben a környezet javít, segít.</w:t>
+      </w:r>
+    </w:p>
+    <w:p>
+      <w:pPr>
+        <w:jc w:val="both"/>
+        <w:rPr>
+          <w:rFonts w:ascii="Times New Roman" w:hAnsi="Times New Roman" w:cs="Times New Roman"/>
+        </w:rPr>
+      </w:pPr>
+      <w:r>
+        <w:rPr>
+          <w:rFonts w:ascii="Times New Roman" w:hAnsi="Times New Roman" w:cs="Times New Roman"/>
+        </w:rPr>
+        <w:t>Ezt a két dolgot kombináltam és így született meg az ötlet.</w:t>
+      </w:r>
+    </w:p>
     <w:p>
       <w:pPr>
         <w:pStyle w:val="Cmsor2"/>
@@ -4534,98 +5160,36 @@
           <w:rFonts w:ascii="Times New Roman" w:hAnsi="Times New Roman" w:cs="Times New Roman"/>
         </w:rPr>
       </w:pPr>
-      <w:bookmarkStart w:id="38" w:name="_Toc34249077"/>
-      <w:bookmarkStart w:id="39" w:name="témaválasztás-indoklása"/>
-      <w:bookmarkEnd w:id="36"/>
-      <w:r>
-        <w:rPr>
-          <w:rFonts w:ascii="Times New Roman" w:hAnsi="Times New Roman" w:cs="Times New Roman"/>
-        </w:rPr>
-        <w:t>Témaválasztás indoklása</w:t>
-      </w:r>
-      <w:bookmarkEnd w:id="38"/>
-    </w:p>
-    <w:bookmarkEnd w:id="39"/>
-    <w:p>
-      <w:pPr>
-        <w:jc w:val="both"/>
-        <w:rPr>
-          <w:rFonts w:ascii="Times New Roman" w:hAnsi="Times New Roman" w:cs="Times New Roman"/>
-        </w:rPr>
-      </w:pPr>
-      <w:r>
-        <w:rPr>
-          <w:rFonts w:ascii="Times New Roman" w:hAnsi="Times New Roman" w:cs="Times New Roman"/>
-        </w:rPr>
-        <w:t>Azért választottam egy költőknek, íróknak szóló programot, mert így szeretném támogatni őket, hogy alkossatok. Emellett jómagam is írok verseket.</w:t>
-      </w:r>
-    </w:p>
-    <w:p>
-      <w:pPr>
-        <w:jc w:val="both"/>
-        <w:rPr>
-          <w:rFonts w:ascii="Times New Roman" w:hAnsi="Times New Roman" w:cs="Times New Roman"/>
-        </w:rPr>
-      </w:pPr>
-      <w:r>
-        <w:rPr>
-          <w:rFonts w:ascii="Times New Roman" w:hAnsi="Times New Roman" w:cs="Times New Roman"/>
-        </w:rPr>
-        <w:t>A szoftver funkcióira is volt motivációm. A programozóknak vannak a legjobb eszközei, hisz magunknak csináljuk. Ezeknek legnagyobb részét az integrált fejlesztői környezetek képezik, ahol kód írás közben a környezet javít, segít.</w:t>
-      </w:r>
-    </w:p>
-    <w:p>
-      <w:pPr>
-        <w:jc w:val="both"/>
-        <w:rPr>
-          <w:rFonts w:ascii="Times New Roman" w:hAnsi="Times New Roman" w:cs="Times New Roman"/>
-        </w:rPr>
-      </w:pPr>
-      <w:r>
-        <w:rPr>
-          <w:rFonts w:ascii="Times New Roman" w:hAnsi="Times New Roman" w:cs="Times New Roman"/>
-        </w:rPr>
-        <w:t>Ezt a két dolgot kombináltam és így született meg az ötlet.</w:t>
-      </w:r>
-    </w:p>
-    <w:p>
-      <w:pPr>
-        <w:pStyle w:val="Cmsor2"/>
-        <w:jc w:val="both"/>
-        <w:rPr>
-          <w:rFonts w:ascii="Times New Roman" w:hAnsi="Times New Roman" w:cs="Times New Roman"/>
-        </w:rPr>
-      </w:pPr>
-      <w:bookmarkStart w:id="40" w:name="_Toc34249078"/>
-      <w:bookmarkStart w:id="41" w:name="fejlesztői-eszközök"/>
+      <w:bookmarkStart w:id="39" w:name="_Toc34249078"/>
+      <w:bookmarkStart w:id="40" w:name="fejlesztői-eszközök"/>
       <w:r>
         <w:rPr>
           <w:rFonts w:ascii="Times New Roman" w:hAnsi="Times New Roman" w:cs="Times New Roman"/>
         </w:rPr>
         <w:t>Fejlesztői eszközök</w:t>
       </w:r>
+      <w:bookmarkEnd w:id="39"/>
+    </w:p>
+    <w:p>
+      <w:pPr>
+        <w:pStyle w:val="Cmsor3"/>
+        <w:jc w:val="both"/>
+        <w:rPr>
+          <w:rFonts w:ascii="Times New Roman" w:hAnsi="Times New Roman" w:cs="Times New Roman"/>
+        </w:rPr>
+      </w:pPr>
+      <w:bookmarkStart w:id="41" w:name="_Toc34249079"/>
+      <w:bookmarkStart w:id="42" w:name="visual-studio-2019"/>
       <w:bookmarkEnd w:id="40"/>
-    </w:p>
-    <w:p>
-      <w:pPr>
-        <w:pStyle w:val="Cmsor3"/>
-        <w:jc w:val="both"/>
-        <w:rPr>
-          <w:rFonts w:ascii="Times New Roman" w:hAnsi="Times New Roman" w:cs="Times New Roman"/>
-        </w:rPr>
-      </w:pPr>
-      <w:bookmarkStart w:id="42" w:name="_Toc34249079"/>
-      <w:bookmarkStart w:id="43" w:name="visual-studio-2019"/>
+      <w:r>
+        <w:rPr>
+          <w:rFonts w:ascii="Times New Roman" w:hAnsi="Times New Roman" w:cs="Times New Roman"/>
+        </w:rPr>
+        <w:t>Visual Studio 2019</w:t>
+      </w:r>
       <w:bookmarkEnd w:id="41"/>
-      <w:r>
-        <w:rPr>
-          <w:rFonts w:ascii="Times New Roman" w:hAnsi="Times New Roman" w:cs="Times New Roman"/>
-        </w:rPr>
-        <w:t>Visual Studio 2019</w:t>
-      </w:r>
-      <w:bookmarkEnd w:id="42"/>
-    </w:p>
-    <w:bookmarkEnd w:id="43"/>
+    </w:p>
+    <w:bookmarkEnd w:id="42"/>
     <w:p>
       <w:pPr>
         <w:jc w:val="both"/>
@@ -4692,17 +5256,17 @@
           <w:rFonts w:ascii="Times New Roman" w:hAnsi="Times New Roman" w:cs="Times New Roman"/>
         </w:rPr>
       </w:pPr>
-      <w:bookmarkStart w:id="44" w:name="_Toc34249080"/>
-      <w:bookmarkStart w:id="45" w:name="xampp-programcsomag"/>
+      <w:bookmarkStart w:id="43" w:name="_Toc34249080"/>
+      <w:bookmarkStart w:id="44" w:name="xampp-programcsomag"/>
       <w:r>
         <w:rPr>
           <w:rFonts w:ascii="Times New Roman" w:hAnsi="Times New Roman" w:cs="Times New Roman"/>
         </w:rPr>
         <w:t>XAMPP programcsomag</w:t>
       </w:r>
-      <w:bookmarkEnd w:id="44"/>
-    </w:p>
-    <w:bookmarkEnd w:id="45"/>
+      <w:bookmarkEnd w:id="43"/>
+    </w:p>
+    <w:bookmarkEnd w:id="44"/>
     <w:p>
       <w:pPr>
         <w:jc w:val="both"/>
@@ -4769,17 +5333,17 @@
           <w:rFonts w:ascii="Times New Roman" w:hAnsi="Times New Roman" w:cs="Times New Roman"/>
         </w:rPr>
       </w:pPr>
-      <w:bookmarkStart w:id="46" w:name="_Toc34249081"/>
-      <w:bookmarkStart w:id="47" w:name="dbforge-studio"/>
+      <w:bookmarkStart w:id="45" w:name="_Toc34249081"/>
+      <w:bookmarkStart w:id="46" w:name="dbforge-studio"/>
       <w:r>
         <w:rPr>
           <w:rFonts w:ascii="Times New Roman" w:hAnsi="Times New Roman" w:cs="Times New Roman"/>
         </w:rPr>
         <w:t>dbForge Studio</w:t>
       </w:r>
-      <w:bookmarkEnd w:id="46"/>
-    </w:p>
-    <w:bookmarkEnd w:id="47"/>
+      <w:bookmarkEnd w:id="45"/>
+    </w:p>
+    <w:bookmarkEnd w:id="46"/>
     <w:p>
       <w:pPr>
         <w:jc w:val="both"/>
@@ -4854,36 +5418,36 @@
           <w:rFonts w:ascii="Times New Roman" w:hAnsi="Times New Roman" w:cs="Times New Roman"/>
         </w:rPr>
       </w:pPr>
-      <w:bookmarkStart w:id="48" w:name="_Toc34249082"/>
-      <w:bookmarkStart w:id="49" w:name="nyelvek"/>
+      <w:bookmarkStart w:id="47" w:name="_Toc34249082"/>
+      <w:bookmarkStart w:id="48" w:name="nyelvek"/>
       <w:r>
         <w:rPr>
           <w:rFonts w:ascii="Times New Roman" w:hAnsi="Times New Roman" w:cs="Times New Roman"/>
         </w:rPr>
         <w:t>Nyelvek</w:t>
       </w:r>
+      <w:bookmarkEnd w:id="47"/>
+    </w:p>
+    <w:p>
+      <w:pPr>
+        <w:pStyle w:val="Cmsor3"/>
+        <w:jc w:val="both"/>
+        <w:rPr>
+          <w:rFonts w:ascii="Times New Roman" w:hAnsi="Times New Roman" w:cs="Times New Roman"/>
+        </w:rPr>
+      </w:pPr>
+      <w:bookmarkStart w:id="49" w:name="_Toc34249083"/>
+      <w:bookmarkStart w:id="50" w:name="dotnet-c"/>
       <w:bookmarkEnd w:id="48"/>
-    </w:p>
-    <w:p>
-      <w:pPr>
-        <w:pStyle w:val="Cmsor3"/>
-        <w:jc w:val="both"/>
-        <w:rPr>
-          <w:rFonts w:ascii="Times New Roman" w:hAnsi="Times New Roman" w:cs="Times New Roman"/>
-        </w:rPr>
-      </w:pPr>
-      <w:bookmarkStart w:id="50" w:name="_Toc34249083"/>
-      <w:bookmarkStart w:id="51" w:name="dotnet-c"/>
+      <w:r>
+        <w:rPr>
+          <w:rFonts w:ascii="Times New Roman" w:hAnsi="Times New Roman" w:cs="Times New Roman"/>
+        </w:rPr>
+        <w:t>dotNet C</w:t>
+      </w:r>
       <w:bookmarkEnd w:id="49"/>
-      <w:r>
-        <w:rPr>
-          <w:rFonts w:ascii="Times New Roman" w:hAnsi="Times New Roman" w:cs="Times New Roman"/>
-        </w:rPr>
-        <w:t>dotNet C</w:t>
-      </w:r>
-      <w:bookmarkEnd w:id="50"/>
-    </w:p>
-    <w:bookmarkEnd w:id="51"/>
+    </w:p>
+    <w:bookmarkEnd w:id="50"/>
     <w:p>
       <w:pPr>
         <w:jc w:val="both"/>
@@ -5010,17 +5574,17 @@
           <w:rFonts w:ascii="Times New Roman" w:hAnsi="Times New Roman" w:cs="Times New Roman"/>
         </w:rPr>
       </w:pPr>
-      <w:bookmarkStart w:id="52" w:name="_Toc34249084"/>
-      <w:bookmarkStart w:id="53" w:name="mysql"/>
+      <w:bookmarkStart w:id="51" w:name="_Toc34249084"/>
+      <w:bookmarkStart w:id="52" w:name="mysql"/>
       <w:r>
         <w:rPr>
           <w:rFonts w:ascii="Times New Roman" w:hAnsi="Times New Roman" w:cs="Times New Roman"/>
         </w:rPr>
         <w:t>MySQL</w:t>
       </w:r>
-      <w:bookmarkEnd w:id="52"/>
-    </w:p>
-    <w:bookmarkEnd w:id="53"/>
+      <w:bookmarkEnd w:id="51"/>
+    </w:p>
+    <w:bookmarkEnd w:id="52"/>
     <w:p>
       <w:pPr>
         <w:jc w:val="both"/>
@@ -5088,17 +5652,17 @@
           <w:rFonts w:ascii="Times New Roman" w:hAnsi="Times New Roman" w:cs="Times New Roman"/>
         </w:rPr>
       </w:pPr>
-      <w:bookmarkStart w:id="54" w:name="_Toc34249085"/>
-      <w:bookmarkStart w:id="55" w:name="html"/>
+      <w:bookmarkStart w:id="53" w:name="_Toc34249085"/>
+      <w:bookmarkStart w:id="54" w:name="html"/>
       <w:r>
         <w:rPr>
           <w:rFonts w:ascii="Times New Roman" w:hAnsi="Times New Roman" w:cs="Times New Roman"/>
         </w:rPr>
         <w:t>HTML</w:t>
       </w:r>
-      <w:bookmarkEnd w:id="54"/>
-    </w:p>
-    <w:bookmarkEnd w:id="55"/>
+      <w:bookmarkEnd w:id="53"/>
+    </w:p>
+    <w:bookmarkEnd w:id="54"/>
     <w:p>
       <w:pPr>
         <w:jc w:val="both"/>
@@ -5178,7 +5742,7 @@
           <w:szCs w:val="32"/>
         </w:rPr>
       </w:pPr>
-      <w:bookmarkStart w:id="56" w:name="adatmodellek-táblák-az-adatbázisban"/>
+      <w:bookmarkStart w:id="55" w:name="adatmodellek-táblák-az-adatbázisban"/>
       <w:r>
         <w:rPr>
           <w:rFonts w:ascii="Times New Roman" w:hAnsi="Times New Roman" w:cs="Times New Roman"/>
@@ -5194,17 +5758,67 @@
           <w:rFonts w:ascii="Times New Roman" w:hAnsi="Times New Roman" w:cs="Times New Roman"/>
         </w:rPr>
       </w:pPr>
-      <w:bookmarkStart w:id="57" w:name="_Toc34249086"/>
+      <w:bookmarkStart w:id="56" w:name="_Toc34249086"/>
+      <w:proofErr w:type="spellStart"/>
       <w:r>
         <w:rPr>
           <w:rFonts w:ascii="Times New Roman" w:hAnsi="Times New Roman" w:cs="Times New Roman"/>
         </w:rPr>
         <w:lastRenderedPageBreak/>
-        <w:t>Adatmodellek (táblák az adatbázisban)</w:t>
-      </w:r>
-      <w:bookmarkEnd w:id="57"/>
-    </w:p>
-    <w:bookmarkEnd w:id="56"/>
+        <w:t>Adatmodellek</w:t>
+      </w:r>
+      <w:proofErr w:type="spellEnd"/>
+      <w:r>
+        <w:rPr>
+          <w:rFonts w:ascii="Times New Roman" w:hAnsi="Times New Roman" w:cs="Times New Roman"/>
+        </w:rPr>
+        <w:t xml:space="preserve"> (</w:t>
+      </w:r>
+      <w:proofErr w:type="spellStart"/>
+      <w:r>
+        <w:rPr>
+          <w:rFonts w:ascii="Times New Roman" w:hAnsi="Times New Roman" w:cs="Times New Roman"/>
+        </w:rPr>
+        <w:t>táblák</w:t>
+      </w:r>
+      <w:proofErr w:type="spellEnd"/>
+      <w:r>
+        <w:rPr>
+          <w:rFonts w:ascii="Times New Roman" w:hAnsi="Times New Roman" w:cs="Times New Roman"/>
+        </w:rPr>
+        <w:t xml:space="preserve"> </w:t>
+      </w:r>
+      <w:proofErr w:type="spellStart"/>
+      <w:r>
+        <w:rPr>
+          <w:rFonts w:ascii="Times New Roman" w:hAnsi="Times New Roman" w:cs="Times New Roman"/>
+        </w:rPr>
+        <w:t>az</w:t>
+      </w:r>
+      <w:proofErr w:type="spellEnd"/>
+      <w:r>
+        <w:rPr>
+          <w:rFonts w:ascii="Times New Roman" w:hAnsi="Times New Roman" w:cs="Times New Roman"/>
+        </w:rPr>
+        <w:t xml:space="preserve"> </w:t>
+      </w:r>
+      <w:proofErr w:type="spellStart"/>
+      <w:r>
+        <w:rPr>
+          <w:rFonts w:ascii="Times New Roman" w:hAnsi="Times New Roman" w:cs="Times New Roman"/>
+        </w:rPr>
+        <w:t>adatbázisban</w:t>
+      </w:r>
+      <w:proofErr w:type="spellEnd"/>
+      <w:r>
+        <w:rPr>
+          <w:rFonts w:ascii="Times New Roman" w:hAnsi="Times New Roman" w:cs="Times New Roman"/>
+        </w:rPr>
+        <w:t>)</w:t>
+      </w:r>
+      <w:bookmarkEnd w:id="56"/>
+    </w:p>
+    <w:bookmarkEnd w:id="55"/>
     <w:p>
       <w:pPr>
         <w:jc w:val="both"/>
@@ -7461,6 +8075,7 @@
           <w:rFonts w:ascii="Times New Roman" w:hAnsi="Times New Roman" w:cs="Times New Roman"/>
         </w:rPr>
       </w:pPr>
+      <w:proofErr w:type="spellStart"/>
       <w:r>
         <w:rPr>
           <w:rFonts w:ascii="Times New Roman" w:hAnsi="Times New Roman" w:cs="Times New Roman"/>
@@ -7468,11 +8083,26 @@
         </w:rPr>
         <w:t>post_like</w:t>
       </w:r>
-      <w:r>
-        <w:rPr>
-          <w:rFonts w:ascii="Times New Roman" w:hAnsi="Times New Roman" w:cs="Times New Roman"/>
-        </w:rPr>
-        <w:t xml:space="preserve"> - Csak egy kapcsolótábla, amin számon tartja kik kedvelték melyik posztot</w:t>
+      <w:proofErr w:type="spellEnd"/>
+      <w:r>
+        <w:rPr>
+          <w:rFonts w:ascii="Times New Roman" w:hAnsi="Times New Roman" w:cs="Times New Roman"/>
+        </w:rPr>
+        <w:t xml:space="preserve"> - Csak </w:t>
+      </w:r>
+      <w:proofErr w:type="spellStart"/>
+      <w:r>
+        <w:rPr>
+          <w:rFonts w:ascii="Times New Roman" w:hAnsi="Times New Roman" w:cs="Times New Roman"/>
+        </w:rPr>
+        <w:t>egy</w:t>
+      </w:r>
+      <w:proofErr w:type="spellEnd"/>
+      <w:r>
+        <w:rPr>
+          <w:rFonts w:ascii="Times New Roman" w:hAnsi="Times New Roman" w:cs="Times New Roman"/>
+        </w:rPr>
+        <w:t xml:space="preserve"> kapcsolótábla, amin számon tartja kik kedvelték melyik posztot</w:t>
       </w:r>
     </w:p>
     <w:tbl>
@@ -8463,17 +9093,33 @@
           <w:rFonts w:ascii="Times New Roman" w:hAnsi="Times New Roman" w:cs="Times New Roman"/>
         </w:rPr>
       </w:pPr>
-      <w:bookmarkStart w:id="58" w:name="_Toc34249087"/>
-      <w:bookmarkStart w:id="59" w:name="tesztelési-dokumentáció"/>
-      <w:r>
-        <w:rPr>
-          <w:rFonts w:ascii="Times New Roman" w:hAnsi="Times New Roman" w:cs="Times New Roman"/>
-        </w:rPr>
-        <w:t>Tesztelési dokumentáció</w:t>
-      </w:r>
-      <w:bookmarkEnd w:id="58"/>
-    </w:p>
-    <w:bookmarkEnd w:id="59"/>
+      <w:bookmarkStart w:id="57" w:name="_Toc34249087"/>
+      <w:bookmarkStart w:id="58" w:name="tesztelési-dokumentáció"/>
+      <w:proofErr w:type="spellStart"/>
+      <w:r>
+        <w:rPr>
+          <w:rFonts w:ascii="Times New Roman" w:hAnsi="Times New Roman" w:cs="Times New Roman"/>
+        </w:rPr>
+        <w:t>Tesztelési</w:t>
+      </w:r>
+      <w:proofErr w:type="spellEnd"/>
+      <w:r>
+        <w:rPr>
+          <w:rFonts w:ascii="Times New Roman" w:hAnsi="Times New Roman" w:cs="Times New Roman"/>
+        </w:rPr>
+        <w:t xml:space="preserve"> </w:t>
+      </w:r>
+      <w:proofErr w:type="spellStart"/>
+      <w:r>
+        <w:rPr>
+          <w:rFonts w:ascii="Times New Roman" w:hAnsi="Times New Roman" w:cs="Times New Roman"/>
+        </w:rPr>
+        <w:t>dokumentáció</w:t>
+      </w:r>
+      <w:bookmarkEnd w:id="57"/>
+      <w:proofErr w:type="spellEnd"/>
+    </w:p>
+    <w:bookmarkEnd w:id="58"/>
     <w:p>
       <w:pPr>
         <w:jc w:val="both"/>
@@ -8510,15 +9156,93 @@
           <w:rFonts w:ascii="Times New Roman" w:hAnsi="Times New Roman" w:cs="Times New Roman"/>
         </w:rPr>
       </w:pPr>
-      <w:bookmarkStart w:id="60" w:name="_Toc34249088"/>
-      <w:bookmarkStart w:id="61" w:name="továbbfejlesztési-lehetőségek"/>
+      <w:bookmarkStart w:id="59" w:name="_Toc34249088"/>
+      <w:bookmarkStart w:id="60" w:name="továbbfejlesztési-lehetőségek"/>
       <w:r>
         <w:rPr>
           <w:rFonts w:ascii="Times New Roman" w:hAnsi="Times New Roman" w:cs="Times New Roman"/>
         </w:rPr>
         <w:t>Továbbfejlesztési lehetőségek</w:t>
       </w:r>
+      <w:bookmarkEnd w:id="59"/>
+    </w:p>
+    <w:p>
+      <w:pPr>
+        <w:pStyle w:val="Cmsor3"/>
+        <w:jc w:val="both"/>
+        <w:rPr>
+          <w:rFonts w:ascii="Times New Roman" w:hAnsi="Times New Roman" w:cs="Times New Roman"/>
+        </w:rPr>
+      </w:pPr>
+      <w:bookmarkStart w:id="61" w:name="_Toc34249089"/>
+      <w:bookmarkStart w:id="62" w:name="napi-idézetek"/>
       <w:bookmarkEnd w:id="60"/>
+      <w:r>
+        <w:rPr>
+          <w:rFonts w:ascii="Times New Roman" w:hAnsi="Times New Roman" w:cs="Times New Roman"/>
+        </w:rPr>
+        <w:t>Napi idézetek</w:t>
+      </w:r>
+      <w:bookmarkEnd w:id="61"/>
+    </w:p>
+    <w:bookmarkEnd w:id="62"/>
+    <w:p>
+      <w:pPr>
+        <w:jc w:val="both"/>
+        <w:rPr>
+          <w:rFonts w:ascii="Times New Roman" w:hAnsi="Times New Roman" w:cs="Times New Roman"/>
+        </w:rPr>
+      </w:pPr>
+      <w:r>
+        <w:rPr>
+          <w:rFonts w:ascii="Times New Roman" w:hAnsi="Times New Roman" w:cs="Times New Roman"/>
+          <w:b/>
+        </w:rPr>
+        <w:t>Bővítés és beküldés</w:t>
+      </w:r>
+    </w:p>
+    <w:p>
+      <w:pPr>
+        <w:jc w:val="both"/>
+        <w:rPr>
+          <w:rFonts w:ascii="Times New Roman" w:hAnsi="Times New Roman" w:cs="Times New Roman"/>
+        </w:rPr>
+      </w:pPr>
+      <w:r>
+        <w:rPr>
+          <w:rFonts w:ascii="Times New Roman" w:hAnsi="Times New Roman" w:cs="Times New Roman"/>
+        </w:rPr>
+        <w:t>Szeretném, ha az idézetek folyamatosan gyarapodnának, ezért lehetne a főoldalon egy funkció, amivel saját idézeteket írhatnak. Nem közvetlen az idézetes táblába, hanem egy olyan helyre kerülnének ezek először, ahol mások elfogadhatját vagy elutasíthatják az idézet javaslatokat.</w:t>
+      </w:r>
+    </w:p>
+    <w:p>
+      <w:pPr>
+        <w:jc w:val="both"/>
+        <w:rPr>
+          <w:rFonts w:ascii="Times New Roman" w:hAnsi="Times New Roman" w:cs="Times New Roman"/>
+        </w:rPr>
+      </w:pPr>
+      <w:r>
+        <w:rPr>
+          <w:rFonts w:ascii="Times New Roman" w:hAnsi="Times New Roman" w:cs="Times New Roman"/>
+          <w:b/>
+        </w:rPr>
+        <w:t>Testreszabhatóság szűrőkjel</w:t>
+      </w:r>
+    </w:p>
+    <w:p>
+      <w:pPr>
+        <w:jc w:val="both"/>
+        <w:rPr>
+          <w:rFonts w:ascii="Times New Roman" w:hAnsi="Times New Roman" w:cs="Times New Roman"/>
+        </w:rPr>
+      </w:pPr>
+      <w:r>
+        <w:rPr>
+          <w:rFonts w:ascii="Times New Roman" w:hAnsi="Times New Roman" w:cs="Times New Roman"/>
+        </w:rPr>
+        <w:t>Az idézetekhez tartozik egy kategória is, szeretném ha e kategóriák segítségével a felhasználók kiszűrhetik a számukra megfelelő idézeteket. Például az angolul nem beszélők beállíthatják, hogy csak magyar idézetek jelenjenek meg.</w:t>
+      </w:r>
     </w:p>
     <w:p>
       <w:pPr>
@@ -8528,95 +9252,17 @@
           <w:rFonts w:ascii="Times New Roman" w:hAnsi="Times New Roman" w:cs="Times New Roman"/>
         </w:rPr>
       </w:pPr>
-      <w:bookmarkStart w:id="62" w:name="_Toc34249089"/>
-      <w:bookmarkStart w:id="63" w:name="napi-idézetek"/>
-      <w:bookmarkEnd w:id="61"/>
-      <w:r>
-        <w:rPr>
-          <w:rFonts w:ascii="Times New Roman" w:hAnsi="Times New Roman" w:cs="Times New Roman"/>
-        </w:rPr>
-        <w:t>Napi idézetek</w:t>
-      </w:r>
-      <w:bookmarkEnd w:id="62"/>
-    </w:p>
-    <w:bookmarkEnd w:id="63"/>
-    <w:p>
-      <w:pPr>
-        <w:jc w:val="both"/>
-        <w:rPr>
-          <w:rFonts w:ascii="Times New Roman" w:hAnsi="Times New Roman" w:cs="Times New Roman"/>
-        </w:rPr>
-      </w:pPr>
-      <w:r>
-        <w:rPr>
-          <w:rFonts w:ascii="Times New Roman" w:hAnsi="Times New Roman" w:cs="Times New Roman"/>
-          <w:b/>
-        </w:rPr>
-        <w:t>Bővítés és beküldés</w:t>
-      </w:r>
-    </w:p>
-    <w:p>
-      <w:pPr>
-        <w:jc w:val="both"/>
-        <w:rPr>
-          <w:rFonts w:ascii="Times New Roman" w:hAnsi="Times New Roman" w:cs="Times New Roman"/>
-        </w:rPr>
-      </w:pPr>
-      <w:r>
-        <w:rPr>
-          <w:rFonts w:ascii="Times New Roman" w:hAnsi="Times New Roman" w:cs="Times New Roman"/>
-        </w:rPr>
-        <w:t>Szeretném, ha az idézetek folyamatosan gyarapodnának, ezért lehetne a főoldalon egy funkció, amivel saját idézeteket írhatnak. Nem közvetlen az idézetes táblába, hanem egy olyan helyre kerülnének ezek először, ahol mások elfogadhatját vagy elutasíthatják az idézet javaslatokat.</w:t>
-      </w:r>
-    </w:p>
-    <w:p>
-      <w:pPr>
-        <w:jc w:val="both"/>
-        <w:rPr>
-          <w:rFonts w:ascii="Times New Roman" w:hAnsi="Times New Roman" w:cs="Times New Roman"/>
-        </w:rPr>
-      </w:pPr>
-      <w:r>
-        <w:rPr>
-          <w:rFonts w:ascii="Times New Roman" w:hAnsi="Times New Roman" w:cs="Times New Roman"/>
-          <w:b/>
-        </w:rPr>
-        <w:t>Testreszabhatóság szűrőkjel</w:t>
-      </w:r>
-    </w:p>
-    <w:p>
-      <w:pPr>
-        <w:jc w:val="both"/>
-        <w:rPr>
-          <w:rFonts w:ascii="Times New Roman" w:hAnsi="Times New Roman" w:cs="Times New Roman"/>
-        </w:rPr>
-      </w:pPr>
-      <w:r>
-        <w:rPr>
-          <w:rFonts w:ascii="Times New Roman" w:hAnsi="Times New Roman" w:cs="Times New Roman"/>
-        </w:rPr>
-        <w:t>Az idézetekhez tartozik egy kategória is, szeretném ha e kategóriák segítségével a felhasználók kiszűrhetik a számukra megfelelő idézeteket. Például az angolul nem beszélők beállíthatják, hogy csak magyar idézetek jelenjenek meg.</w:t>
-      </w:r>
-    </w:p>
-    <w:p>
-      <w:pPr>
-        <w:pStyle w:val="Cmsor3"/>
-        <w:jc w:val="both"/>
-        <w:rPr>
-          <w:rFonts w:ascii="Times New Roman" w:hAnsi="Times New Roman" w:cs="Times New Roman"/>
-        </w:rPr>
-      </w:pPr>
-      <w:bookmarkStart w:id="64" w:name="_Toc34249090"/>
-      <w:bookmarkStart w:id="65" w:name="közösségi-funkciók"/>
+      <w:bookmarkStart w:id="63" w:name="_Toc34249090"/>
+      <w:bookmarkStart w:id="64" w:name="közösségi-funkciók"/>
       <w:r>
         <w:rPr>
           <w:rFonts w:ascii="Times New Roman" w:hAnsi="Times New Roman" w:cs="Times New Roman"/>
         </w:rPr>
         <w:t>Közösségi funkciók</w:t>
       </w:r>
-      <w:bookmarkEnd w:id="64"/>
-    </w:p>
-    <w:bookmarkEnd w:id="65"/>
+      <w:bookmarkEnd w:id="63"/>
+    </w:p>
+    <w:bookmarkEnd w:id="64"/>
     <w:p>
       <w:pPr>
         <w:jc w:val="both"/>
@@ -8684,26 +9330,26 @@
           <w:rFonts w:ascii="Times New Roman" w:hAnsi="Times New Roman" w:cs="Times New Roman"/>
         </w:rPr>
       </w:pPr>
-      <w:bookmarkStart w:id="66" w:name="_Toc34249091"/>
-      <w:bookmarkStart w:id="67" w:name="eszközök"/>
+      <w:bookmarkStart w:id="65" w:name="_Toc34249091"/>
+      <w:bookmarkStart w:id="66" w:name="eszközök"/>
       <w:r>
         <w:rPr>
           <w:rFonts w:ascii="Times New Roman" w:hAnsi="Times New Roman" w:cs="Times New Roman"/>
         </w:rPr>
         <w:t>Eszközök</w:t>
       </w:r>
+      <w:bookmarkEnd w:id="65"/>
+    </w:p>
+    <w:p>
+      <w:pPr>
+        <w:pStyle w:val="Cmsor4"/>
+        <w:jc w:val="both"/>
+        <w:rPr>
+          <w:rFonts w:ascii="Times New Roman" w:hAnsi="Times New Roman" w:cs="Times New Roman"/>
+        </w:rPr>
+      </w:pPr>
+      <w:bookmarkStart w:id="67" w:name="mégtöbb-eszköz-mégtöbb-segítség"/>
       <w:bookmarkEnd w:id="66"/>
-    </w:p>
-    <w:p>
-      <w:pPr>
-        <w:pStyle w:val="Cmsor4"/>
-        <w:jc w:val="both"/>
-        <w:rPr>
-          <w:rFonts w:ascii="Times New Roman" w:hAnsi="Times New Roman" w:cs="Times New Roman"/>
-        </w:rPr>
-      </w:pPr>
-      <w:bookmarkStart w:id="68" w:name="mégtöbb-eszköz-mégtöbb-segítség"/>
-      <w:bookmarkEnd w:id="67"/>
       <w:r>
         <w:rPr>
           <w:rFonts w:ascii="Times New Roman" w:hAnsi="Times New Roman" w:cs="Times New Roman"/>
@@ -8711,7 +9357,7 @@
         <w:t>Mégtöbb eszköz, mégtöbb segítség</w:t>
       </w:r>
     </w:p>
-    <w:bookmarkEnd w:id="68"/>
+    <w:bookmarkEnd w:id="67"/>
     <w:p>
       <w:pPr>
         <w:jc w:val="both"/>
@@ -9016,7 +9662,7 @@
           <w:rFonts w:ascii="Times New Roman" w:hAnsi="Times New Roman" w:cs="Times New Roman"/>
         </w:rPr>
       </w:pPr>
-      <w:bookmarkStart w:id="69" w:name="eszköz-csomagok-csoportok"/>
+      <w:bookmarkStart w:id="68" w:name="eszköz-csomagok-csoportok"/>
       <w:r>
         <w:rPr>
           <w:rFonts w:ascii="Times New Roman" w:hAnsi="Times New Roman" w:cs="Times New Roman"/>
@@ -9024,7 +9670,7 @@
         <w:t>Eszköz csomagok / csoportok</w:t>
       </w:r>
     </w:p>
-    <w:bookmarkEnd w:id="69"/>
+    <w:bookmarkEnd w:id="68"/>
     <w:p>
       <w:pPr>
         <w:jc w:val="both"/>
@@ -9061,8 +9707,8 @@
           <w:rFonts w:ascii="Times New Roman" w:hAnsi="Times New Roman" w:cs="Times New Roman"/>
         </w:rPr>
       </w:pPr>
-      <w:bookmarkStart w:id="70" w:name="_Toc34249092"/>
-      <w:bookmarkStart w:id="71" w:name="több-exportálás-lehetőség"/>
+      <w:bookmarkStart w:id="69" w:name="_Toc34249092"/>
+      <w:bookmarkStart w:id="70" w:name="több-exportálás-lehetőség"/>
       <w:r>
         <w:rPr>
           <w:rFonts w:ascii="Times New Roman" w:hAnsi="Times New Roman" w:cs="Times New Roman"/>
@@ -9070,9 +9716,9 @@
         <w:lastRenderedPageBreak/>
         <w:t>Több exportálás lehetőség</w:t>
       </w:r>
-      <w:bookmarkEnd w:id="70"/>
-    </w:p>
-    <w:bookmarkEnd w:id="71"/>
+      <w:bookmarkEnd w:id="69"/>
+    </w:p>
+    <w:bookmarkEnd w:id="70"/>
     <w:p>
       <w:pPr>
         <w:jc w:val="both"/>
@@ -9139,17 +9785,17 @@
           <w:rFonts w:ascii="Times New Roman" w:hAnsi="Times New Roman" w:cs="Times New Roman"/>
         </w:rPr>
       </w:pPr>
-      <w:bookmarkStart w:id="72" w:name="_Toc34249093"/>
-      <w:bookmarkStart w:id="73" w:name="téma-motor"/>
+      <w:bookmarkStart w:id="71" w:name="_Toc34249093"/>
+      <w:bookmarkStart w:id="72" w:name="téma-motor"/>
       <w:r>
         <w:rPr>
           <w:rFonts w:ascii="Times New Roman" w:hAnsi="Times New Roman" w:cs="Times New Roman"/>
         </w:rPr>
         <w:t>Téma motor</w:t>
       </w:r>
-      <w:bookmarkEnd w:id="72"/>
-    </w:p>
-    <w:bookmarkEnd w:id="73"/>
+      <w:bookmarkEnd w:id="71"/>
+    </w:p>
+    <w:bookmarkEnd w:id="72"/>
     <w:p>
       <w:pPr>
         <w:jc w:val="both"/>
@@ -9172,15 +9818,49 @@
           <w:rFonts w:ascii="Times New Roman" w:hAnsi="Times New Roman" w:cs="Times New Roman"/>
         </w:rPr>
       </w:pPr>
-      <w:bookmarkStart w:id="74" w:name="_Toc34249094"/>
-      <w:bookmarkStart w:id="75" w:name="fejlesztési-nehézségek"/>
+      <w:bookmarkStart w:id="73" w:name="_Toc34249094"/>
+      <w:bookmarkStart w:id="74" w:name="fejlesztési-nehézségek"/>
       <w:r>
         <w:rPr>
           <w:rFonts w:ascii="Times New Roman" w:hAnsi="Times New Roman" w:cs="Times New Roman"/>
         </w:rPr>
         <w:t>Fejlesztési nehézségek</w:t>
       </w:r>
+      <w:bookmarkEnd w:id="73"/>
+    </w:p>
+    <w:p>
+      <w:pPr>
+        <w:pStyle w:val="Cmsor2"/>
+        <w:jc w:val="both"/>
+        <w:rPr>
+          <w:rFonts w:ascii="Times New Roman" w:hAnsi="Times New Roman" w:cs="Times New Roman"/>
+        </w:rPr>
+      </w:pPr>
+      <w:bookmarkStart w:id="75" w:name="_Toc34249095"/>
+      <w:bookmarkStart w:id="76" w:name="napi-motiváló-idézetek"/>
       <w:bookmarkEnd w:id="74"/>
+      <w:r>
+        <w:rPr>
+          <w:rFonts w:ascii="Times New Roman" w:hAnsi="Times New Roman" w:cs="Times New Roman"/>
+        </w:rPr>
+        <w:t>Napi motiváló idézetek</w:t>
+      </w:r>
+      <w:bookmarkEnd w:id="75"/>
+    </w:p>
+    <w:bookmarkEnd w:id="76"/>
+    <w:p>
+      <w:pPr>
+        <w:jc w:val="both"/>
+        <w:rPr>
+          <w:rFonts w:ascii="Times New Roman" w:hAnsi="Times New Roman" w:cs="Times New Roman"/>
+        </w:rPr>
+      </w:pPr>
+      <w:r>
+        <w:rPr>
+          <w:rFonts w:ascii="Times New Roman" w:hAnsi="Times New Roman" w:cs="Times New Roman"/>
+        </w:rPr>
+        <w:t>Ha naponta szeretnék egy új idézetet mutatni a felhasználóknak, ahhoz sok adat kell és ha egy kész forrást használnék, az nem biztos, hogy minőségben elérné a megfelelő szintet. Egyedül kézzel válogatni sem lett volna túlságosan effektív, így másoktól kértem segítséget. Tanártól, baráttól, családtól kaptam főként így hamar összegyűlt annyi idézet, hogy több mint egy hónapig nem lát 2 ugyanolyant a felhasználó.</w:t>
+      </w:r>
     </w:p>
     <w:p>
       <w:pPr>
@@ -9190,51 +9870,17 @@
           <w:rFonts w:ascii="Times New Roman" w:hAnsi="Times New Roman" w:cs="Times New Roman"/>
         </w:rPr>
       </w:pPr>
-      <w:bookmarkStart w:id="76" w:name="_Toc34249095"/>
-      <w:bookmarkStart w:id="77" w:name="napi-motiváló-idézetek"/>
-      <w:bookmarkEnd w:id="75"/>
-      <w:r>
-        <w:rPr>
-          <w:rFonts w:ascii="Times New Roman" w:hAnsi="Times New Roman" w:cs="Times New Roman"/>
-        </w:rPr>
-        <w:t>Napi motiváló idézetek</w:t>
-      </w:r>
-      <w:bookmarkEnd w:id="76"/>
-    </w:p>
-    <w:bookmarkEnd w:id="77"/>
-    <w:p>
-      <w:pPr>
-        <w:jc w:val="both"/>
-        <w:rPr>
-          <w:rFonts w:ascii="Times New Roman" w:hAnsi="Times New Roman" w:cs="Times New Roman"/>
-        </w:rPr>
-      </w:pPr>
-      <w:r>
-        <w:rPr>
-          <w:rFonts w:ascii="Times New Roman" w:hAnsi="Times New Roman" w:cs="Times New Roman"/>
-        </w:rPr>
-        <w:t>Ha naponta szeretnék egy új idézetet mutatni a felhasználóknak, ahhoz sok adat kell és ha egy kész forrást használnék, az nem biztos, hogy minőségben elérné a megfelelő szintet. Egyedül kézzel válogatni sem lett volna túlságosan effektív, így másoktól kértem segítséget. Tanártól, baráttól, családtól kaptam főként így hamar összegyűlt annyi idézet, hogy több mint egy hónapig nem lát 2 ugyanolyant a felhasználó.</w:t>
-      </w:r>
-    </w:p>
-    <w:p>
-      <w:pPr>
-        <w:pStyle w:val="Cmsor2"/>
-        <w:jc w:val="both"/>
-        <w:rPr>
-          <w:rFonts w:ascii="Times New Roman" w:hAnsi="Times New Roman" w:cs="Times New Roman"/>
-        </w:rPr>
-      </w:pPr>
-      <w:bookmarkStart w:id="78" w:name="_Toc34249096"/>
-      <w:bookmarkStart w:id="79" w:name="csatlakozás-az-adatbázishoz"/>
+      <w:bookmarkStart w:id="77" w:name="_Toc34249096"/>
+      <w:bookmarkStart w:id="78" w:name="csatlakozás-az-adatbázishoz"/>
       <w:r>
         <w:rPr>
           <w:rFonts w:ascii="Times New Roman" w:hAnsi="Times New Roman" w:cs="Times New Roman"/>
         </w:rPr>
         <w:t>Csatlakozás az adatbázishoz</w:t>
       </w:r>
-      <w:bookmarkEnd w:id="78"/>
-    </w:p>
-    <w:bookmarkEnd w:id="79"/>
+      <w:bookmarkEnd w:id="77"/>
+    </w:p>
+    <w:bookmarkEnd w:id="78"/>
     <w:p>
       <w:pPr>
         <w:jc w:val="both"/>
@@ -9257,23 +9903,47 @@
           <w:rFonts w:ascii="Times New Roman" w:hAnsi="Times New Roman" w:cs="Times New Roman"/>
         </w:rPr>
       </w:pPr>
-      <w:bookmarkStart w:id="80" w:name="_Toc34249097"/>
-      <w:bookmarkStart w:id="81" w:name="visszajelzések-a-tesztelőktől"/>
+      <w:bookmarkStart w:id="79" w:name="_Toc34249097"/>
+      <w:bookmarkStart w:id="80" w:name="visszajelzések-a-tesztelőktől"/>
+      <w:proofErr w:type="spellStart"/>
       <w:r>
         <w:rPr>
           <w:rFonts w:ascii="Times New Roman" w:hAnsi="Times New Roman" w:cs="Times New Roman"/>
         </w:rPr>
         <w:t>Visszajelzés</w:t>
       </w:r>
-      <w:r>
-        <w:rPr>
-          <w:rFonts w:ascii="Times New Roman" w:hAnsi="Times New Roman" w:cs="Times New Roman"/>
-        </w:rPr>
-        <w:t xml:space="preserve"> egy tesztelőtől</w:t>
-      </w:r>
-      <w:bookmarkEnd w:id="80"/>
-    </w:p>
-    <w:bookmarkEnd w:id="81"/>
+      <w:proofErr w:type="spellEnd"/>
+      <w:r>
+        <w:rPr>
+          <w:rFonts w:ascii="Times New Roman" w:hAnsi="Times New Roman" w:cs="Times New Roman"/>
+        </w:rPr>
+        <w:t xml:space="preserve"> </w:t>
+      </w:r>
+      <w:proofErr w:type="spellStart"/>
+      <w:r>
+        <w:rPr>
+          <w:rFonts w:ascii="Times New Roman" w:hAnsi="Times New Roman" w:cs="Times New Roman"/>
+        </w:rPr>
+        <w:t>egy</w:t>
+      </w:r>
+      <w:proofErr w:type="spellEnd"/>
+      <w:r>
+        <w:rPr>
+          <w:rFonts w:ascii="Times New Roman" w:hAnsi="Times New Roman" w:cs="Times New Roman"/>
+        </w:rPr>
+        <w:t xml:space="preserve"> </w:t>
+      </w:r>
+      <w:proofErr w:type="spellStart"/>
+      <w:r>
+        <w:rPr>
+          <w:rFonts w:ascii="Times New Roman" w:hAnsi="Times New Roman" w:cs="Times New Roman"/>
+        </w:rPr>
+        <w:t>tesztelőtől</w:t>
+      </w:r>
+      <w:bookmarkEnd w:id="79"/>
+      <w:proofErr w:type="spellEnd"/>
+    </w:p>
+    <w:bookmarkEnd w:id="80"/>
     <w:p>
       <w:pPr>
         <w:jc w:val="both"/>
@@ -9392,33 +10062,162 @@
           <w:rFonts w:ascii="Times New Roman" w:hAnsi="Times New Roman" w:cs="Times New Roman"/>
         </w:rPr>
       </w:pPr>
-      <w:bookmarkStart w:id="82" w:name="_Toc34249098"/>
-      <w:bookmarkStart w:id="83" w:name="források"/>
+      <w:bookmarkStart w:id="81" w:name="_Toc34249098"/>
+      <w:bookmarkStart w:id="82" w:name="források"/>
       <w:r>
         <w:rPr>
           <w:rFonts w:ascii="Times New Roman" w:hAnsi="Times New Roman" w:cs="Times New Roman"/>
         </w:rPr>
         <w:t>Források</w:t>
       </w:r>
-      <w:bookmarkEnd w:id="82"/>
-    </w:p>
-    <w:bookmarkEnd w:id="83"/>
-    <w:p>
-      <w:pPr>
-        <w:jc w:val="both"/>
-        <w:rPr>
-          <w:rFonts w:ascii="Times New Roman" w:hAnsi="Times New Roman" w:cs="Times New Roman"/>
-        </w:rPr>
-      </w:pPr>
-      <w:r>
-        <w:rPr>
-          <w:rFonts w:ascii="Times New Roman" w:hAnsi="Times New Roman" w:cs="Times New Roman"/>
-        </w:rPr>
-        <w:t>// WORD</w:t>
-      </w:r>
+      <w:bookmarkEnd w:id="81"/>
+    </w:p>
+    <w:bookmarkEnd w:id="82"/>
+    <w:p>
+      <w:pPr>
+        <w:jc w:val="both"/>
+        <w:rPr>
+          <w:rFonts w:ascii="Times New Roman" w:hAnsi="Times New Roman" w:cs="Times New Roman"/>
+        </w:rPr>
+      </w:pPr>
+      <w:r>
+        <w:fldChar w:fldCharType="begin"/>
+      </w:r>
+      <w:r>
+        <w:instrText xml:space="preserve"> HYPERLINK "https://hu.wikipedia.org/wiki/Microsoft_Visual_Studio" \h </w:instrText>
+      </w:r>
+      <w:r>
+        <w:fldChar w:fldCharType="separate"/>
+      </w:r>
+      <w:r>
+        <w:rPr>
+          <w:rStyle w:val="Link"/>
+          <w:rFonts w:ascii="Times New Roman" w:hAnsi="Times New Roman" w:cs="Times New Roman"/>
+        </w:rPr>
+        <w:t>https://hu.wikipedia.org/wiki/Microsoft_Visual_Studio</w:t>
+      </w:r>
+      <w:r>
+        <w:rPr>
+          <w:rStyle w:val="Link"/>
+          <w:rFonts w:ascii="Times New Roman" w:hAnsi="Times New Roman" w:cs="Times New Roman"/>
+        </w:rPr>
+        <w:fldChar w:fldCharType="end"/>
+      </w:r>
+    </w:p>
+    <w:p>
+      <w:pPr>
+        <w:jc w:val="both"/>
+        <w:rPr>
+          <w:rFonts w:ascii="Times New Roman" w:hAnsi="Times New Roman" w:cs="Times New Roman"/>
+        </w:rPr>
+      </w:pPr>
+      <w:hyperlink r:id="rId16">
+        <w:r>
+          <w:rPr>
+            <w:rStyle w:val="Link"/>
+            <w:rFonts w:ascii="Times New Roman" w:hAnsi="Times New Roman" w:cs="Times New Roman"/>
+          </w:rPr>
+          <w:t>https://hu.wikipedia.org/wiki/XAMPP</w:t>
+        </w:r>
+      </w:hyperlink>
+    </w:p>
+    <w:p>
+      <w:pPr>
+        <w:jc w:val="both"/>
+        <w:rPr>
+          <w:rFonts w:ascii="Times New Roman" w:hAnsi="Times New Roman" w:cs="Times New Roman"/>
+        </w:rPr>
+      </w:pPr>
+      <w:hyperlink r:id="rId17">
+        <w:r>
+          <w:rPr>
+            <w:rStyle w:val="Link"/>
+            <w:rFonts w:ascii="Times New Roman" w:hAnsi="Times New Roman" w:cs="Times New Roman"/>
+          </w:rPr>
+          <w:t>http://hu.softoware.org/programming-software/download-dbforge-studio-for-mysql-for-windows-8-os.html</w:t>
+        </w:r>
+      </w:hyperlink>
+    </w:p>
+    <w:p>
+      <w:pPr>
+        <w:jc w:val="both"/>
+        <w:rPr>
+          <w:rFonts w:ascii="Times New Roman" w:hAnsi="Times New Roman" w:cs="Times New Roman"/>
+        </w:rPr>
+      </w:pPr>
+      <w:hyperlink r:id="rId18">
+        <w:r>
+          <w:rPr>
+            <w:rStyle w:val="Link"/>
+            <w:rFonts w:ascii="Times New Roman" w:hAnsi="Times New Roman" w:cs="Times New Roman"/>
+          </w:rPr>
+          <w:t>https://hu.wikipedia.org/wiki/C_Sharp</w:t>
+        </w:r>
+      </w:hyperlink>
+    </w:p>
+    <w:p>
+      <w:pPr>
+        <w:jc w:val="both"/>
+        <w:rPr>
+          <w:rFonts w:ascii="Times New Roman" w:hAnsi="Times New Roman" w:cs="Times New Roman"/>
+        </w:rPr>
+      </w:pPr>
+      <w:hyperlink r:id="rId19">
+        <w:r>
+          <w:rPr>
+            <w:rStyle w:val="Link"/>
+            <w:rFonts w:ascii="Times New Roman" w:hAnsi="Times New Roman" w:cs="Times New Roman"/>
+          </w:rPr>
+          <w:t>https://hu.wikipedia.org/wiki/.NET_keretrendszer</w:t>
+        </w:r>
+      </w:hyperlink>
+    </w:p>
+    <w:p>
+      <w:pPr>
+        <w:jc w:val="both"/>
+        <w:rPr>
+          <w:rFonts w:ascii="Times New Roman" w:hAnsi="Times New Roman" w:cs="Times New Roman"/>
+        </w:rPr>
+      </w:pPr>
+      <w:hyperlink r:id="rId20">
+        <w:r>
+          <w:rPr>
+            <w:rStyle w:val="Link"/>
+            <w:rFonts w:ascii="Times New Roman" w:hAnsi="Times New Roman" w:cs="Times New Roman"/>
+          </w:rPr>
+          <w:t>https://hu.wikipedia.org/wiki/MySQL</w:t>
+        </w:r>
+      </w:hyperlink>
+    </w:p>
+    <w:p>
+      <w:pPr>
+        <w:jc w:val="both"/>
+        <w:rPr>
+          <w:rFonts w:ascii="Times New Roman" w:hAnsi="Times New Roman" w:cs="Times New Roman"/>
+        </w:rPr>
+      </w:pPr>
+      <w:hyperlink r:id="rId21">
+        <w:r>
+          <w:rPr>
+            <w:rStyle w:val="Link"/>
+            <w:rFonts w:ascii="Times New Roman" w:hAnsi="Times New Roman" w:cs="Times New Roman"/>
+          </w:rPr>
+          <w:t>https://hu.wikipedia.org/wiki/HTML</w:t>
+        </w:r>
+      </w:hyperlink>
+    </w:p>
+    <w:p>
+      <w:pPr>
+        <w:jc w:val="both"/>
+        <w:rPr>
+          <w:rFonts w:ascii="Times New Roman" w:hAnsi="Times New Roman" w:cs="Times New Roman"/>
+        </w:rPr>
+      </w:pPr>
+      <w:bookmarkStart w:id="83" w:name="_GoBack"/>
+      <w:bookmarkEnd w:id="83"/>
     </w:p>
     <w:sectPr>
-      <w:footerReference w:type="default" r:id="rId16"/>
+      <w:footerReference w:type="default" r:id="rId22"/>
       <w:pgSz w:w="11906" w:h="16838"/>
       <w:pgMar w:top="1417" w:right="1417" w:bottom="1417" w:left="1417" w:header="708" w:footer="708" w:gutter="0"/>
       <w:pgNumType w:start="2"/>
@@ -9480,6 +10279,7 @@
         <w:docPartUnique/>
       </w:docPartObj>
     </w:sdtPr>
+    <w:sdtEndPr/>
     <w:sdtContent>
       <w:p>
         <w:pPr>
@@ -9762,6 +10562,7 @@
     </w:pPrDefault>
   </w:docDefaults>
   <w:latentStyles w:defLockedState="0" w:defUIPriority="0" w:defSemiHidden="0" w:defUnhideWhenUsed="0" w:defQFormat="0" w:count="376">
+    <w:lsdException w:name="Normal" w:qFormat="1"/>
     <w:lsdException w:name="heading 5" w:semiHidden="1" w:unhideWhenUsed="1"/>
     <w:lsdException w:name="index 2" w:semiHidden="1" w:unhideWhenUsed="1"/>
     <w:lsdException w:name="index 3" w:semiHidden="1" w:unhideWhenUsed="1"/>
@@ -10102,6 +10903,7 @@
   <w:style w:type="paragraph" w:default="1" w:styleId="Norml">
     <w:name w:val="Normal"/>
     <w:qFormat/>
+    <w:rsid w:val="00BA2198"/>
     <w:pPr>
       <w:spacing w:before="180" w:after="180"/>
     </w:pPr>
@@ -10975,7 +11777,7 @@
 </file>
 
 <file path=customXml/itemProps1.xml><?xml version="1.0" encoding="utf-8"?>
-<ds:datastoreItem xmlns:ds="http://schemas.openxmlformats.org/officeDocument/2006/customXml" ds:itemID="{EA775EEF-77B8-4152-B93E-BFE1B4965CE4}">
+<ds:datastoreItem xmlns:ds="http://schemas.openxmlformats.org/officeDocument/2006/customXml" ds:itemID="{D625F647-7640-43B8-B8D4-4D0B77F6C299}">
   <ds:schemaRefs>
     <ds:schemaRef ds:uri="http://schemas.openxmlformats.org/officeDocument/2006/bibliography"/>
   </ds:schemaRefs>

</xml_diff>

<commit_message>
Small fixes and pictures about installing
</commit_message>
<xml_diff>
--- a/docs/doc.docx
+++ b/docs/doc.docx
@@ -456,8 +456,6 @@
             </w:rPr>
             <w:t>Tartalomjegyzék</w:t>
           </w:r>
-          <w:bookmarkStart w:id="2" w:name="_GoBack"/>
-          <w:bookmarkEnd w:id="2"/>
         </w:p>
         <w:p>
           <w:pPr>
@@ -488,7 +486,7 @@
             </w:rPr>
             <w:fldChar w:fldCharType="separate"/>
           </w:r>
-          <w:hyperlink w:anchor="_Toc34730796" w:history="1">
+          <w:hyperlink w:anchor="_Toc34808280" w:history="1">
             <w:r>
               <w:rPr>
                 <w:rStyle w:val="Hiperhivatkozs"/>
@@ -516,7 +514,7 @@
                 <w:noProof/>
                 <w:webHidden/>
               </w:rPr>
-              <w:instrText xml:space="preserve"> PAGEREF _Toc34730796 \h </w:instrText>
+              <w:instrText xml:space="preserve"> PAGEREF _Toc34808280 \h </w:instrText>
             </w:r>
             <w:r>
               <w:rPr>
@@ -558,7 +556,7 @@
               <w:noProof/>
             </w:rPr>
           </w:pPr>
-          <w:hyperlink w:anchor="_Toc34730797" w:history="1">
+          <w:hyperlink w:anchor="_Toc34808281" w:history="1">
             <w:r>
               <w:rPr>
                 <w:rStyle w:val="Hiperhivatkozs"/>
@@ -586,7 +584,7 @@
                 <w:noProof/>
                 <w:webHidden/>
               </w:rPr>
-              <w:instrText xml:space="preserve"> PAGEREF _Toc34730797 \h </w:instrText>
+              <w:instrText xml:space="preserve"> PAGEREF _Toc34808281 \h </w:instrText>
             </w:r>
             <w:r>
               <w:rPr>
@@ -628,7 +626,7 @@
               <w:noProof/>
             </w:rPr>
           </w:pPr>
-          <w:hyperlink w:anchor="_Toc34730798" w:history="1">
+          <w:hyperlink w:anchor="_Toc34808282" w:history="1">
             <w:r>
               <w:rPr>
                 <w:rStyle w:val="Hiperhivatkozs"/>
@@ -656,7 +654,7 @@
                 <w:noProof/>
                 <w:webHidden/>
               </w:rPr>
-              <w:instrText xml:space="preserve"> PAGEREF _Toc34730798 \h </w:instrText>
+              <w:instrText xml:space="preserve"> PAGEREF _Toc34808282 \h </w:instrText>
             </w:r>
             <w:r>
               <w:rPr>
@@ -698,7 +696,7 @@
               <w:noProof/>
             </w:rPr>
           </w:pPr>
-          <w:hyperlink w:anchor="_Toc34730799" w:history="1">
+          <w:hyperlink w:anchor="_Toc34808283" w:history="1">
             <w:r>
               <w:rPr>
                 <w:rStyle w:val="Hiperhivatkozs"/>
@@ -726,7 +724,7 @@
                 <w:noProof/>
                 <w:webHidden/>
               </w:rPr>
-              <w:instrText xml:space="preserve"> PAGEREF _Toc34730799 \h </w:instrText>
+              <w:instrText xml:space="preserve"> PAGEREF _Toc34808283 \h </w:instrText>
             </w:r>
             <w:r>
               <w:rPr>
@@ -768,7 +766,7 @@
               <w:noProof/>
             </w:rPr>
           </w:pPr>
-          <w:hyperlink w:anchor="_Toc34730800" w:history="1">
+          <w:hyperlink w:anchor="_Toc34808284" w:history="1">
             <w:r>
               <w:rPr>
                 <w:rStyle w:val="Hiperhivatkozs"/>
@@ -796,7 +794,7 @@
                 <w:noProof/>
                 <w:webHidden/>
               </w:rPr>
-              <w:instrText xml:space="preserve"> PAGEREF _Toc34730800 \h </w:instrText>
+              <w:instrText xml:space="preserve"> PAGEREF _Toc34808284 \h </w:instrText>
             </w:r>
             <w:r>
               <w:rPr>
@@ -838,7 +836,7 @@
               <w:noProof/>
             </w:rPr>
           </w:pPr>
-          <w:hyperlink w:anchor="_Toc34730801" w:history="1">
+          <w:hyperlink w:anchor="_Toc34808285" w:history="1">
             <w:r>
               <w:rPr>
                 <w:rStyle w:val="Hiperhivatkozs"/>
@@ -866,7 +864,7 @@
                 <w:noProof/>
                 <w:webHidden/>
               </w:rPr>
-              <w:instrText xml:space="preserve"> PAGEREF _Toc34730801 \h </w:instrText>
+              <w:instrText xml:space="preserve"> PAGEREF _Toc34808285 \h </w:instrText>
             </w:r>
             <w:r>
               <w:rPr>
@@ -908,7 +906,7 @@
               <w:noProof/>
             </w:rPr>
           </w:pPr>
-          <w:hyperlink w:anchor="_Toc34730802" w:history="1">
+          <w:hyperlink w:anchor="_Toc34808286" w:history="1">
             <w:r>
               <w:rPr>
                 <w:rStyle w:val="Hiperhivatkozs"/>
@@ -936,7 +934,7 @@
                 <w:noProof/>
                 <w:webHidden/>
               </w:rPr>
-              <w:instrText xml:space="preserve"> PAGEREF _Toc34730802 \h </w:instrText>
+              <w:instrText xml:space="preserve"> PAGEREF _Toc34808286 \h </w:instrText>
             </w:r>
             <w:r>
               <w:rPr>
@@ -956,7 +954,7 @@
                 <w:noProof/>
                 <w:webHidden/>
               </w:rPr>
-              <w:t>3</w:t>
+              <w:t>4</w:t>
             </w:r>
             <w:r>
               <w:rPr>
@@ -978,7 +976,7 @@
               <w:noProof/>
             </w:rPr>
           </w:pPr>
-          <w:hyperlink w:anchor="_Toc34730803" w:history="1">
+          <w:hyperlink w:anchor="_Toc34808287" w:history="1">
             <w:r>
               <w:rPr>
                 <w:rStyle w:val="Hiperhivatkozs"/>
@@ -1006,7 +1004,7 @@
                 <w:noProof/>
                 <w:webHidden/>
               </w:rPr>
-              <w:instrText xml:space="preserve"> PAGEREF _Toc34730803 \h </w:instrText>
+              <w:instrText xml:space="preserve"> PAGEREF _Toc34808287 \h </w:instrText>
             </w:r>
             <w:r>
               <w:rPr>
@@ -1026,7 +1024,7 @@
                 <w:noProof/>
                 <w:webHidden/>
               </w:rPr>
-              <w:t>3</w:t>
+              <w:t>5</w:t>
             </w:r>
             <w:r>
               <w:rPr>
@@ -1048,7 +1046,7 @@
               <w:noProof/>
             </w:rPr>
           </w:pPr>
-          <w:hyperlink w:anchor="_Toc34730804" w:history="1">
+          <w:hyperlink w:anchor="_Toc34808288" w:history="1">
             <w:r>
               <w:rPr>
                 <w:rStyle w:val="Hiperhivatkozs"/>
@@ -1076,7 +1074,7 @@
                 <w:noProof/>
                 <w:webHidden/>
               </w:rPr>
-              <w:instrText xml:space="preserve"> PAGEREF _Toc34730804 \h </w:instrText>
+              <w:instrText xml:space="preserve"> PAGEREF _Toc34808288 \h </w:instrText>
             </w:r>
             <w:r>
               <w:rPr>
@@ -1096,7 +1094,7 @@
                 <w:noProof/>
                 <w:webHidden/>
               </w:rPr>
-              <w:t>3</w:t>
+              <w:t>5</w:t>
             </w:r>
             <w:r>
               <w:rPr>
@@ -1118,7 +1116,7 @@
               <w:noProof/>
             </w:rPr>
           </w:pPr>
-          <w:hyperlink w:anchor="_Toc34730805" w:history="1">
+          <w:hyperlink w:anchor="_Toc34808289" w:history="1">
             <w:r>
               <w:rPr>
                 <w:rStyle w:val="Hiperhivatkozs"/>
@@ -1145,7 +1143,7 @@
                 <w:noProof/>
                 <w:webHidden/>
               </w:rPr>
-              <w:instrText xml:space="preserve"> PAGEREF _Toc34730805 \h </w:instrText>
+              <w:instrText xml:space="preserve"> PAGEREF _Toc34808289 \h </w:instrText>
             </w:r>
             <w:r>
               <w:rPr>
@@ -1165,7 +1163,7 @@
                 <w:noProof/>
                 <w:webHidden/>
               </w:rPr>
-              <w:t>4</w:t>
+              <w:t>5</w:t>
             </w:r>
             <w:r>
               <w:rPr>
@@ -1187,7 +1185,7 @@
               <w:noProof/>
             </w:rPr>
           </w:pPr>
-          <w:hyperlink w:anchor="_Toc34730806" w:history="1">
+          <w:hyperlink w:anchor="_Toc34808290" w:history="1">
             <w:r>
               <w:rPr>
                 <w:rStyle w:val="Hiperhivatkozs"/>
@@ -1215,7 +1213,7 @@
                 <w:noProof/>
                 <w:webHidden/>
               </w:rPr>
-              <w:instrText xml:space="preserve"> PAGEREF _Toc34730806 \h </w:instrText>
+              <w:instrText xml:space="preserve"> PAGEREF _Toc34808290 \h </w:instrText>
             </w:r>
             <w:r>
               <w:rPr>
@@ -1235,7 +1233,7 @@
                 <w:noProof/>
                 <w:webHidden/>
               </w:rPr>
-              <w:t>4</w:t>
+              <w:t>5</w:t>
             </w:r>
             <w:r>
               <w:rPr>
@@ -1257,7 +1255,7 @@
               <w:noProof/>
             </w:rPr>
           </w:pPr>
-          <w:hyperlink w:anchor="_Toc34730807" w:history="1">
+          <w:hyperlink w:anchor="_Toc34808291" w:history="1">
             <w:r>
               <w:rPr>
                 <w:rStyle w:val="Hiperhivatkozs"/>
@@ -1285,7 +1283,7 @@
                 <w:noProof/>
                 <w:webHidden/>
               </w:rPr>
-              <w:instrText xml:space="preserve"> PAGEREF _Toc34730807 \h </w:instrText>
+              <w:instrText xml:space="preserve"> PAGEREF _Toc34808291 \h </w:instrText>
             </w:r>
             <w:r>
               <w:rPr>
@@ -1305,7 +1303,7 @@
                 <w:noProof/>
                 <w:webHidden/>
               </w:rPr>
-              <w:t>4</w:t>
+              <w:t>6</w:t>
             </w:r>
             <w:r>
               <w:rPr>
@@ -1327,7 +1325,7 @@
               <w:noProof/>
             </w:rPr>
           </w:pPr>
-          <w:hyperlink w:anchor="_Toc34730808" w:history="1">
+          <w:hyperlink w:anchor="_Toc34808292" w:history="1">
             <w:r>
               <w:rPr>
                 <w:rStyle w:val="Hiperhivatkozs"/>
@@ -1355,7 +1353,7 @@
                 <w:noProof/>
                 <w:webHidden/>
               </w:rPr>
-              <w:instrText xml:space="preserve"> PAGEREF _Toc34730808 \h </w:instrText>
+              <w:instrText xml:space="preserve"> PAGEREF _Toc34808292 \h </w:instrText>
             </w:r>
             <w:r>
               <w:rPr>
@@ -1375,7 +1373,7 @@
                 <w:noProof/>
                 <w:webHidden/>
               </w:rPr>
-              <w:t>4</w:t>
+              <w:t>6</w:t>
             </w:r>
             <w:r>
               <w:rPr>
@@ -1397,7 +1395,7 @@
               <w:noProof/>
             </w:rPr>
           </w:pPr>
-          <w:hyperlink w:anchor="_Toc34730809" w:history="1">
+          <w:hyperlink w:anchor="_Toc34808293" w:history="1">
             <w:r>
               <w:rPr>
                 <w:rStyle w:val="Hiperhivatkozs"/>
@@ -1425,7 +1423,7 @@
                 <w:noProof/>
                 <w:webHidden/>
               </w:rPr>
-              <w:instrText xml:space="preserve"> PAGEREF _Toc34730809 \h </w:instrText>
+              <w:instrText xml:space="preserve"> PAGEREF _Toc34808293 \h </w:instrText>
             </w:r>
             <w:r>
               <w:rPr>
@@ -1445,7 +1443,7 @@
                 <w:noProof/>
                 <w:webHidden/>
               </w:rPr>
-              <w:t>5</w:t>
+              <w:t>6</w:t>
             </w:r>
             <w:r>
               <w:rPr>
@@ -1467,7 +1465,7 @@
               <w:noProof/>
             </w:rPr>
           </w:pPr>
-          <w:hyperlink w:anchor="_Toc34730810" w:history="1">
+          <w:hyperlink w:anchor="_Toc34808294" w:history="1">
             <w:r>
               <w:rPr>
                 <w:rStyle w:val="Hiperhivatkozs"/>
@@ -1495,7 +1493,7 @@
                 <w:noProof/>
                 <w:webHidden/>
               </w:rPr>
-              <w:instrText xml:space="preserve"> PAGEREF _Toc34730810 \h </w:instrText>
+              <w:instrText xml:space="preserve"> PAGEREF _Toc34808294 \h </w:instrText>
             </w:r>
             <w:r>
               <w:rPr>
@@ -1515,7 +1513,7 @@
                 <w:noProof/>
                 <w:webHidden/>
               </w:rPr>
-              <w:t>5</w:t>
+              <w:t>7</w:t>
             </w:r>
             <w:r>
               <w:rPr>
@@ -1537,7 +1535,7 @@
               <w:noProof/>
             </w:rPr>
           </w:pPr>
-          <w:hyperlink w:anchor="_Toc34730811" w:history="1">
+          <w:hyperlink w:anchor="_Toc34808295" w:history="1">
             <w:r>
               <w:rPr>
                 <w:rStyle w:val="Hiperhivatkozs"/>
@@ -1565,7 +1563,7 @@
                 <w:noProof/>
                 <w:webHidden/>
               </w:rPr>
-              <w:instrText xml:space="preserve"> PAGEREF _Toc34730811 \h </w:instrText>
+              <w:instrText xml:space="preserve"> PAGEREF _Toc34808295 \h </w:instrText>
             </w:r>
             <w:r>
               <w:rPr>
@@ -1585,7 +1583,7 @@
                 <w:noProof/>
                 <w:webHidden/>
               </w:rPr>
-              <w:t>6</w:t>
+              <w:t>8</w:t>
             </w:r>
             <w:r>
               <w:rPr>
@@ -1607,7 +1605,7 @@
               <w:noProof/>
             </w:rPr>
           </w:pPr>
-          <w:hyperlink w:anchor="_Toc34730812" w:history="1">
+          <w:hyperlink w:anchor="_Toc34808296" w:history="1">
             <w:r>
               <w:rPr>
                 <w:rStyle w:val="Hiperhivatkozs"/>
@@ -1635,7 +1633,7 @@
                 <w:noProof/>
                 <w:webHidden/>
               </w:rPr>
-              <w:instrText xml:space="preserve"> PAGEREF _Toc34730812 \h </w:instrText>
+              <w:instrText xml:space="preserve"> PAGEREF _Toc34808296 \h </w:instrText>
             </w:r>
             <w:r>
               <w:rPr>
@@ -1655,7 +1653,7 @@
                 <w:noProof/>
                 <w:webHidden/>
               </w:rPr>
-              <w:t>7</w:t>
+              <w:t>9</w:t>
             </w:r>
             <w:r>
               <w:rPr>
@@ -1677,7 +1675,7 @@
               <w:noProof/>
             </w:rPr>
           </w:pPr>
-          <w:hyperlink w:anchor="_Toc34730813" w:history="1">
+          <w:hyperlink w:anchor="_Toc34808297" w:history="1">
             <w:r>
               <w:rPr>
                 <w:rStyle w:val="Hiperhivatkozs"/>
@@ -1705,7 +1703,7 @@
                 <w:noProof/>
                 <w:webHidden/>
               </w:rPr>
-              <w:instrText xml:space="preserve"> PAGEREF _Toc34730813 \h </w:instrText>
+              <w:instrText xml:space="preserve"> PAGEREF _Toc34808297 \h </w:instrText>
             </w:r>
             <w:r>
               <w:rPr>
@@ -1725,7 +1723,7 @@
                 <w:noProof/>
                 <w:webHidden/>
               </w:rPr>
-              <w:t>7</w:t>
+              <w:t>9</w:t>
             </w:r>
             <w:r>
               <w:rPr>
@@ -1747,7 +1745,7 @@
               <w:noProof/>
             </w:rPr>
           </w:pPr>
-          <w:hyperlink w:anchor="_Toc34730814" w:history="1">
+          <w:hyperlink w:anchor="_Toc34808298" w:history="1">
             <w:r>
               <w:rPr>
                 <w:rStyle w:val="Hiperhivatkozs"/>
@@ -1775,7 +1773,7 @@
                 <w:noProof/>
                 <w:webHidden/>
               </w:rPr>
-              <w:instrText xml:space="preserve"> PAGEREF _Toc34730814 \h </w:instrText>
+              <w:instrText xml:space="preserve"> PAGEREF _Toc34808298 \h </w:instrText>
             </w:r>
             <w:r>
               <w:rPr>
@@ -1795,7 +1793,7 @@
                 <w:noProof/>
                 <w:webHidden/>
               </w:rPr>
-              <w:t>7</w:t>
+              <w:t>9</w:t>
             </w:r>
             <w:r>
               <w:rPr>
@@ -1817,7 +1815,7 @@
               <w:noProof/>
             </w:rPr>
           </w:pPr>
-          <w:hyperlink w:anchor="_Toc34730815" w:history="1">
+          <w:hyperlink w:anchor="_Toc34808299" w:history="1">
             <w:r>
               <w:rPr>
                 <w:rStyle w:val="Hiperhivatkozs"/>
@@ -1845,7 +1843,7 @@
                 <w:noProof/>
                 <w:webHidden/>
               </w:rPr>
-              <w:instrText xml:space="preserve"> PAGEREF _Toc34730815 \h </w:instrText>
+              <w:instrText xml:space="preserve"> PAGEREF _Toc34808299 \h </w:instrText>
             </w:r>
             <w:r>
               <w:rPr>
@@ -1865,7 +1863,7 @@
                 <w:noProof/>
                 <w:webHidden/>
               </w:rPr>
-              <w:t>7</w:t>
+              <w:t>9</w:t>
             </w:r>
             <w:r>
               <w:rPr>
@@ -1887,7 +1885,7 @@
               <w:noProof/>
             </w:rPr>
           </w:pPr>
-          <w:hyperlink w:anchor="_Toc34730816" w:history="1">
+          <w:hyperlink w:anchor="_Toc34808300" w:history="1">
             <w:r>
               <w:rPr>
                 <w:rStyle w:val="Hiperhivatkozs"/>
@@ -1915,7 +1913,7 @@
                 <w:noProof/>
                 <w:webHidden/>
               </w:rPr>
-              <w:instrText xml:space="preserve"> PAGEREF _Toc34730816 \h </w:instrText>
+              <w:instrText xml:space="preserve"> PAGEREF _Toc34808300 \h </w:instrText>
             </w:r>
             <w:r>
               <w:rPr>
@@ -1935,7 +1933,7 @@
                 <w:noProof/>
                 <w:webHidden/>
               </w:rPr>
-              <w:t>7</w:t>
+              <w:t>9</w:t>
             </w:r>
             <w:r>
               <w:rPr>
@@ -1957,7 +1955,7 @@
               <w:noProof/>
             </w:rPr>
           </w:pPr>
-          <w:hyperlink w:anchor="_Toc34730817" w:history="1">
+          <w:hyperlink w:anchor="_Toc34808301" w:history="1">
             <w:r>
               <w:rPr>
                 <w:rStyle w:val="Hiperhivatkozs"/>
@@ -1985,7 +1983,7 @@
                 <w:noProof/>
                 <w:webHidden/>
               </w:rPr>
-              <w:instrText xml:space="preserve"> PAGEREF _Toc34730817 \h </w:instrText>
+              <w:instrText xml:space="preserve"> PAGEREF _Toc34808301 \h </w:instrText>
             </w:r>
             <w:r>
               <w:rPr>
@@ -2005,7 +2003,7 @@
                 <w:noProof/>
                 <w:webHidden/>
               </w:rPr>
-              <w:t>7</w:t>
+              <w:t>9</w:t>
             </w:r>
             <w:r>
               <w:rPr>
@@ -2027,7 +2025,7 @@
               <w:noProof/>
             </w:rPr>
           </w:pPr>
-          <w:hyperlink w:anchor="_Toc34730818" w:history="1">
+          <w:hyperlink w:anchor="_Toc34808302" w:history="1">
             <w:r>
               <w:rPr>
                 <w:rStyle w:val="Hiperhivatkozs"/>
@@ -2055,7 +2053,7 @@
                 <w:noProof/>
                 <w:webHidden/>
               </w:rPr>
-              <w:instrText xml:space="preserve"> PAGEREF _Toc34730818 \h </w:instrText>
+              <w:instrText xml:space="preserve"> PAGEREF _Toc34808302 \h </w:instrText>
             </w:r>
             <w:r>
               <w:rPr>
@@ -2075,7 +2073,7 @@
                 <w:noProof/>
                 <w:webHidden/>
               </w:rPr>
-              <w:t>8</w:t>
+              <w:t>10</w:t>
             </w:r>
             <w:r>
               <w:rPr>
@@ -2097,7 +2095,7 @@
               <w:noProof/>
             </w:rPr>
           </w:pPr>
-          <w:hyperlink w:anchor="_Toc34730819" w:history="1">
+          <w:hyperlink w:anchor="_Toc34808303" w:history="1">
             <w:r>
               <w:rPr>
                 <w:rStyle w:val="Hiperhivatkozs"/>
@@ -2134,7 +2132,7 @@
                 <w:noProof/>
                 <w:webHidden/>
               </w:rPr>
-              <w:instrText xml:space="preserve"> PAGEREF _Toc34730819 \h </w:instrText>
+              <w:instrText xml:space="preserve"> PAGEREF _Toc34808303 \h </w:instrText>
             </w:r>
             <w:r>
               <w:rPr>
@@ -2154,7 +2152,7 @@
                 <w:noProof/>
                 <w:webHidden/>
               </w:rPr>
-              <w:t>8</w:t>
+              <w:t>10</w:t>
             </w:r>
             <w:r>
               <w:rPr>
@@ -2176,7 +2174,7 @@
               <w:noProof/>
             </w:rPr>
           </w:pPr>
-          <w:hyperlink w:anchor="_Toc34730820" w:history="1">
+          <w:hyperlink w:anchor="_Toc34808304" w:history="1">
             <w:r>
               <w:rPr>
                 <w:rStyle w:val="Hiperhivatkozs"/>
@@ -2204,7 +2202,7 @@
                 <w:noProof/>
                 <w:webHidden/>
               </w:rPr>
-              <w:instrText xml:space="preserve"> PAGEREF _Toc34730820 \h </w:instrText>
+              <w:instrText xml:space="preserve"> PAGEREF _Toc34808304 \h </w:instrText>
             </w:r>
             <w:r>
               <w:rPr>
@@ -2224,7 +2222,7 @@
                 <w:noProof/>
                 <w:webHidden/>
               </w:rPr>
-              <w:t>8</w:t>
+              <w:t>10</w:t>
             </w:r>
             <w:r>
               <w:rPr>
@@ -2246,7 +2244,7 @@
               <w:noProof/>
             </w:rPr>
           </w:pPr>
-          <w:hyperlink w:anchor="_Toc34730821" w:history="1">
+          <w:hyperlink w:anchor="_Toc34808305" w:history="1">
             <w:r>
               <w:rPr>
                 <w:rStyle w:val="Hiperhivatkozs"/>
@@ -2274,7 +2272,7 @@
                 <w:noProof/>
                 <w:webHidden/>
               </w:rPr>
-              <w:instrText xml:space="preserve"> PAGEREF _Toc34730821 \h </w:instrText>
+              <w:instrText xml:space="preserve"> PAGEREF _Toc34808305 \h </w:instrText>
             </w:r>
             <w:r>
               <w:rPr>
@@ -2294,7 +2292,7 @@
                 <w:noProof/>
                 <w:webHidden/>
               </w:rPr>
-              <w:t>8</w:t>
+              <w:t>10</w:t>
             </w:r>
             <w:r>
               <w:rPr>
@@ -2316,7 +2314,7 @@
               <w:noProof/>
             </w:rPr>
           </w:pPr>
-          <w:hyperlink w:anchor="_Toc34730822" w:history="1">
+          <w:hyperlink w:anchor="_Toc34808306" w:history="1">
             <w:r>
               <w:rPr>
                 <w:rStyle w:val="Hiperhivatkozs"/>
@@ -2344,7 +2342,7 @@
                 <w:noProof/>
                 <w:webHidden/>
               </w:rPr>
-              <w:instrText xml:space="preserve"> PAGEREF _Toc34730822 \h </w:instrText>
+              <w:instrText xml:space="preserve"> PAGEREF _Toc34808306 \h </w:instrText>
             </w:r>
             <w:r>
               <w:rPr>
@@ -2364,7 +2362,7 @@
                 <w:noProof/>
                 <w:webHidden/>
               </w:rPr>
-              <w:t>10</w:t>
+              <w:t>12</w:t>
             </w:r>
             <w:r>
               <w:rPr>
@@ -2386,7 +2384,7 @@
               <w:noProof/>
             </w:rPr>
           </w:pPr>
-          <w:hyperlink w:anchor="_Toc34730823" w:history="1">
+          <w:hyperlink w:anchor="_Toc34808307" w:history="1">
             <w:r>
               <w:rPr>
                 <w:rStyle w:val="Hiperhivatkozs"/>
@@ -2414,7 +2412,7 @@
                 <w:noProof/>
                 <w:webHidden/>
               </w:rPr>
-              <w:instrText xml:space="preserve"> PAGEREF _Toc34730823 \h </w:instrText>
+              <w:instrText xml:space="preserve"> PAGEREF _Toc34808307 \h </w:instrText>
             </w:r>
             <w:r>
               <w:rPr>
@@ -2434,7 +2432,7 @@
                 <w:noProof/>
                 <w:webHidden/>
               </w:rPr>
-              <w:t>11</w:t>
+              <w:t>13</w:t>
             </w:r>
             <w:r>
               <w:rPr>
@@ -2456,7 +2454,7 @@
               <w:noProof/>
             </w:rPr>
           </w:pPr>
-          <w:hyperlink w:anchor="_Toc34730824" w:history="1">
+          <w:hyperlink w:anchor="_Toc34808308" w:history="1">
             <w:r>
               <w:rPr>
                 <w:rStyle w:val="Hiperhivatkozs"/>
@@ -2484,7 +2482,7 @@
                 <w:noProof/>
                 <w:webHidden/>
               </w:rPr>
-              <w:instrText xml:space="preserve"> PAGEREF _Toc34730824 \h </w:instrText>
+              <w:instrText xml:space="preserve"> PAGEREF _Toc34808308 \h </w:instrText>
             </w:r>
             <w:r>
               <w:rPr>
@@ -2504,7 +2502,7 @@
                 <w:noProof/>
                 <w:webHidden/>
               </w:rPr>
-              <w:t>11</w:t>
+              <w:t>13</w:t>
             </w:r>
             <w:r>
               <w:rPr>
@@ -2526,7 +2524,7 @@
               <w:noProof/>
             </w:rPr>
           </w:pPr>
-          <w:hyperlink w:anchor="_Toc34730825" w:history="1">
+          <w:hyperlink w:anchor="_Toc34808309" w:history="1">
             <w:r>
               <w:rPr>
                 <w:rStyle w:val="Hiperhivatkozs"/>
@@ -2554,7 +2552,7 @@
                 <w:noProof/>
                 <w:webHidden/>
               </w:rPr>
-              <w:instrText xml:space="preserve"> PAGEREF _Toc34730825 \h </w:instrText>
+              <w:instrText xml:space="preserve"> PAGEREF _Toc34808309 \h </w:instrText>
             </w:r>
             <w:r>
               <w:rPr>
@@ -2574,7 +2572,7 @@
                 <w:noProof/>
                 <w:webHidden/>
               </w:rPr>
-              <w:t>11</w:t>
+              <w:t>13</w:t>
             </w:r>
             <w:r>
               <w:rPr>
@@ -2596,7 +2594,7 @@
               <w:noProof/>
             </w:rPr>
           </w:pPr>
-          <w:hyperlink w:anchor="_Toc34730826" w:history="1">
+          <w:hyperlink w:anchor="_Toc34808310" w:history="1">
             <w:r>
               <w:rPr>
                 <w:rStyle w:val="Hiperhivatkozs"/>
@@ -2624,7 +2622,7 @@
                 <w:noProof/>
                 <w:webHidden/>
               </w:rPr>
-              <w:instrText xml:space="preserve"> PAGEREF _Toc34730826 \h </w:instrText>
+              <w:instrText xml:space="preserve"> PAGEREF _Toc34808310 \h </w:instrText>
             </w:r>
             <w:r>
               <w:rPr>
@@ -2644,7 +2642,7 @@
                 <w:noProof/>
                 <w:webHidden/>
               </w:rPr>
-              <w:t>11</w:t>
+              <w:t>13</w:t>
             </w:r>
             <w:r>
               <w:rPr>
@@ -2666,7 +2664,7 @@
               <w:noProof/>
             </w:rPr>
           </w:pPr>
-          <w:hyperlink w:anchor="_Toc34730827" w:history="1">
+          <w:hyperlink w:anchor="_Toc34808311" w:history="1">
             <w:r>
               <w:rPr>
                 <w:rStyle w:val="Hiperhivatkozs"/>
@@ -2694,7 +2692,7 @@
                 <w:noProof/>
                 <w:webHidden/>
               </w:rPr>
-              <w:instrText xml:space="preserve"> PAGEREF _Toc34730827 \h </w:instrText>
+              <w:instrText xml:space="preserve"> PAGEREF _Toc34808311 \h </w:instrText>
             </w:r>
             <w:r>
               <w:rPr>
@@ -2714,7 +2712,7 @@
                 <w:noProof/>
                 <w:webHidden/>
               </w:rPr>
-              <w:t>12</w:t>
+              <w:t>14</w:t>
             </w:r>
             <w:r>
               <w:rPr>
@@ -2736,7 +2734,7 @@
               <w:noProof/>
             </w:rPr>
           </w:pPr>
-          <w:hyperlink w:anchor="_Toc34730828" w:history="1">
+          <w:hyperlink w:anchor="_Toc34808312" w:history="1">
             <w:r>
               <w:rPr>
                 <w:rStyle w:val="Hiperhivatkozs"/>
@@ -2764,7 +2762,7 @@
                 <w:noProof/>
                 <w:webHidden/>
               </w:rPr>
-              <w:instrText xml:space="preserve"> PAGEREF _Toc34730828 \h </w:instrText>
+              <w:instrText xml:space="preserve"> PAGEREF _Toc34808312 \h </w:instrText>
             </w:r>
             <w:r>
               <w:rPr>
@@ -2784,7 +2782,7 @@
                 <w:noProof/>
                 <w:webHidden/>
               </w:rPr>
-              <w:t>13</w:t>
+              <w:t>15</w:t>
             </w:r>
             <w:r>
               <w:rPr>
@@ -2806,7 +2804,7 @@
               <w:noProof/>
             </w:rPr>
           </w:pPr>
-          <w:hyperlink w:anchor="_Toc34730829" w:history="1">
+          <w:hyperlink w:anchor="_Toc34808313" w:history="1">
             <w:r>
               <w:rPr>
                 <w:rStyle w:val="Hiperhivatkozs"/>
@@ -2834,7 +2832,7 @@
                 <w:noProof/>
                 <w:webHidden/>
               </w:rPr>
-              <w:instrText xml:space="preserve"> PAGEREF _Toc34730829 \h </w:instrText>
+              <w:instrText xml:space="preserve"> PAGEREF _Toc34808313 \h </w:instrText>
             </w:r>
             <w:r>
               <w:rPr>
@@ -2854,7 +2852,7 @@
                 <w:noProof/>
                 <w:webHidden/>
               </w:rPr>
-              <w:t>13</w:t>
+              <w:t>15</w:t>
             </w:r>
             <w:r>
               <w:rPr>
@@ -2876,7 +2874,7 @@
               <w:noProof/>
             </w:rPr>
           </w:pPr>
-          <w:hyperlink w:anchor="_Toc34730830" w:history="1">
+          <w:hyperlink w:anchor="_Toc34808314" w:history="1">
             <w:r>
               <w:rPr>
                 <w:rStyle w:val="Hiperhivatkozs"/>
@@ -2904,7 +2902,7 @@
                 <w:noProof/>
                 <w:webHidden/>
               </w:rPr>
-              <w:instrText xml:space="preserve"> PAGEREF _Toc34730830 \h </w:instrText>
+              <w:instrText xml:space="preserve"> PAGEREF _Toc34808314 \h </w:instrText>
             </w:r>
             <w:r>
               <w:rPr>
@@ -2924,7 +2922,7 @@
                 <w:noProof/>
                 <w:webHidden/>
               </w:rPr>
-              <w:t>13</w:t>
+              <w:t>15</w:t>
             </w:r>
             <w:r>
               <w:rPr>
@@ -2946,7 +2944,7 @@
               <w:noProof/>
             </w:rPr>
           </w:pPr>
-          <w:hyperlink w:anchor="_Toc34730831" w:history="1">
+          <w:hyperlink w:anchor="_Toc34808315" w:history="1">
             <w:r>
               <w:rPr>
                 <w:rStyle w:val="Hiperhivatkozs"/>
@@ -2974,7 +2972,7 @@
                 <w:noProof/>
                 <w:webHidden/>
               </w:rPr>
-              <w:instrText xml:space="preserve"> PAGEREF _Toc34730831 \h </w:instrText>
+              <w:instrText xml:space="preserve"> PAGEREF _Toc34808315 \h </w:instrText>
             </w:r>
             <w:r>
               <w:rPr>
@@ -2994,7 +2992,7 @@
                 <w:noProof/>
                 <w:webHidden/>
               </w:rPr>
-              <w:t>13</w:t>
+              <w:t>15</w:t>
             </w:r>
             <w:r>
               <w:rPr>
@@ -3016,7 +3014,7 @@
               <w:noProof/>
             </w:rPr>
           </w:pPr>
-          <w:hyperlink w:anchor="_Toc34730832" w:history="1">
+          <w:hyperlink w:anchor="_Toc34808316" w:history="1">
             <w:r>
               <w:rPr>
                 <w:rStyle w:val="Hiperhivatkozs"/>
@@ -3044,7 +3042,7 @@
                 <w:noProof/>
                 <w:webHidden/>
               </w:rPr>
-              <w:instrText xml:space="preserve"> PAGEREF _Toc34730832 \h </w:instrText>
+              <w:instrText xml:space="preserve"> PAGEREF _Toc34808316 \h </w:instrText>
             </w:r>
             <w:r>
               <w:rPr>
@@ -3064,7 +3062,7 @@
                 <w:noProof/>
                 <w:webHidden/>
               </w:rPr>
-              <w:t>13</w:t>
+              <w:t>15</w:t>
             </w:r>
             <w:r>
               <w:rPr>
@@ -3086,7 +3084,7 @@
               <w:noProof/>
             </w:rPr>
           </w:pPr>
-          <w:hyperlink w:anchor="_Toc34730833" w:history="1">
+          <w:hyperlink w:anchor="_Toc34808317" w:history="1">
             <w:r>
               <w:rPr>
                 <w:rStyle w:val="Hiperhivatkozs"/>
@@ -3114,7 +3112,7 @@
                 <w:noProof/>
                 <w:webHidden/>
               </w:rPr>
-              <w:instrText xml:space="preserve"> PAGEREF _Toc34730833 \h </w:instrText>
+              <w:instrText xml:space="preserve"> PAGEREF _Toc34808317 \h </w:instrText>
             </w:r>
             <w:r>
               <w:rPr>
@@ -3134,7 +3132,7 @@
                 <w:noProof/>
                 <w:webHidden/>
               </w:rPr>
-              <w:t>13</w:t>
+              <w:t>15</w:t>
             </w:r>
             <w:r>
               <w:rPr>
@@ -3156,7 +3154,7 @@
               <w:noProof/>
             </w:rPr>
           </w:pPr>
-          <w:hyperlink w:anchor="_Toc34730834" w:history="1">
+          <w:hyperlink w:anchor="_Toc34808318" w:history="1">
             <w:r>
               <w:rPr>
                 <w:rStyle w:val="Hiperhivatkozs"/>
@@ -3184,7 +3182,7 @@
                 <w:noProof/>
                 <w:webHidden/>
               </w:rPr>
-              <w:instrText xml:space="preserve"> PAGEREF _Toc34730834 \h </w:instrText>
+              <w:instrText xml:space="preserve"> PAGEREF _Toc34808318 \h </w:instrText>
             </w:r>
             <w:r>
               <w:rPr>
@@ -3204,7 +3202,7 @@
                 <w:noProof/>
                 <w:webHidden/>
               </w:rPr>
-              <w:t>14</w:t>
+              <w:t>16</w:t>
             </w:r>
             <w:r>
               <w:rPr>
@@ -3262,7 +3260,7 @@
           <w:rFonts w:ascii="Times New Roman" w:hAnsi="Times New Roman" w:cs="Times New Roman"/>
         </w:rPr>
       </w:pPr>
-      <w:bookmarkStart w:id="3" w:name="_Toc34730796"/>
+      <w:bookmarkStart w:id="2" w:name="_Toc34808280"/>
       <w:r>
         <w:rPr>
           <w:rFonts w:ascii="Times New Roman" w:hAnsi="Times New Roman" w:cs="Times New Roman"/>
@@ -3270,7 +3268,7 @@
         <w:lastRenderedPageBreak/>
         <w:t>Bevezetés, specifikáció</w:t>
       </w:r>
-      <w:bookmarkEnd w:id="3"/>
+      <w:bookmarkEnd w:id="2"/>
     </w:p>
     <w:bookmarkEnd w:id="1"/>
     <w:p>
@@ -3378,7 +3376,7 @@
           <w:szCs w:val="36"/>
         </w:rPr>
       </w:pPr>
-      <w:bookmarkStart w:id="4" w:name="felhasználói-dokumentáció"/>
+      <w:bookmarkStart w:id="3" w:name="felhasználói-dokumentáció"/>
       <w:r>
         <w:rPr>
           <w:rFonts w:ascii="Times New Roman" w:hAnsi="Times New Roman" w:cs="Times New Roman"/>
@@ -3394,7 +3392,7 @@
           <w:rFonts w:ascii="Times New Roman" w:hAnsi="Times New Roman" w:cs="Times New Roman"/>
         </w:rPr>
       </w:pPr>
-      <w:bookmarkStart w:id="5" w:name="_Toc34730797"/>
+      <w:bookmarkStart w:id="4" w:name="_Toc34808281"/>
       <w:r>
         <w:rPr>
           <w:rFonts w:ascii="Times New Roman" w:hAnsi="Times New Roman" w:cs="Times New Roman"/>
@@ -3402,7 +3400,7 @@
         <w:lastRenderedPageBreak/>
         <w:t>Felhasználói dokumentáció</w:t>
       </w:r>
-      <w:bookmarkEnd w:id="5"/>
+      <w:bookmarkEnd w:id="4"/>
     </w:p>
     <w:p>
       <w:pPr>
@@ -3412,18 +3410,18 @@
           <w:rFonts w:ascii="Times New Roman" w:hAnsi="Times New Roman" w:cs="Times New Roman"/>
         </w:rPr>
       </w:pPr>
-      <w:bookmarkStart w:id="6" w:name="a-program-általános-leírása"/>
-      <w:bookmarkStart w:id="7" w:name="_Toc34730798"/>
-      <w:bookmarkEnd w:id="4"/>
+      <w:bookmarkStart w:id="5" w:name="a-program-általános-leírása"/>
+      <w:bookmarkStart w:id="6" w:name="_Toc34808282"/>
+      <w:bookmarkEnd w:id="3"/>
       <w:r>
         <w:rPr>
           <w:rFonts w:ascii="Times New Roman" w:hAnsi="Times New Roman" w:cs="Times New Roman"/>
         </w:rPr>
         <w:t>A program általános leírása</w:t>
       </w:r>
-      <w:bookmarkEnd w:id="7"/>
-    </w:p>
-    <w:bookmarkEnd w:id="6"/>
+      <w:bookmarkEnd w:id="6"/>
+    </w:p>
+    <w:bookmarkEnd w:id="5"/>
     <w:p>
       <w:pPr>
         <w:jc w:val="both"/>
@@ -3470,15 +3468,15 @@
           <w:rFonts w:ascii="Times New Roman" w:hAnsi="Times New Roman" w:cs="Times New Roman"/>
         </w:rPr>
       </w:pPr>
-      <w:bookmarkStart w:id="8" w:name="rendszerkövetelmények"/>
-      <w:bookmarkStart w:id="9" w:name="_Toc34730799"/>
+      <w:bookmarkStart w:id="7" w:name="rendszerkövetelmények"/>
+      <w:bookmarkStart w:id="8" w:name="_Toc34808283"/>
       <w:r>
         <w:rPr>
           <w:rFonts w:ascii="Times New Roman" w:hAnsi="Times New Roman" w:cs="Times New Roman"/>
         </w:rPr>
         <w:t>Rendszerkövetelmények</w:t>
       </w:r>
-      <w:bookmarkEnd w:id="9"/>
+      <w:bookmarkEnd w:id="8"/>
     </w:p>
     <w:p>
       <w:pPr>
@@ -3488,18 +3486,18 @@
           <w:rFonts w:ascii="Times New Roman" w:hAnsi="Times New Roman" w:cs="Times New Roman"/>
         </w:rPr>
       </w:pPr>
-      <w:bookmarkStart w:id="10" w:name="hardver-követelmények"/>
-      <w:bookmarkStart w:id="11" w:name="_Toc34730800"/>
-      <w:bookmarkEnd w:id="8"/>
+      <w:bookmarkStart w:id="9" w:name="hardver-követelmények"/>
+      <w:bookmarkStart w:id="10" w:name="_Toc34808284"/>
+      <w:bookmarkEnd w:id="7"/>
       <w:r>
         <w:rPr>
           <w:rFonts w:ascii="Times New Roman" w:hAnsi="Times New Roman" w:cs="Times New Roman"/>
         </w:rPr>
         <w:t>Hardver követelmények</w:t>
       </w:r>
-      <w:bookmarkEnd w:id="11"/>
-    </w:p>
-    <w:bookmarkEnd w:id="10"/>
+      <w:bookmarkEnd w:id="10"/>
+    </w:p>
+    <w:bookmarkEnd w:id="9"/>
     <w:p>
       <w:pPr>
         <w:pStyle w:val="Compact"/>
@@ -3565,17 +3563,17 @@
           <w:rFonts w:ascii="Times New Roman" w:hAnsi="Times New Roman" w:cs="Times New Roman"/>
         </w:rPr>
       </w:pPr>
-      <w:bookmarkStart w:id="12" w:name="szoftver-követelmények"/>
-      <w:bookmarkStart w:id="13" w:name="_Toc34730801"/>
+      <w:bookmarkStart w:id="11" w:name="szoftver-követelmények"/>
+      <w:bookmarkStart w:id="12" w:name="_Toc34808285"/>
       <w:r>
         <w:rPr>
           <w:rFonts w:ascii="Times New Roman" w:hAnsi="Times New Roman" w:cs="Times New Roman"/>
         </w:rPr>
         <w:t>Szoftver követelmények</w:t>
       </w:r>
-      <w:bookmarkEnd w:id="13"/>
-    </w:p>
-    <w:bookmarkEnd w:id="12"/>
+      <w:bookmarkEnd w:id="12"/>
+    </w:p>
+    <w:bookmarkEnd w:id="11"/>
     <w:p>
       <w:pPr>
         <w:jc w:val="both"/>
@@ -3670,6 +3668,20 @@
           <w:rFonts w:ascii="Times New Roman" w:hAnsi="Times New Roman" w:cs="Times New Roman"/>
         </w:rPr>
         <w:t>Net verziót, de nem ajánlott használni biztonsági okok miatt.</w:t>
+      </w:r>
+    </w:p>
+    <w:p>
+      <w:pPr>
+        <w:spacing w:before="0" w:after="200"/>
+        <w:rPr>
+          <w:rFonts w:ascii="Times New Roman" w:hAnsi="Times New Roman" w:cs="Times New Roman"/>
+        </w:rPr>
+      </w:pPr>
+      <w:r>
+        <w:rPr>
+          <w:rFonts w:ascii="Times New Roman" w:hAnsi="Times New Roman" w:cs="Times New Roman"/>
+        </w:rPr>
+        <w:br w:type="page"/>
       </w:r>
     </w:p>
     <w:p>
@@ -3680,30 +3692,227 @@
           <w:rFonts w:ascii="Times New Roman" w:hAnsi="Times New Roman" w:cs="Times New Roman"/>
         </w:rPr>
       </w:pPr>
-      <w:bookmarkStart w:id="14" w:name="telepítés"/>
-      <w:bookmarkStart w:id="15" w:name="_Toc34730802"/>
+      <w:bookmarkStart w:id="13" w:name="telepítés"/>
+      <w:bookmarkStart w:id="14" w:name="_Toc34808286"/>
+      <w:r>
+        <w:rPr>
+          <w:rFonts w:ascii="Times New Roman" w:hAnsi="Times New Roman" w:cs="Times New Roman"/>
+          <w:noProof/>
+        </w:rPr>
+        <w:lastRenderedPageBreak/>
+        <w:drawing>
+          <wp:anchor distT="0" distB="0" distL="114300" distR="114300" simplePos="0" relativeHeight="251647488" behindDoc="0" locked="0" layoutInCell="1" allowOverlap="1" wp14:anchorId="67108F77" wp14:editId="32E07C11">
+            <wp:simplePos x="0" y="0"/>
+            <wp:positionH relativeFrom="column">
+              <wp:posOffset>1414780</wp:posOffset>
+            </wp:positionH>
+            <wp:positionV relativeFrom="paragraph">
+              <wp:posOffset>357505</wp:posOffset>
+            </wp:positionV>
+            <wp:extent cx="2924175" cy="2266950"/>
+            <wp:effectExtent l="0" t="0" r="0" b="0"/>
+            <wp:wrapTopAndBottom/>
+            <wp:docPr id="1" name="Kép 1"/>
+            <wp:cNvGraphicFramePr>
+              <a:graphicFrameLocks xmlns:a="http://schemas.openxmlformats.org/drawingml/2006/main" noChangeAspect="1"/>
+            </wp:cNvGraphicFramePr>
+            <a:graphic xmlns:a="http://schemas.openxmlformats.org/drawingml/2006/main">
+              <a:graphicData uri="http://schemas.openxmlformats.org/drawingml/2006/picture">
+                <pic:pic xmlns:pic="http://schemas.openxmlformats.org/drawingml/2006/picture">
+                  <pic:nvPicPr>
+                    <pic:cNvPr id="1" name="install1.png"/>
+                    <pic:cNvPicPr/>
+                  </pic:nvPicPr>
+                  <pic:blipFill>
+                    <a:blip r:embed="rId9">
+                      <a:extLst>
+                        <a:ext uri="{28A0092B-C50C-407E-A947-70E740481C1C}">
+                          <a14:useLocalDpi xmlns:a14="http://schemas.microsoft.com/office/drawing/2010/main" val="0"/>
+                        </a:ext>
+                      </a:extLst>
+                    </a:blip>
+                    <a:stretch>
+                      <a:fillRect/>
+                    </a:stretch>
+                  </pic:blipFill>
+                  <pic:spPr>
+                    <a:xfrm>
+                      <a:off x="0" y="0"/>
+                      <a:ext cx="2924175" cy="2266950"/>
+                    </a:xfrm>
+                    <a:prstGeom prst="rect">
+                      <a:avLst/>
+                    </a:prstGeom>
+                  </pic:spPr>
+                </pic:pic>
+              </a:graphicData>
+            </a:graphic>
+            <wp14:sizeRelH relativeFrom="margin">
+              <wp14:pctWidth>0</wp14:pctWidth>
+            </wp14:sizeRelH>
+            <wp14:sizeRelV relativeFrom="margin">
+              <wp14:pctHeight>0</wp14:pctHeight>
+            </wp14:sizeRelV>
+          </wp:anchor>
+        </w:drawing>
+      </w:r>
       <w:r>
         <w:rPr>
           <w:rFonts w:ascii="Times New Roman" w:hAnsi="Times New Roman" w:cs="Times New Roman"/>
         </w:rPr>
         <w:t>Telepítés</w:t>
       </w:r>
-      <w:bookmarkEnd w:id="15"/>
-    </w:p>
-    <w:bookmarkEnd w:id="14"/>
-    <w:p>
-      <w:pPr>
-        <w:jc w:val="both"/>
-        <w:rPr>
-          <w:rFonts w:ascii="Times New Roman" w:hAnsi="Times New Roman" w:cs="Times New Roman"/>
-        </w:rPr>
-      </w:pPr>
-      <w:commentRangeStart w:id="16"/>
-      <w:r>
-        <w:rPr>
-          <w:rFonts w:ascii="Times New Roman" w:hAnsi="Times New Roman" w:cs="Times New Roman"/>
-        </w:rPr>
-        <w:t xml:space="preserve">A program telepítése nagyban hasonlít bármely másik program telepítéséhez. A telepítő megnyitása után a </w:t>
+      <w:bookmarkEnd w:id="14"/>
+    </w:p>
+    <w:bookmarkEnd w:id="13"/>
+    <w:p>
+      <w:pPr>
+        <w:jc w:val="both"/>
+        <w:rPr>
+          <w:rFonts w:ascii="Times New Roman" w:hAnsi="Times New Roman" w:cs="Times New Roman"/>
+        </w:rPr>
+      </w:pPr>
+      <w:r>
+        <w:rPr>
+          <w:rFonts w:ascii="Times New Roman" w:hAnsi="Times New Roman" w:cs="Times New Roman"/>
+          <w:noProof/>
+        </w:rPr>
+        <w:drawing>
+          <wp:anchor distT="0" distB="0" distL="114300" distR="114300" simplePos="0" relativeHeight="251665920" behindDoc="0" locked="0" layoutInCell="1" allowOverlap="1" wp14:anchorId="2C174564" wp14:editId="4F76BCE8">
+            <wp:simplePos x="0" y="0"/>
+            <wp:positionH relativeFrom="column">
+              <wp:posOffset>1433830</wp:posOffset>
+            </wp:positionH>
+            <wp:positionV relativeFrom="paragraph">
+              <wp:posOffset>2828925</wp:posOffset>
+            </wp:positionV>
+            <wp:extent cx="2895600" cy="2268855"/>
+            <wp:effectExtent l="0" t="0" r="0" b="0"/>
+            <wp:wrapTopAndBottom/>
+            <wp:docPr id="2" name="Kép 2"/>
+            <wp:cNvGraphicFramePr>
+              <a:graphicFrameLocks xmlns:a="http://schemas.openxmlformats.org/drawingml/2006/main" noChangeAspect="1"/>
+            </wp:cNvGraphicFramePr>
+            <a:graphic xmlns:a="http://schemas.openxmlformats.org/drawingml/2006/main">
+              <a:graphicData uri="http://schemas.openxmlformats.org/drawingml/2006/picture">
+                <pic:pic xmlns:pic="http://schemas.openxmlformats.org/drawingml/2006/picture">
+                  <pic:nvPicPr>
+                    <pic:cNvPr id="2" name="install2.png"/>
+                    <pic:cNvPicPr/>
+                  </pic:nvPicPr>
+                  <pic:blipFill>
+                    <a:blip r:embed="rId10">
+                      <a:extLst>
+                        <a:ext uri="{28A0092B-C50C-407E-A947-70E740481C1C}">
+                          <a14:useLocalDpi xmlns:a14="http://schemas.microsoft.com/office/drawing/2010/main" val="0"/>
+                        </a:ext>
+                      </a:extLst>
+                    </a:blip>
+                    <a:stretch>
+                      <a:fillRect/>
+                    </a:stretch>
+                  </pic:blipFill>
+                  <pic:spPr>
+                    <a:xfrm>
+                      <a:off x="0" y="0"/>
+                      <a:ext cx="2895600" cy="2268855"/>
+                    </a:xfrm>
+                    <a:prstGeom prst="rect">
+                      <a:avLst/>
+                    </a:prstGeom>
+                  </pic:spPr>
+                </pic:pic>
+              </a:graphicData>
+            </a:graphic>
+            <wp14:sizeRelH relativeFrom="margin">
+              <wp14:pctWidth>0</wp14:pctWidth>
+            </wp14:sizeRelH>
+            <wp14:sizeRelV relativeFrom="margin">
+              <wp14:pctHeight>0</wp14:pctHeight>
+            </wp14:sizeRelV>
+          </wp:anchor>
+        </w:drawing>
+      </w:r>
+      <w:r>
+        <w:rPr>
+          <w:rFonts w:ascii="Times New Roman" w:hAnsi="Times New Roman" w:cs="Times New Roman"/>
+        </w:rPr>
+        <w:t>A program telepítése nagyban hasonlít bármely másik program telepítéséhez.</w:t>
+      </w:r>
+    </w:p>
+    <w:p>
+      <w:pPr>
+        <w:jc w:val="both"/>
+        <w:rPr>
+          <w:rFonts w:ascii="Times New Roman" w:hAnsi="Times New Roman" w:cs="Times New Roman"/>
+        </w:rPr>
+      </w:pPr>
+      <w:r>
+        <w:rPr>
+          <w:rFonts w:ascii="Times New Roman" w:hAnsi="Times New Roman" w:cs="Times New Roman"/>
+          <w:noProof/>
+        </w:rPr>
+        <w:drawing>
+          <wp:anchor distT="0" distB="0" distL="114300" distR="114300" simplePos="0" relativeHeight="251677184" behindDoc="0" locked="0" layoutInCell="1" allowOverlap="1" wp14:anchorId="61A7CFCA" wp14:editId="6165C754">
+            <wp:simplePos x="0" y="0"/>
+            <wp:positionH relativeFrom="column">
+              <wp:posOffset>1414780</wp:posOffset>
+            </wp:positionH>
+            <wp:positionV relativeFrom="paragraph">
+              <wp:posOffset>2787015</wp:posOffset>
+            </wp:positionV>
+            <wp:extent cx="2931160" cy="2295525"/>
+            <wp:effectExtent l="0" t="0" r="0" b="0"/>
+            <wp:wrapTopAndBottom/>
+            <wp:docPr id="3" name="Kép 3"/>
+            <wp:cNvGraphicFramePr>
+              <a:graphicFrameLocks xmlns:a="http://schemas.openxmlformats.org/drawingml/2006/main" noChangeAspect="1"/>
+            </wp:cNvGraphicFramePr>
+            <a:graphic xmlns:a="http://schemas.openxmlformats.org/drawingml/2006/main">
+              <a:graphicData uri="http://schemas.openxmlformats.org/drawingml/2006/picture">
+                <pic:pic xmlns:pic="http://schemas.openxmlformats.org/drawingml/2006/picture">
+                  <pic:nvPicPr>
+                    <pic:cNvPr id="3" name="install3.png"/>
+                    <pic:cNvPicPr/>
+                  </pic:nvPicPr>
+                  <pic:blipFill>
+                    <a:blip r:embed="rId11">
+                      <a:extLst>
+                        <a:ext uri="{28A0092B-C50C-407E-A947-70E740481C1C}">
+                          <a14:useLocalDpi xmlns:a14="http://schemas.microsoft.com/office/drawing/2010/main" val="0"/>
+                        </a:ext>
+                      </a:extLst>
+                    </a:blip>
+                    <a:stretch>
+                      <a:fillRect/>
+                    </a:stretch>
+                  </pic:blipFill>
+                  <pic:spPr>
+                    <a:xfrm>
+                      <a:off x="0" y="0"/>
+                      <a:ext cx="2931160" cy="2295525"/>
+                    </a:xfrm>
+                    <a:prstGeom prst="rect">
+                      <a:avLst/>
+                    </a:prstGeom>
+                  </pic:spPr>
+                </pic:pic>
+              </a:graphicData>
+            </a:graphic>
+            <wp14:sizeRelH relativeFrom="margin">
+              <wp14:pctWidth>0</wp14:pctWidth>
+            </wp14:sizeRelH>
+            <wp14:sizeRelV relativeFrom="margin">
+              <wp14:pctHeight>0</wp14:pctHeight>
+            </wp14:sizeRelV>
+          </wp:anchor>
+        </w:drawing>
+      </w:r>
+      <w:r>
+        <w:rPr>
+          <w:rFonts w:ascii="Times New Roman" w:hAnsi="Times New Roman" w:cs="Times New Roman"/>
+        </w:rPr>
+        <w:t xml:space="preserve">A telepítő megnyitása után a </w:t>
       </w:r>
       <w:proofErr w:type="spellStart"/>
       <w:r>
@@ -3725,11 +3934,19 @@
         </w:rPr>
         <w:t>program.</w:t>
       </w:r>
-      <w:r>
-        <w:rPr>
-          <w:rFonts w:ascii="Times New Roman" w:hAnsi="Times New Roman" w:cs="Times New Roman"/>
-        </w:rPr>
-        <w:t xml:space="preserve"> A beállítás után </w:t>
+    </w:p>
+    <w:p>
+      <w:pPr>
+        <w:jc w:val="both"/>
+        <w:rPr>
+          <w:rFonts w:ascii="Times New Roman" w:hAnsi="Times New Roman" w:cs="Times New Roman"/>
+        </w:rPr>
+      </w:pPr>
+      <w:r>
+        <w:rPr>
+          <w:rFonts w:ascii="Times New Roman" w:hAnsi="Times New Roman" w:cs="Times New Roman"/>
+        </w:rPr>
+        <w:t xml:space="preserve">A beállítás után </w:t>
       </w:r>
       <w:r>
         <w:rPr>
@@ -3775,20 +3992,89 @@
         <w:rPr>
           <w:rFonts w:ascii="Times New Roman" w:hAnsi="Times New Roman" w:cs="Times New Roman"/>
         </w:rPr>
-        <w:t xml:space="preserve"> gombbal indítja a telepítést. A </w:t>
+        <w:t xml:space="preserve"> gombbal indítja a telepítést.</w:t>
+      </w:r>
+    </w:p>
+    <w:p>
+      <w:pPr>
+        <w:jc w:val="both"/>
+        <w:rPr>
+          <w:rFonts w:ascii="Times New Roman" w:hAnsi="Times New Roman" w:cs="Times New Roman"/>
+        </w:rPr>
+      </w:pPr>
+      <w:r>
+        <w:rPr>
+          <w:rFonts w:ascii="Times New Roman" w:hAnsi="Times New Roman" w:cs="Times New Roman"/>
+          <w:noProof/>
+        </w:rPr>
+        <w:lastRenderedPageBreak/>
+        <w:drawing>
+          <wp:anchor distT="0" distB="0" distL="114300" distR="114300" simplePos="0" relativeHeight="251679232" behindDoc="0" locked="0" layoutInCell="1" allowOverlap="1" wp14:anchorId="6098B753" wp14:editId="199A3D64">
+            <wp:simplePos x="0" y="0"/>
+            <wp:positionH relativeFrom="column">
+              <wp:posOffset>1252855</wp:posOffset>
+            </wp:positionH>
+            <wp:positionV relativeFrom="paragraph">
+              <wp:posOffset>-4445</wp:posOffset>
+            </wp:positionV>
+            <wp:extent cx="3248025" cy="2551430"/>
+            <wp:effectExtent l="0" t="0" r="0" b="0"/>
+            <wp:wrapTopAndBottom/>
+            <wp:docPr id="4" name="Kép 4"/>
+            <wp:cNvGraphicFramePr>
+              <a:graphicFrameLocks xmlns:a="http://schemas.openxmlformats.org/drawingml/2006/main" noChangeAspect="1"/>
+            </wp:cNvGraphicFramePr>
+            <a:graphic xmlns:a="http://schemas.openxmlformats.org/drawingml/2006/main">
+              <a:graphicData uri="http://schemas.openxmlformats.org/drawingml/2006/picture">
+                <pic:pic xmlns:pic="http://schemas.openxmlformats.org/drawingml/2006/picture">
+                  <pic:nvPicPr>
+                    <pic:cNvPr id="4" name="install4.png"/>
+                    <pic:cNvPicPr/>
+                  </pic:nvPicPr>
+                  <pic:blipFill>
+                    <a:blip r:embed="rId12">
+                      <a:extLst>
+                        <a:ext uri="{28A0092B-C50C-407E-A947-70E740481C1C}">
+                          <a14:useLocalDpi xmlns:a14="http://schemas.microsoft.com/office/drawing/2010/main" val="0"/>
+                        </a:ext>
+                      </a:extLst>
+                    </a:blip>
+                    <a:stretch>
+                      <a:fillRect/>
+                    </a:stretch>
+                  </pic:blipFill>
+                  <pic:spPr>
+                    <a:xfrm>
+                      <a:off x="0" y="0"/>
+                      <a:ext cx="3248025" cy="2551430"/>
+                    </a:xfrm>
+                    <a:prstGeom prst="rect">
+                      <a:avLst/>
+                    </a:prstGeom>
+                  </pic:spPr>
+                </pic:pic>
+              </a:graphicData>
+            </a:graphic>
+            <wp14:sizeRelH relativeFrom="margin">
+              <wp14:pctWidth>0</wp14:pctWidth>
+            </wp14:sizeRelH>
+            <wp14:sizeRelV relativeFrom="margin">
+              <wp14:pctHeight>0</wp14:pctHeight>
+            </wp14:sizeRelV>
+          </wp:anchor>
+        </w:drawing>
+      </w:r>
+      <w:r>
+        <w:rPr>
+          <w:rFonts w:ascii="Times New Roman" w:hAnsi="Times New Roman" w:cs="Times New Roman"/>
+        </w:rPr>
+        <w:t xml:space="preserve">A </w:t>
       </w:r>
       <w:r>
         <w:rPr>
           <w:rFonts w:ascii="Times New Roman" w:hAnsi="Times New Roman" w:cs="Times New Roman"/>
         </w:rPr>
         <w:t>program gyorsan települ és bezárható a telepítő.</w:t>
-      </w:r>
-      <w:commentRangeEnd w:id="16"/>
-      <w:r>
-        <w:rPr>
-          <w:rStyle w:val="Jegyzethivatkozs"/>
-        </w:rPr>
-        <w:commentReference w:id="16"/>
       </w:r>
     </w:p>
     <w:p>
@@ -3819,16 +4105,16 @@
           <w:rFonts w:ascii="Times New Roman" w:hAnsi="Times New Roman" w:cs="Times New Roman"/>
         </w:rPr>
       </w:pPr>
-      <w:bookmarkStart w:id="17" w:name="program-használata"/>
-      <w:bookmarkStart w:id="18" w:name="_Toc34730803"/>
-      <w:commentRangeStart w:id="19"/>
+      <w:bookmarkStart w:id="15" w:name="program-használata"/>
+      <w:bookmarkStart w:id="16" w:name="_Toc34808287"/>
+      <w:commentRangeStart w:id="17"/>
       <w:r>
         <w:rPr>
           <w:rFonts w:ascii="Times New Roman" w:hAnsi="Times New Roman" w:cs="Times New Roman"/>
         </w:rPr>
         <w:t>Program használata</w:t>
       </w:r>
-      <w:commentRangeEnd w:id="19"/>
+      <w:commentRangeEnd w:id="17"/>
       <w:r>
         <w:rPr>
           <w:rStyle w:val="Jegyzethivatkozs"/>
@@ -3837,9 +4123,9 @@
           <w:bCs w:val="0"/>
           <w:color w:val="auto"/>
         </w:rPr>
-        <w:commentReference w:id="19"/>
-      </w:r>
-      <w:bookmarkEnd w:id="18"/>
+        <w:commentReference w:id="17"/>
+      </w:r>
+      <w:bookmarkEnd w:id="16"/>
     </w:p>
     <w:p>
       <w:pPr>
@@ -3849,9 +4135,9 @@
           <w:rFonts w:ascii="Times New Roman" w:hAnsi="Times New Roman" w:cs="Times New Roman"/>
         </w:rPr>
       </w:pPr>
-      <w:bookmarkStart w:id="20" w:name="profil-kezelés-létrehozás-bejelentkezés-"/>
-      <w:bookmarkStart w:id="21" w:name="_Toc34730804"/>
-      <w:bookmarkEnd w:id="17"/>
+      <w:bookmarkStart w:id="18" w:name="profil-kezelés-létrehozás-bejelentkezés-"/>
+      <w:bookmarkStart w:id="19" w:name="_Toc34808288"/>
+      <w:bookmarkEnd w:id="15"/>
       <w:r>
         <w:rPr>
           <w:rFonts w:ascii="Times New Roman" w:hAnsi="Times New Roman" w:cs="Times New Roman"/>
@@ -3870,112 +4156,302 @@
         </w:rPr>
         <w:t xml:space="preserve"> bejelentkezés</w:t>
       </w:r>
-      <w:bookmarkEnd w:id="21"/>
-    </w:p>
-    <w:bookmarkEnd w:id="20"/>
-    <w:p>
-      <w:pPr>
-        <w:jc w:val="both"/>
-        <w:rPr>
-          <w:rFonts w:ascii="Times New Roman" w:hAnsi="Times New Roman" w:cs="Times New Roman"/>
-        </w:rPr>
-      </w:pPr>
-      <w:commentRangeStart w:id="22"/>
+      <w:bookmarkEnd w:id="19"/>
+    </w:p>
+    <w:bookmarkEnd w:id="18"/>
+    <w:p>
+      <w:pPr>
+        <w:jc w:val="both"/>
+        <w:rPr>
+          <w:rFonts w:ascii="Times New Roman" w:hAnsi="Times New Roman" w:cs="Times New Roman"/>
+        </w:rPr>
+      </w:pPr>
+      <w:commentRangeStart w:id="20"/>
+      <w:commentRangeStart w:id="21"/>
+      <w:r>
+        <w:rPr>
+          <w:rFonts w:ascii="Times New Roman" w:hAnsi="Times New Roman" w:cs="Times New Roman"/>
+        </w:rPr>
+        <w:t>A program megnyitásakor (ha van internetkapcsolat) megjelenik a bejelentkező felület. Ha először van itt a felhasználó, regisztrálni is itt tud. Ezt az e-mail címe és egy jelszó beírása után, a regisztrálás gombra kattintva teheti meg. Ha minden rendben van, nem regisztráltak már a címmel és a jelszó is megfelelő, a program értesít a sikeres regisztrálásról, ezt követően be tud jelentkezni. Előfordulhat, hogy a felhasználó elfelejti a jelszavát. Ilyenkor az e-mail címe megadásával egy új, ideiglenes jelszót kérhet, amivel be tud jelentkezni. Egy véletlenszerűen generált jelszó található a kapott levélben, amit ajánlott megváltoztatni.</w:t>
+      </w:r>
+      <w:commentRangeEnd w:id="20"/>
+      <w:r>
+        <w:rPr>
+          <w:rStyle w:val="Jegyzethivatkozs"/>
+        </w:rPr>
+        <w:commentReference w:id="20"/>
+      </w:r>
+      <w:commentRangeEnd w:id="21"/>
+      <w:r>
+        <w:rPr>
+          <w:rStyle w:val="Jegyzethivatkozs"/>
+        </w:rPr>
+        <w:commentReference w:id="21"/>
+      </w:r>
+    </w:p>
+    <w:p>
+      <w:pPr>
+        <w:pStyle w:val="Cmsor3"/>
+      </w:pPr>
+      <w:bookmarkStart w:id="22" w:name="_Toc34808289"/>
+      <w:r>
+        <w:t>Saját profil szerkesztése</w:t>
+      </w:r>
+      <w:bookmarkEnd w:id="22"/>
+    </w:p>
+    <w:p>
+      <w:pPr>
+        <w:jc w:val="both"/>
+        <w:rPr>
+          <w:rFonts w:ascii="Times New Roman" w:hAnsi="Times New Roman" w:cs="Times New Roman"/>
+        </w:rPr>
+      </w:pPr>
       <w:commentRangeStart w:id="23"/>
       <w:r>
         <w:rPr>
           <w:rFonts w:ascii="Times New Roman" w:hAnsi="Times New Roman" w:cs="Times New Roman"/>
         </w:rPr>
-        <w:t>A program megnyitásakor (ha van internetkapcsolat) megjelenik a bejelentkező felület. Ha először van itt a felhasználó, regisztrálni is itt tud. Ezt az e-mail címe és egy jelszó beírása után, a regisztrálás gombra kattintva teheti meg. Ha minden rendben van, nem regisztráltak már a címmel és a jelszó is megfelelő, a program értesít a sikeres regisztrálásról, ezt követően be tud jelentkezni. Előfordulhat, hogy a felhasználó elfelejti a jelszavát. Ilyenkor az e-mail címe megadásával egy új, ideiglenes jelszót kérhet, amivel be tud jelentkezni. Egy véletlenszerűen generált jelszó található a kapott levélben, amit ajánlott megváltoztatni.</w:t>
-      </w:r>
-      <w:commentRangeEnd w:id="22"/>
+        <w:t xml:space="preserve">Az e-mail és jelszó kötelező adatok, de a </w:t>
+      </w:r>
+      <w:r>
+        <w:rPr>
+          <w:rFonts w:ascii="Times New Roman" w:hAnsi="Times New Roman" w:cs="Times New Roman"/>
+        </w:rPr>
+        <w:t>fő menüben</w:t>
+      </w:r>
+      <w:r>
+        <w:rPr>
+          <w:rFonts w:ascii="Times New Roman" w:hAnsi="Times New Roman" w:cs="Times New Roman"/>
+        </w:rPr>
+        <w:t xml:space="preserve"> található Profil lap al</w:t>
+      </w:r>
+      <w:r>
+        <w:rPr>
+          <w:rFonts w:ascii="Times New Roman" w:hAnsi="Times New Roman" w:cs="Times New Roman"/>
+        </w:rPr>
+        <w:t>a</w:t>
+      </w:r>
+      <w:r>
+        <w:rPr>
+          <w:rFonts w:ascii="Times New Roman" w:hAnsi="Times New Roman" w:cs="Times New Roman"/>
+        </w:rPr>
+        <w:t>t</w:t>
+      </w:r>
+      <w:r>
+        <w:rPr>
+          <w:rFonts w:ascii="Times New Roman" w:hAnsi="Times New Roman" w:cs="Times New Roman"/>
+        </w:rPr>
+        <w:t>t</w:t>
+      </w:r>
+      <w:r>
+        <w:rPr>
+          <w:rFonts w:ascii="Times New Roman" w:hAnsi="Times New Roman" w:cs="Times New Roman"/>
+        </w:rPr>
+        <w:t xml:space="preserve"> egy saját nevet és leírást is adhat meg a felhasználó. Ezen a lapon van lehetőség jelszó változtatásra is</w:t>
+      </w:r>
+      <w:commentRangeEnd w:id="23"/>
+      <w:r>
+        <w:rPr>
+          <w:rFonts w:ascii="Times New Roman" w:hAnsi="Times New Roman" w:cs="Times New Roman"/>
+        </w:rPr>
+        <w:t>, de ezt csak a régi jelszó beírásával lehet megtenni.</w:t>
+      </w:r>
       <w:r>
         <w:rPr>
           <w:rStyle w:val="Jegyzethivatkozs"/>
         </w:rPr>
-        <w:commentReference w:id="22"/>
-      </w:r>
-      <w:commentRangeEnd w:id="23"/>
+        <w:commentReference w:id="23"/>
+      </w:r>
+    </w:p>
+    <w:p>
+      <w:pPr>
+        <w:pStyle w:val="Cmsor3"/>
+        <w:jc w:val="both"/>
+        <w:rPr>
+          <w:rFonts w:ascii="Times New Roman" w:hAnsi="Times New Roman" w:cs="Times New Roman"/>
+        </w:rPr>
+      </w:pPr>
+      <w:bookmarkStart w:id="24" w:name="közösségi-funkciók-mások-megtalálása-és-"/>
+      <w:bookmarkStart w:id="25" w:name="_Toc34808290"/>
+      <w:r>
+        <w:rPr>
+          <w:rFonts w:ascii="Times New Roman" w:hAnsi="Times New Roman" w:cs="Times New Roman"/>
+        </w:rPr>
+        <w:t>Közösségi funkciók (mások megtalálása és verses fal)</w:t>
+      </w:r>
+      <w:bookmarkEnd w:id="25"/>
+    </w:p>
+    <w:bookmarkEnd w:id="24"/>
+    <w:p>
+      <w:pPr>
+        <w:jc w:val="both"/>
+        <w:rPr>
+          <w:rFonts w:ascii="Times New Roman" w:hAnsi="Times New Roman" w:cs="Times New Roman"/>
+        </w:rPr>
+      </w:pPr>
+      <w:r>
+        <w:rPr>
+          <w:rFonts w:ascii="Times New Roman" w:hAnsi="Times New Roman" w:cs="Times New Roman"/>
+        </w:rPr>
+        <w:t>A közösségi funkciók a főoldalon kezdődnek, ahol is az emberek egy keresőmező segítségével rátalálhatnak egymás profiljára. Egymás műveit nem lehet megnézni, csak amiket megosztottak a Verses falon.</w:t>
+      </w:r>
+    </w:p>
+    <w:p>
+      <w:pPr>
+        <w:jc w:val="both"/>
+        <w:rPr>
+          <w:rFonts w:ascii="Times New Roman" w:hAnsi="Times New Roman" w:cs="Times New Roman"/>
+        </w:rPr>
+      </w:pPr>
+      <w:commentRangeStart w:id="26"/>
+      <w:r>
+        <w:rPr>
+          <w:rFonts w:ascii="Times New Roman" w:hAnsi="Times New Roman" w:cs="Times New Roman"/>
+        </w:rPr>
+        <w:t>A fő</w:t>
+      </w:r>
+      <w:r>
+        <w:rPr>
+          <w:rFonts w:ascii="Times New Roman" w:hAnsi="Times New Roman" w:cs="Times New Roman"/>
+        </w:rPr>
+        <w:t xml:space="preserve"> </w:t>
+      </w:r>
+      <w:r>
+        <w:rPr>
+          <w:rFonts w:ascii="Times New Roman" w:hAnsi="Times New Roman" w:cs="Times New Roman"/>
+        </w:rPr>
+        <w:t>menüben a Verses fal lap alatt találjuk mások alkotásait és posztjait. Bárki megoszthat itt egy a szövegmezőbe írt üzenetet és a poszthoz akár egy művét is csatolhatja, amit mások olvashatnak. Itt a falon visszajelzésre is van lehetőség, kedvelések formájában.</w:t>
+      </w:r>
+      <w:commentRangeEnd w:id="26"/>
       <w:r>
         <w:rPr>
           <w:rStyle w:val="Jegyzethivatkozs"/>
         </w:rPr>
-        <w:commentReference w:id="23"/>
+        <w:commentReference w:id="26"/>
+      </w:r>
+    </w:p>
+    <w:p>
+      <w:pPr>
+        <w:jc w:val="both"/>
+        <w:rPr>
+          <w:rFonts w:ascii="Times New Roman" w:hAnsi="Times New Roman" w:cs="Times New Roman"/>
+        </w:rPr>
+      </w:pPr>
+      <w:commentRangeStart w:id="27"/>
+      <w:r>
+        <w:rPr>
+          <w:rFonts w:ascii="Times New Roman" w:hAnsi="Times New Roman" w:cs="Times New Roman"/>
+        </w:rPr>
+        <w:t>Ha egy posztnál ott a Mű megtekintése gomb, a poszt írója egy művet csatolt ahhoz. Ha a felhasználó erre kattint, egy új ablak jelenik meg, amely 2 részből áll: egy olvasó felület, ahol a mű címe és maga az alkotás található és a részletek felülete, ahol pedig további adatok vannak, mint például a mű címkéje és hozzá tartozó eszközök (leírás, rím képlet, szereplők, stb.).</w:t>
+      </w:r>
+      <w:commentRangeEnd w:id="27"/>
+      <w:r>
+        <w:rPr>
+          <w:rStyle w:val="Jegyzethivatkozs"/>
+        </w:rPr>
+        <w:commentReference w:id="27"/>
       </w:r>
     </w:p>
     <w:p>
       <w:pPr>
         <w:pStyle w:val="Cmsor3"/>
-      </w:pPr>
-      <w:bookmarkStart w:id="24" w:name="_Toc34730805"/>
-      <w:r>
+        <w:jc w:val="both"/>
+        <w:rPr>
+          <w:rFonts w:ascii="Times New Roman" w:hAnsi="Times New Roman" w:cs="Times New Roman"/>
+        </w:rPr>
+      </w:pPr>
+      <w:bookmarkStart w:id="28" w:name="projekt-kezelés-új-megnyitás-le--feltölt"/>
+      <w:bookmarkStart w:id="29" w:name="_Toc34808291"/>
+      <w:r>
+        <w:rPr>
+          <w:rFonts w:ascii="Times New Roman" w:hAnsi="Times New Roman" w:cs="Times New Roman"/>
+        </w:rPr>
         <w:lastRenderedPageBreak/>
-        <w:t>Saját profil szerkesztése</w:t>
-      </w:r>
-      <w:bookmarkEnd w:id="24"/>
-    </w:p>
-    <w:p>
-      <w:pPr>
-        <w:jc w:val="both"/>
-        <w:rPr>
-          <w:rFonts w:ascii="Times New Roman" w:hAnsi="Times New Roman" w:cs="Times New Roman"/>
-        </w:rPr>
-      </w:pPr>
-      <w:commentRangeStart w:id="25"/>
-      <w:r>
-        <w:rPr>
-          <w:rFonts w:ascii="Times New Roman" w:hAnsi="Times New Roman" w:cs="Times New Roman"/>
-        </w:rPr>
-        <w:t xml:space="preserve">Az e-mail és jelszó kötelező adatok, de a </w:t>
-      </w:r>
-      <w:r>
-        <w:rPr>
-          <w:rFonts w:ascii="Times New Roman" w:hAnsi="Times New Roman" w:cs="Times New Roman"/>
-        </w:rPr>
-        <w:t>fő menüben</w:t>
-      </w:r>
-      <w:r>
-        <w:rPr>
-          <w:rFonts w:ascii="Times New Roman" w:hAnsi="Times New Roman" w:cs="Times New Roman"/>
-        </w:rPr>
-        <w:t xml:space="preserve"> található Profil lap al</w:t>
-      </w:r>
-      <w:r>
-        <w:rPr>
-          <w:rFonts w:ascii="Times New Roman" w:hAnsi="Times New Roman" w:cs="Times New Roman"/>
-        </w:rPr>
-        <w:t>a</w:t>
-      </w:r>
-      <w:r>
-        <w:rPr>
-          <w:rFonts w:ascii="Times New Roman" w:hAnsi="Times New Roman" w:cs="Times New Roman"/>
-        </w:rPr>
-        <w:t>t</w:t>
-      </w:r>
-      <w:r>
-        <w:rPr>
-          <w:rFonts w:ascii="Times New Roman" w:hAnsi="Times New Roman" w:cs="Times New Roman"/>
-        </w:rPr>
-        <w:t>t</w:t>
-      </w:r>
-      <w:r>
-        <w:rPr>
-          <w:rFonts w:ascii="Times New Roman" w:hAnsi="Times New Roman" w:cs="Times New Roman"/>
-        </w:rPr>
-        <w:t xml:space="preserve"> egy saját nevet és leírást is adhat meg a felhasználó. Ezen a lapon van lehetőség jelszó változtatásra is</w:t>
-      </w:r>
-      <w:commentRangeEnd w:id="25"/>
-      <w:r>
-        <w:rPr>
-          <w:rFonts w:ascii="Times New Roman" w:hAnsi="Times New Roman" w:cs="Times New Roman"/>
-        </w:rPr>
-        <w:t>, de ezt csak a régi jelszó beírásával lehet megtenni.</w:t>
-      </w:r>
+        <w:t>Projekt kezelés (új, megnyitás, le-, feltöltés)</w:t>
+      </w:r>
+      <w:bookmarkEnd w:id="29"/>
+    </w:p>
+    <w:bookmarkEnd w:id="28"/>
+    <w:p>
+      <w:pPr>
+        <w:jc w:val="both"/>
+        <w:rPr>
+          <w:rFonts w:ascii="Times New Roman" w:hAnsi="Times New Roman" w:cs="Times New Roman"/>
+        </w:rPr>
+      </w:pPr>
+      <w:r>
+        <w:rPr>
+          <w:rFonts w:ascii="Times New Roman" w:hAnsi="Times New Roman" w:cs="Times New Roman"/>
+        </w:rPr>
+        <w:t>A fő</w:t>
+      </w:r>
+      <w:r>
+        <w:rPr>
+          <w:rFonts w:ascii="Times New Roman" w:hAnsi="Times New Roman" w:cs="Times New Roman"/>
+        </w:rPr>
+        <w:t xml:space="preserve"> </w:t>
+      </w:r>
+      <w:r>
+        <w:rPr>
+          <w:rFonts w:ascii="Times New Roman" w:hAnsi="Times New Roman" w:cs="Times New Roman"/>
+        </w:rPr>
+        <w:t>menü következő eleme a Művek lap. Itt új verseket, regényeket kezdhet a felhasználó vagy tölthet be fájlból vagy az adatbázisból. Mind a három lehetőség a jobb alsó sarokban található.</w:t>
+      </w:r>
+    </w:p>
+    <w:p>
+      <w:pPr>
+        <w:jc w:val="both"/>
+        <w:rPr>
+          <w:rFonts w:ascii="Times New Roman" w:hAnsi="Times New Roman" w:cs="Times New Roman"/>
+        </w:rPr>
+      </w:pPr>
+      <w:commentRangeStart w:id="30"/>
+      <w:r>
+        <w:rPr>
+          <w:rFonts w:ascii="Times New Roman" w:hAnsi="Times New Roman" w:cs="Times New Roman"/>
+        </w:rPr>
+        <w:t>Szerkesztés után a legutóbbi művek is ezen a lapon jelennek meg, így gyorsabban lehet folytatni a munkát. Ha közvetlen innen kattint a felhasználó egy műre, jobb oldalon megjelenik egy kis panel, ahol szerkesztés mellett itt tudja feltölteni a projektet a felhőbe.</w:t>
+      </w:r>
+      <w:commentRangeEnd w:id="30"/>
       <w:r>
         <w:rPr>
           <w:rStyle w:val="Jegyzethivatkozs"/>
         </w:rPr>
-        <w:commentReference w:id="25"/>
+        <w:commentReference w:id="30"/>
+      </w:r>
+    </w:p>
+    <w:p>
+      <w:pPr>
+        <w:jc w:val="both"/>
+        <w:rPr>
+          <w:rFonts w:ascii="Times New Roman" w:hAnsi="Times New Roman" w:cs="Times New Roman"/>
+        </w:rPr>
+      </w:pPr>
+      <w:commentRangeStart w:id="31"/>
+      <w:r>
+        <w:rPr>
+          <w:rFonts w:ascii="Times New Roman" w:hAnsi="Times New Roman" w:cs="Times New Roman"/>
+        </w:rPr>
+        <w:t xml:space="preserve">A legutóbbi művekhez hozzáadni is lehet elemeket a programablak tetején lévő + gombbal. Ha egy projektet nem szeretne látni a felhasználó többet, minden kártyán van egy kis x gomb, amire kattintva el lehet távolítani a projektet a legutóbbiak közül vagy akár a </w:t>
+      </w:r>
+      <w:r>
+        <w:rPr>
+          <w:rFonts w:ascii="Times New Roman" w:hAnsi="Times New Roman" w:cs="Times New Roman"/>
+        </w:rPr>
+        <w:t>számítógépről</w:t>
+      </w:r>
+      <w:r>
+        <w:rPr>
+          <w:rFonts w:ascii="Times New Roman" w:hAnsi="Times New Roman" w:cs="Times New Roman"/>
+        </w:rPr>
+        <w:t>.</w:t>
+      </w:r>
+      <w:commentRangeEnd w:id="31"/>
+      <w:r>
+        <w:rPr>
+          <w:rStyle w:val="Jegyzethivatkozs"/>
+        </w:rPr>
+        <w:commentReference w:id="31"/>
       </w:r>
     </w:p>
     <w:p>
@@ -3986,113 +4462,117 @@
           <w:rFonts w:ascii="Times New Roman" w:hAnsi="Times New Roman" w:cs="Times New Roman"/>
         </w:rPr>
       </w:pPr>
-      <w:bookmarkStart w:id="26" w:name="közösségi-funkciók-mások-megtalálása-és-"/>
-      <w:bookmarkStart w:id="27" w:name="_Toc34730806"/>
-      <w:r>
-        <w:rPr>
-          <w:rFonts w:ascii="Times New Roman" w:hAnsi="Times New Roman" w:cs="Times New Roman"/>
-        </w:rPr>
-        <w:t>Közösségi funkciók (mások megtalálása és verses fal)</w:t>
-      </w:r>
-      <w:bookmarkEnd w:id="27"/>
-    </w:p>
-    <w:bookmarkEnd w:id="26"/>
-    <w:p>
-      <w:pPr>
-        <w:jc w:val="both"/>
-        <w:rPr>
-          <w:rFonts w:ascii="Times New Roman" w:hAnsi="Times New Roman" w:cs="Times New Roman"/>
-        </w:rPr>
-      </w:pPr>
-      <w:r>
-        <w:rPr>
-          <w:rFonts w:ascii="Times New Roman" w:hAnsi="Times New Roman" w:cs="Times New Roman"/>
-        </w:rPr>
-        <w:t xml:space="preserve">A közösségi funkciók a főoldalon kezdődnek, ahol is az emberek egy keresőmező segítségével rátalálhatnak egymás profiljára. Egymás műveit nem lehet megnézni, </w:t>
-      </w:r>
-      <w:proofErr w:type="gramStart"/>
-      <w:r>
-        <w:rPr>
-          <w:rFonts w:ascii="Times New Roman" w:hAnsi="Times New Roman" w:cs="Times New Roman"/>
-        </w:rPr>
-        <w:t>csak</w:t>
-      </w:r>
-      <w:proofErr w:type="gramEnd"/>
-      <w:r>
-        <w:rPr>
-          <w:rFonts w:ascii="Times New Roman" w:hAnsi="Times New Roman" w:cs="Times New Roman"/>
-        </w:rPr>
-        <w:t xml:space="preserve"> amiket megosztottak a Verses falon.</w:t>
-      </w:r>
-    </w:p>
-    <w:p>
-      <w:pPr>
-        <w:jc w:val="both"/>
-        <w:rPr>
-          <w:rFonts w:ascii="Times New Roman" w:hAnsi="Times New Roman" w:cs="Times New Roman"/>
-        </w:rPr>
-      </w:pPr>
-      <w:commentRangeStart w:id="28"/>
-      <w:r>
-        <w:rPr>
-          <w:rFonts w:ascii="Times New Roman" w:hAnsi="Times New Roman" w:cs="Times New Roman"/>
-        </w:rPr>
-        <w:t>A fő</w:t>
-      </w:r>
-      <w:r>
-        <w:rPr>
-          <w:rFonts w:ascii="Times New Roman" w:hAnsi="Times New Roman" w:cs="Times New Roman"/>
-        </w:rPr>
-        <w:t xml:space="preserve"> </w:t>
-      </w:r>
-      <w:r>
-        <w:rPr>
-          <w:rFonts w:ascii="Times New Roman" w:hAnsi="Times New Roman" w:cs="Times New Roman"/>
-        </w:rPr>
-        <w:t>menüben a Verses fal lap alatt találjuk mások alkotásait és posztjait. Bárki megoszthat itt egy a szövegmezőbe írt üzenetet és a poszthoz akár egy művét is csatolhatja, amit mások olvashatnak. Itt a falon visszajelzésre is van lehetőség, kedvelések formájában.</w:t>
-      </w:r>
-      <w:commentRangeEnd w:id="28"/>
+      <w:bookmarkStart w:id="32" w:name="mű-írás-a-szerkesztő-és-eszközök"/>
+      <w:bookmarkStart w:id="33" w:name="_Toc34808292"/>
+      <w:r>
+        <w:rPr>
+          <w:rFonts w:ascii="Times New Roman" w:hAnsi="Times New Roman" w:cs="Times New Roman"/>
+        </w:rPr>
+        <w:t>Mű írás (a szerkesztő és eszközök)</w:t>
+      </w:r>
+      <w:bookmarkEnd w:id="33"/>
+    </w:p>
+    <w:bookmarkEnd w:id="32"/>
+    <w:p>
+      <w:pPr>
+        <w:jc w:val="both"/>
+        <w:rPr>
+          <w:rFonts w:ascii="Times New Roman" w:hAnsi="Times New Roman" w:cs="Times New Roman"/>
+        </w:rPr>
+      </w:pPr>
+      <w:r>
+        <w:rPr>
+          <w:rFonts w:ascii="Times New Roman" w:hAnsi="Times New Roman" w:cs="Times New Roman"/>
+        </w:rPr>
+        <w:t>A mű szerkesztő felület egy szövegmezőből, egy oldal menüből és egy menü sávból áll. A szövegmezőbe írhat a felhasználó és itt jelenik meg egy felugró ablak a kurzornál, ha valami probléma van a szöveggel.</w:t>
+      </w:r>
+    </w:p>
+    <w:p>
+      <w:pPr>
+        <w:jc w:val="both"/>
+        <w:rPr>
+          <w:rFonts w:ascii="Times New Roman" w:hAnsi="Times New Roman" w:cs="Times New Roman"/>
+        </w:rPr>
+      </w:pPr>
+      <w:commentRangeStart w:id="34"/>
+      <w:r>
+        <w:rPr>
+          <w:rFonts w:ascii="Times New Roman" w:hAnsi="Times New Roman" w:cs="Times New Roman"/>
+        </w:rPr>
+        <w:t xml:space="preserve">Az oldal menü első lapján a mű alap adatait lehet megadni. Cím, műfaj és itt található a készítés dátuma is. A második lapon az eszközök vannak. Egy gomb segítségével itt adhatunk hozzá új </w:t>
+      </w:r>
+      <w:r>
+        <w:rPr>
+          <w:rFonts w:ascii="Times New Roman" w:hAnsi="Times New Roman" w:cs="Times New Roman"/>
+        </w:rPr>
+        <w:t>eszközöket</w:t>
+      </w:r>
+      <w:r>
+        <w:rPr>
+          <w:rFonts w:ascii="Times New Roman" w:hAnsi="Times New Roman" w:cs="Times New Roman"/>
+        </w:rPr>
+        <w:t xml:space="preserve"> kategóriákból kiválasztva. Például a rímképlet a líra kategóriában van. Hozzáadás után a választott segítők kártyák formájában jelennek meg, ahol a felhasználó </w:t>
+      </w:r>
+      <w:r>
+        <w:rPr>
+          <w:rFonts w:ascii="Times New Roman" w:hAnsi="Times New Roman" w:cs="Times New Roman"/>
+        </w:rPr>
+        <w:t>töltheti</w:t>
+      </w:r>
+      <w:r>
+        <w:rPr>
+          <w:rFonts w:ascii="Times New Roman" w:hAnsi="Times New Roman" w:cs="Times New Roman"/>
+        </w:rPr>
+        <w:t xml:space="preserve"> ezeket vagy módosíthatja a beállításokat. Minden eszköznek egyedi beállításai vannak, de a beállítások ablak tetején ott a leírás, ami a kiválasztott eszköz beállítását magyarázza.</w:t>
+      </w:r>
+      <w:commentRangeEnd w:id="34"/>
       <w:r>
         <w:rPr>
           <w:rStyle w:val="Jegyzethivatkozs"/>
         </w:rPr>
-        <w:commentReference w:id="28"/>
-      </w:r>
-    </w:p>
-    <w:p>
-      <w:pPr>
-        <w:jc w:val="both"/>
-        <w:rPr>
-          <w:rFonts w:ascii="Times New Roman" w:hAnsi="Times New Roman" w:cs="Times New Roman"/>
-        </w:rPr>
-      </w:pPr>
-      <w:commentRangeStart w:id="29"/>
-      <w:r>
-        <w:rPr>
-          <w:rFonts w:ascii="Times New Roman" w:hAnsi="Times New Roman" w:cs="Times New Roman"/>
-        </w:rPr>
-        <w:t xml:space="preserve">Ha egy posztnál ott a Mű megtekintése gomb, a poszt írója egy művet csatolt ahhoz. Ha a felhasználó erre kattint, egy új ablak jelenik meg, amely 2 részből áll: egy olvasó felület, ahol a mű címe és maga az alkotás található és a részletek felülete, ahol pedig további adatok vannak, mint például a mű címkéje és hozzá tartozó eszközök (leírás, rím képlet, </w:t>
-      </w:r>
-      <w:proofErr w:type="gramStart"/>
-      <w:r>
-        <w:rPr>
-          <w:rFonts w:ascii="Times New Roman" w:hAnsi="Times New Roman" w:cs="Times New Roman"/>
-        </w:rPr>
-        <w:t>szereplők,</w:t>
-      </w:r>
-      <w:proofErr w:type="gramEnd"/>
-      <w:r>
-        <w:rPr>
-          <w:rFonts w:ascii="Times New Roman" w:hAnsi="Times New Roman" w:cs="Times New Roman"/>
-        </w:rPr>
-        <w:t xml:space="preserve"> stb.).</w:t>
-      </w:r>
-      <w:commentRangeEnd w:id="29"/>
+        <w:commentReference w:id="34"/>
+      </w:r>
+    </w:p>
+    <w:p>
+      <w:pPr>
+        <w:jc w:val="both"/>
+        <w:rPr>
+          <w:rFonts w:ascii="Times New Roman" w:hAnsi="Times New Roman" w:cs="Times New Roman"/>
+        </w:rPr>
+      </w:pPr>
+      <w:commentRangeStart w:id="35"/>
+      <w:r>
+        <w:rPr>
+          <w:rFonts w:ascii="Times New Roman" w:hAnsi="Times New Roman" w:cs="Times New Roman"/>
+        </w:rPr>
+        <w:t>Ha egy eszköz problémát észlel, azonnal felugrik a kurzornál a hiba lista, ahol minden műben talált probléma ott van. Ezt a listát a menüszalagon lévő gombbal és az F1 billentyűvel is előhívható.</w:t>
+      </w:r>
+    </w:p>
+    <w:p>
+      <w:pPr>
+        <w:jc w:val="both"/>
+        <w:rPr>
+          <w:rFonts w:ascii="Times New Roman" w:hAnsi="Times New Roman" w:cs="Times New Roman"/>
+        </w:rPr>
+      </w:pPr>
+      <w:r>
+        <w:rPr>
+          <w:rFonts w:ascii="Times New Roman" w:hAnsi="Times New Roman" w:cs="Times New Roman"/>
+        </w:rPr>
+        <w:t>A menüszalag első eleme a szokásos Fájl menüpont, amin belül lehet a projektet újrakezdeni, menteni, exportálni vagy egy másikat megnyitni</w:t>
+      </w:r>
+      <w:commentRangeEnd w:id="35"/>
       <w:r>
         <w:rPr>
           <w:rStyle w:val="Jegyzethivatkozs"/>
         </w:rPr>
-        <w:commentReference w:id="29"/>
+        <w:commentReference w:id="35"/>
+      </w:r>
+      <w:r>
+        <w:rPr>
+          <w:rFonts w:ascii="Times New Roman" w:hAnsi="Times New Roman" w:cs="Times New Roman"/>
+        </w:rPr>
+        <w:t>.</w:t>
       </w:r>
     </w:p>
     <w:p>
@@ -4103,495 +4583,273 @@
           <w:rFonts w:ascii="Times New Roman" w:hAnsi="Times New Roman" w:cs="Times New Roman"/>
         </w:rPr>
       </w:pPr>
-      <w:bookmarkStart w:id="30" w:name="projekt-kezelés-új-megnyitás-le--feltölt"/>
-      <w:bookmarkStart w:id="31" w:name="_Toc34730807"/>
-      <w:r>
-        <w:rPr>
-          <w:rFonts w:ascii="Times New Roman" w:hAnsi="Times New Roman" w:cs="Times New Roman"/>
-        </w:rPr>
-        <w:t>Projekt kezelés (új, megnyitás, le-, feltöltés)</w:t>
-      </w:r>
-      <w:bookmarkEnd w:id="31"/>
-    </w:p>
-    <w:bookmarkEnd w:id="30"/>
-    <w:p>
-      <w:pPr>
-        <w:jc w:val="both"/>
-        <w:rPr>
-          <w:rFonts w:ascii="Times New Roman" w:hAnsi="Times New Roman" w:cs="Times New Roman"/>
-        </w:rPr>
-      </w:pPr>
-      <w:r>
-        <w:rPr>
-          <w:rFonts w:ascii="Times New Roman" w:hAnsi="Times New Roman" w:cs="Times New Roman"/>
-        </w:rPr>
-        <w:t>A fő</w:t>
-      </w:r>
-      <w:r>
-        <w:rPr>
-          <w:rFonts w:ascii="Times New Roman" w:hAnsi="Times New Roman" w:cs="Times New Roman"/>
-        </w:rPr>
-        <w:t xml:space="preserve"> </w:t>
-      </w:r>
-      <w:r>
-        <w:rPr>
-          <w:rFonts w:ascii="Times New Roman" w:hAnsi="Times New Roman" w:cs="Times New Roman"/>
-        </w:rPr>
-        <w:t>menü következő eleme a Művek lap. Itt új verseket, regényeket kezdhet a felhasználó vagy tölthet be fájlból vagy az adatbázisból. Mind a három lehetőség a jobb alsó sarokban található.</w:t>
-      </w:r>
-    </w:p>
-    <w:p>
-      <w:pPr>
-        <w:jc w:val="both"/>
-        <w:rPr>
-          <w:rFonts w:ascii="Times New Roman" w:hAnsi="Times New Roman" w:cs="Times New Roman"/>
-        </w:rPr>
-      </w:pPr>
-      <w:commentRangeStart w:id="32"/>
-      <w:r>
-        <w:rPr>
-          <w:rFonts w:ascii="Times New Roman" w:hAnsi="Times New Roman" w:cs="Times New Roman"/>
-        </w:rPr>
-        <w:t>Szerkesztés után a legutóbbi művek is ezen a lapon jelennek meg, így gyorsabban lehet folytatni a munkát. Ha közvetlen innen kattint a felhasználó egy műre, jobb oldalon megjelenik egy kis panel, ahol szerkesztés mellett itt tudja feltölteni a projektet a felhőbe.</w:t>
-      </w:r>
-      <w:commentRangeEnd w:id="32"/>
+      <w:bookmarkStart w:id="36" w:name="támogatott-formátumok-és-exportálás"/>
+      <w:bookmarkStart w:id="37" w:name="_Toc34808293"/>
+      <w:r>
+        <w:rPr>
+          <w:rFonts w:ascii="Times New Roman" w:hAnsi="Times New Roman" w:cs="Times New Roman"/>
+        </w:rPr>
+        <w:t>Támogatott formátumok és exportálás</w:t>
+      </w:r>
+      <w:bookmarkEnd w:id="37"/>
+    </w:p>
+    <w:bookmarkEnd w:id="36"/>
+    <w:p>
+      <w:pPr>
+        <w:jc w:val="both"/>
+        <w:rPr>
+          <w:rFonts w:ascii="Times New Roman" w:hAnsi="Times New Roman" w:cs="Times New Roman"/>
+        </w:rPr>
+      </w:pPr>
+      <w:r>
+        <w:rPr>
+          <w:rFonts w:ascii="Times New Roman" w:hAnsi="Times New Roman" w:cs="Times New Roman"/>
+        </w:rPr>
+        <w:t>A program több formátumot is támogat. Érdemes átgondolnia a felhasználónak, hogy mit használjon.</w:t>
+      </w:r>
+    </w:p>
+    <w:p>
+      <w:pPr>
+        <w:pStyle w:val="Cmsor4"/>
+        <w:jc w:val="both"/>
+        <w:rPr>
+          <w:rFonts w:ascii="Times New Roman" w:hAnsi="Times New Roman" w:cs="Times New Roman"/>
+        </w:rPr>
+      </w:pPr>
+      <w:bookmarkStart w:id="38" w:name="egyszerű-szöveg---.txt"/>
+      <w:r>
+        <w:rPr>
+          <w:rFonts w:ascii="Times New Roman" w:hAnsi="Times New Roman" w:cs="Times New Roman"/>
+        </w:rPr>
+        <w:t>Egyszerű szöveg - *.</w:t>
+      </w:r>
+      <w:proofErr w:type="spellStart"/>
+      <w:r>
+        <w:rPr>
+          <w:rFonts w:ascii="Times New Roman" w:hAnsi="Times New Roman" w:cs="Times New Roman"/>
+        </w:rPr>
+        <w:t>txt</w:t>
+      </w:r>
+      <w:proofErr w:type="spellEnd"/>
+    </w:p>
+    <w:bookmarkEnd w:id="38"/>
+    <w:p>
+      <w:pPr>
+        <w:jc w:val="both"/>
+        <w:rPr>
+          <w:rFonts w:ascii="Times New Roman" w:hAnsi="Times New Roman" w:cs="Times New Roman"/>
+        </w:rPr>
+      </w:pPr>
+      <w:r>
+        <w:rPr>
+          <w:rFonts w:ascii="Times New Roman" w:hAnsi="Times New Roman" w:cs="Times New Roman"/>
+        </w:rPr>
+        <w:t>A legegyszerűbb formátum, amit bármelyik program könnyen olvashat. A mű után az eszközök is a fájlban vannak. Könnyű olvashatóság ellenére nem ajánlott a programon kívül így szerkeszteni a projektet.</w:t>
+      </w:r>
+    </w:p>
+    <w:p>
+      <w:pPr>
+        <w:pStyle w:val="Cmsor4"/>
+        <w:jc w:val="both"/>
+        <w:rPr>
+          <w:rFonts w:ascii="Times New Roman" w:hAnsi="Times New Roman" w:cs="Times New Roman"/>
+        </w:rPr>
+      </w:pPr>
+      <w:bookmarkStart w:id="39" w:name="markdown---.md"/>
+      <w:r>
+        <w:rPr>
+          <w:rFonts w:ascii="Times New Roman" w:hAnsi="Times New Roman" w:cs="Times New Roman"/>
+        </w:rPr>
+        <w:t>Markdown - *.md</w:t>
+      </w:r>
+    </w:p>
+    <w:bookmarkEnd w:id="39"/>
+    <w:p>
+      <w:pPr>
+        <w:jc w:val="both"/>
+        <w:rPr>
+          <w:rFonts w:ascii="Times New Roman" w:hAnsi="Times New Roman" w:cs="Times New Roman"/>
+        </w:rPr>
+      </w:pPr>
+      <w:r>
+        <w:rPr>
+          <w:rFonts w:ascii="Times New Roman" w:hAnsi="Times New Roman" w:cs="Times New Roman"/>
+        </w:rPr>
+        <w:t>Egyszerű formázásokat támogató szöveges dokumentum. Ez lehetővé teszi, hogy a művekbe a felhasználók címeket, alcímeket, linkeket és idézeteket írhassanak. Könnyű olvashatóság ellenére ezt sem ajánlott a programon kívül szerkeszteni a projektet.</w:t>
+      </w:r>
+    </w:p>
+    <w:p>
+      <w:pPr>
+        <w:pStyle w:val="Cmsor4"/>
+        <w:jc w:val="both"/>
+        <w:rPr>
+          <w:rFonts w:ascii="Times New Roman" w:hAnsi="Times New Roman" w:cs="Times New Roman"/>
+        </w:rPr>
+      </w:pPr>
+      <w:bookmarkStart w:id="40" w:name="bináris-fájl---.ikk"/>
+      <w:r>
+        <w:rPr>
+          <w:rFonts w:ascii="Times New Roman" w:hAnsi="Times New Roman" w:cs="Times New Roman"/>
+        </w:rPr>
+        <w:lastRenderedPageBreak/>
+        <w:t>Bináris fájl - *.</w:t>
+      </w:r>
+      <w:proofErr w:type="spellStart"/>
+      <w:r>
+        <w:rPr>
+          <w:rFonts w:ascii="Times New Roman" w:hAnsi="Times New Roman" w:cs="Times New Roman"/>
+        </w:rPr>
+        <w:t>ikk</w:t>
+      </w:r>
+      <w:proofErr w:type="spellEnd"/>
+    </w:p>
+    <w:bookmarkEnd w:id="40"/>
+    <w:p>
+      <w:pPr>
+        <w:jc w:val="both"/>
+        <w:rPr>
+          <w:rFonts w:ascii="Times New Roman" w:hAnsi="Times New Roman" w:cs="Times New Roman"/>
+        </w:rPr>
+      </w:pPr>
+      <w:r>
+        <w:rPr>
+          <w:rFonts w:ascii="Times New Roman" w:hAnsi="Times New Roman" w:cs="Times New Roman"/>
+        </w:rPr>
+        <w:t>A program saját formátuma, amit csak ez tud olvasni, más program vagy ember nem. Ez a legbiztonságosabb formátum minden szempontból.</w:t>
+      </w:r>
+    </w:p>
+    <w:p>
+      <w:pPr>
+        <w:pStyle w:val="Cmsor4"/>
+        <w:jc w:val="both"/>
+        <w:rPr>
+          <w:rFonts w:ascii="Times New Roman" w:hAnsi="Times New Roman" w:cs="Times New Roman"/>
+        </w:rPr>
+      </w:pPr>
+      <w:bookmarkStart w:id="41" w:name="weboldal---.html"/>
+      <w:r>
+        <w:rPr>
+          <w:rFonts w:ascii="Times New Roman" w:hAnsi="Times New Roman" w:cs="Times New Roman"/>
+        </w:rPr>
+        <w:t>Weboldal - *.</w:t>
+      </w:r>
+      <w:proofErr w:type="spellStart"/>
+      <w:r>
+        <w:rPr>
+          <w:rFonts w:ascii="Times New Roman" w:hAnsi="Times New Roman" w:cs="Times New Roman"/>
+        </w:rPr>
+        <w:t>html</w:t>
+      </w:r>
+      <w:proofErr w:type="spellEnd"/>
+    </w:p>
+    <w:bookmarkEnd w:id="41"/>
+    <w:p>
+      <w:pPr>
+        <w:jc w:val="both"/>
+        <w:rPr>
+          <w:rFonts w:ascii="Times New Roman" w:hAnsi="Times New Roman" w:cs="Times New Roman"/>
+        </w:rPr>
+      </w:pPr>
+      <w:r>
+        <w:rPr>
+          <w:rFonts w:ascii="Times New Roman" w:hAnsi="Times New Roman" w:cs="Times New Roman"/>
+        </w:rPr>
+        <w:t>Művet nem lehet weboldalként menteni, csak exportálni. Ez azt jelenti, hogy az exportált művet nem lehet megnyitni a programban későbbi szerkesztésre. Ezért előtte mindenképp érdemes menteni.</w:t>
+      </w:r>
+    </w:p>
+    <w:p>
+      <w:pPr>
+        <w:jc w:val="both"/>
+        <w:rPr>
+          <w:rFonts w:ascii="Times New Roman" w:hAnsi="Times New Roman" w:cs="Times New Roman"/>
+        </w:rPr>
+      </w:pPr>
+      <w:r>
+        <w:rPr>
+          <w:rFonts w:ascii="Times New Roman" w:hAnsi="Times New Roman" w:cs="Times New Roman"/>
+        </w:rPr>
+        <w:t xml:space="preserve">A kész weboldalon minden külön HTML tag-ben van osztályokkal ellátva, hogy könnyen </w:t>
+      </w:r>
+      <w:proofErr w:type="spellStart"/>
+      <w:r>
+        <w:rPr>
+          <w:rFonts w:ascii="Times New Roman" w:hAnsi="Times New Roman" w:cs="Times New Roman"/>
+        </w:rPr>
+        <w:t>testreszabható</w:t>
+      </w:r>
+      <w:proofErr w:type="spellEnd"/>
+      <w:r>
+        <w:rPr>
+          <w:rFonts w:ascii="Times New Roman" w:hAnsi="Times New Roman" w:cs="Times New Roman"/>
+        </w:rPr>
+        <w:t xml:space="preserve"> legyen CSS-el.</w:t>
+      </w:r>
+    </w:p>
+    <w:p>
+      <w:pPr>
+        <w:pStyle w:val="Cmsor3"/>
+        <w:jc w:val="both"/>
+        <w:rPr>
+          <w:rFonts w:ascii="Times New Roman" w:hAnsi="Times New Roman" w:cs="Times New Roman"/>
+        </w:rPr>
+      </w:pPr>
+      <w:bookmarkStart w:id="42" w:name="értesítések"/>
+      <w:bookmarkStart w:id="43" w:name="_Toc34808294"/>
+      <w:r>
+        <w:rPr>
+          <w:rFonts w:ascii="Times New Roman" w:hAnsi="Times New Roman" w:cs="Times New Roman"/>
+        </w:rPr>
+        <w:t>Értesítések</w:t>
+      </w:r>
+      <w:bookmarkEnd w:id="43"/>
+    </w:p>
+    <w:bookmarkEnd w:id="42"/>
+    <w:p>
+      <w:pPr>
+        <w:jc w:val="both"/>
+        <w:rPr>
+          <w:rFonts w:ascii="Times New Roman" w:hAnsi="Times New Roman" w:cs="Times New Roman"/>
+        </w:rPr>
+      </w:pPr>
+      <w:commentRangeStart w:id="44"/>
+      <w:r>
+        <w:rPr>
+          <w:rFonts w:ascii="Times New Roman" w:hAnsi="Times New Roman" w:cs="Times New Roman"/>
+        </w:rPr>
+        <w:t>A programablak jobb alsó sarkában található egy gomb. A legtöbb esetben "Nincs új értesítés" feliratot viseli. Ha a felhasználó erre kattint, egy panelben ott látható az összes értesítés, ha van. Itt szerezhet tudomást a felhasználó például az internetkapcsolat állapotáról, ha offline módban van.</w:t>
+      </w:r>
+    </w:p>
+    <w:p>
+      <w:pPr>
+        <w:jc w:val="both"/>
+        <w:rPr>
+          <w:rFonts w:ascii="Times New Roman" w:hAnsi="Times New Roman" w:cs="Times New Roman"/>
+        </w:rPr>
+      </w:pPr>
+      <w:r>
+        <w:rPr>
+          <w:rFonts w:ascii="Times New Roman" w:hAnsi="Times New Roman" w:cs="Times New Roman"/>
+        </w:rPr>
+        <w:t xml:space="preserve">Az értesítések </w:t>
+      </w:r>
+      <w:r>
+        <w:rPr>
+          <w:rFonts w:ascii="Times New Roman" w:hAnsi="Times New Roman" w:cs="Times New Roman"/>
+        </w:rPr>
+        <w:t>törölhetők,</w:t>
+      </w:r>
+      <w:r>
+        <w:rPr>
+          <w:rFonts w:ascii="Times New Roman" w:hAnsi="Times New Roman" w:cs="Times New Roman"/>
+        </w:rPr>
+        <w:t xml:space="preserve"> és ha van funkciójuk, azok az értesítés lenyitása után elérhetők.</w:t>
+      </w:r>
+      <w:commentRangeEnd w:id="44"/>
       <w:r>
         <w:rPr>
           <w:rStyle w:val="Jegyzethivatkozs"/>
         </w:rPr>
-        <w:commentReference w:id="32"/>
-      </w:r>
-    </w:p>
-    <w:p>
-      <w:pPr>
-        <w:jc w:val="both"/>
-        <w:rPr>
-          <w:rFonts w:ascii="Times New Roman" w:hAnsi="Times New Roman" w:cs="Times New Roman"/>
-        </w:rPr>
-      </w:pPr>
-      <w:commentRangeStart w:id="33"/>
-      <w:r>
-        <w:rPr>
-          <w:rFonts w:ascii="Times New Roman" w:hAnsi="Times New Roman" w:cs="Times New Roman"/>
-        </w:rPr>
-        <w:t xml:space="preserve">A legutóbbi művekhez hozzáadni is lehet elemeket a programablak tetején lévő + gombbal. Ha egy projektet nem szeretne látni a felhasználó többet, minden kártyán van egy kis x gomb, amire kattintva el lehet távolítani a projektet a legutóbbiak közül vagy akár a </w:t>
-      </w:r>
-      <w:r>
-        <w:rPr>
-          <w:rFonts w:ascii="Times New Roman" w:hAnsi="Times New Roman" w:cs="Times New Roman"/>
-        </w:rPr>
-        <w:t>számítógépről</w:t>
-      </w:r>
-      <w:r>
-        <w:rPr>
-          <w:rFonts w:ascii="Times New Roman" w:hAnsi="Times New Roman" w:cs="Times New Roman"/>
-        </w:rPr>
-        <w:t>.</w:t>
-      </w:r>
-      <w:commentRangeEnd w:id="33"/>
-      <w:r>
-        <w:rPr>
-          <w:rStyle w:val="Jegyzethivatkozs"/>
-        </w:rPr>
-        <w:commentReference w:id="33"/>
-      </w:r>
-    </w:p>
-    <w:p>
-      <w:pPr>
-        <w:pStyle w:val="Cmsor3"/>
-        <w:jc w:val="both"/>
-        <w:rPr>
-          <w:rFonts w:ascii="Times New Roman" w:hAnsi="Times New Roman" w:cs="Times New Roman"/>
-        </w:rPr>
-      </w:pPr>
-      <w:bookmarkStart w:id="34" w:name="mű-írás-a-szerkesztő-és-eszközök"/>
-      <w:bookmarkStart w:id="35" w:name="_Toc34730808"/>
-      <w:r>
-        <w:rPr>
-          <w:rFonts w:ascii="Times New Roman" w:hAnsi="Times New Roman" w:cs="Times New Roman"/>
-        </w:rPr>
-        <w:t>Mű írás (a szerkesztő és eszközök)</w:t>
-      </w:r>
-      <w:bookmarkEnd w:id="35"/>
-    </w:p>
-    <w:bookmarkEnd w:id="34"/>
-    <w:p>
-      <w:pPr>
-        <w:jc w:val="both"/>
-        <w:rPr>
-          <w:rFonts w:ascii="Times New Roman" w:hAnsi="Times New Roman" w:cs="Times New Roman"/>
-        </w:rPr>
-      </w:pPr>
-      <w:r>
-        <w:rPr>
-          <w:rFonts w:ascii="Times New Roman" w:hAnsi="Times New Roman" w:cs="Times New Roman"/>
-        </w:rPr>
-        <w:t>A mű szerkesztő felület egy szövegmezőből, egy oldal menüből és egy menü sávból áll. A szövegmezőbe írhat a felhasználó és itt jelenik meg egy felugró ablak a kurzornál, ha valami probléma van a szöveggel.</w:t>
-      </w:r>
-    </w:p>
-    <w:p>
-      <w:pPr>
-        <w:jc w:val="both"/>
-        <w:rPr>
-          <w:rFonts w:ascii="Times New Roman" w:hAnsi="Times New Roman" w:cs="Times New Roman"/>
-        </w:rPr>
-      </w:pPr>
-      <w:commentRangeStart w:id="36"/>
-      <w:r>
-        <w:rPr>
-          <w:rFonts w:ascii="Times New Roman" w:hAnsi="Times New Roman" w:cs="Times New Roman"/>
-        </w:rPr>
-        <w:t xml:space="preserve">Az oldal menü első lapján a mű alap adatait lehet megadni. Cím, műfaj és itt található a készítés dátuma is. A második lapon az eszközök vannak. Egy gomb segítségével itt adhatunk hozzá új </w:t>
-      </w:r>
-      <w:r>
-        <w:rPr>
-          <w:rFonts w:ascii="Times New Roman" w:hAnsi="Times New Roman" w:cs="Times New Roman"/>
-        </w:rPr>
-        <w:t>eszközöket</w:t>
-      </w:r>
-      <w:r>
-        <w:rPr>
-          <w:rFonts w:ascii="Times New Roman" w:hAnsi="Times New Roman" w:cs="Times New Roman"/>
-        </w:rPr>
-        <w:t xml:space="preserve"> kategóriákból kiválasztva. Például a rímképlet a líra kategóriában van. Hozzáadás után a választott segítők kártyák formájában jelennek meg, ahol a felhasználó </w:t>
-      </w:r>
-      <w:r>
-        <w:rPr>
-          <w:rFonts w:ascii="Times New Roman" w:hAnsi="Times New Roman" w:cs="Times New Roman"/>
-        </w:rPr>
-        <w:t>töltheti</w:t>
-      </w:r>
-      <w:r>
-        <w:rPr>
-          <w:rFonts w:ascii="Times New Roman" w:hAnsi="Times New Roman" w:cs="Times New Roman"/>
-        </w:rPr>
-        <w:t xml:space="preserve"> ezeket vagy módosíthatja a beállításokat. Minden eszköznek egyedi beállításai vannak, de a beállítások ablak tetején ott a leírás, ami a kiválasztott eszköz beállítását magyarázza.</w:t>
-      </w:r>
-      <w:commentRangeEnd w:id="36"/>
-      <w:r>
-        <w:rPr>
-          <w:rStyle w:val="Jegyzethivatkozs"/>
-        </w:rPr>
-        <w:commentReference w:id="36"/>
-      </w:r>
-    </w:p>
-    <w:p>
-      <w:pPr>
-        <w:jc w:val="both"/>
-        <w:rPr>
-          <w:rFonts w:ascii="Times New Roman" w:hAnsi="Times New Roman" w:cs="Times New Roman"/>
-        </w:rPr>
-      </w:pPr>
-      <w:commentRangeStart w:id="37"/>
-      <w:r>
-        <w:rPr>
-          <w:rFonts w:ascii="Times New Roman" w:hAnsi="Times New Roman" w:cs="Times New Roman"/>
-        </w:rPr>
-        <w:t>Ha egy eszköz problémát észlel, azonnal felugrik a kurzornál a hiba lista, ahol minden műben talált probléma ott van. Ezt a listát a menüszalagon lévő gombbal és az F1 billentyűvel is előhívható.</w:t>
-      </w:r>
-    </w:p>
-    <w:p>
-      <w:pPr>
-        <w:jc w:val="both"/>
-        <w:rPr>
-          <w:rFonts w:ascii="Times New Roman" w:hAnsi="Times New Roman" w:cs="Times New Roman"/>
-        </w:rPr>
-      </w:pPr>
-      <w:r>
-        <w:rPr>
-          <w:rFonts w:ascii="Times New Roman" w:hAnsi="Times New Roman" w:cs="Times New Roman"/>
-        </w:rPr>
-        <w:lastRenderedPageBreak/>
-        <w:t>A menüszalag első eleme a szokásos Fájl menüpont, amin belül lehet a projektet újrakezdeni, menteni, exportálni vagy egy másikat megnyitni</w:t>
-      </w:r>
-      <w:commentRangeEnd w:id="37"/>
-      <w:r>
-        <w:rPr>
-          <w:rStyle w:val="Jegyzethivatkozs"/>
-        </w:rPr>
-        <w:commentReference w:id="37"/>
-      </w:r>
-      <w:r>
-        <w:rPr>
-          <w:rFonts w:ascii="Times New Roman" w:hAnsi="Times New Roman" w:cs="Times New Roman"/>
-        </w:rPr>
-        <w:t>.</w:t>
-      </w:r>
-    </w:p>
-    <w:p>
-      <w:pPr>
-        <w:pStyle w:val="Cmsor3"/>
-        <w:jc w:val="both"/>
-        <w:rPr>
-          <w:rFonts w:ascii="Times New Roman" w:hAnsi="Times New Roman" w:cs="Times New Roman"/>
-        </w:rPr>
-      </w:pPr>
-      <w:bookmarkStart w:id="38" w:name="támogatott-formátumok-és-exportálás"/>
-      <w:bookmarkStart w:id="39" w:name="_Toc34730809"/>
-      <w:r>
-        <w:rPr>
-          <w:rFonts w:ascii="Times New Roman" w:hAnsi="Times New Roman" w:cs="Times New Roman"/>
-        </w:rPr>
-        <w:t>Támogatott formátumok és exportálás</w:t>
-      </w:r>
-      <w:bookmarkEnd w:id="39"/>
-    </w:p>
-    <w:bookmarkEnd w:id="38"/>
-    <w:p>
-      <w:pPr>
-        <w:jc w:val="both"/>
-        <w:rPr>
-          <w:rFonts w:ascii="Times New Roman" w:hAnsi="Times New Roman" w:cs="Times New Roman"/>
-        </w:rPr>
-      </w:pPr>
-      <w:r>
-        <w:rPr>
-          <w:rFonts w:ascii="Times New Roman" w:hAnsi="Times New Roman" w:cs="Times New Roman"/>
-        </w:rPr>
-        <w:t>A program több formátumot is támogat. Érdemes átgondolnia a felhasználónak, hogy mit használjon.</w:t>
-      </w:r>
-    </w:p>
-    <w:p>
-      <w:pPr>
-        <w:pStyle w:val="Cmsor4"/>
-        <w:jc w:val="both"/>
-        <w:rPr>
-          <w:rFonts w:ascii="Times New Roman" w:hAnsi="Times New Roman" w:cs="Times New Roman"/>
-        </w:rPr>
-      </w:pPr>
-      <w:bookmarkStart w:id="40" w:name="egyszerű-szöveg---.txt"/>
-      <w:r>
-        <w:rPr>
-          <w:rFonts w:ascii="Times New Roman" w:hAnsi="Times New Roman" w:cs="Times New Roman"/>
-        </w:rPr>
-        <w:t>Egyszerű szöveg - *.</w:t>
-      </w:r>
-      <w:proofErr w:type="spellStart"/>
-      <w:r>
-        <w:rPr>
-          <w:rFonts w:ascii="Times New Roman" w:hAnsi="Times New Roman" w:cs="Times New Roman"/>
-        </w:rPr>
-        <w:t>txt</w:t>
-      </w:r>
-      <w:proofErr w:type="spellEnd"/>
-    </w:p>
-    <w:bookmarkEnd w:id="40"/>
-    <w:p>
-      <w:pPr>
-        <w:jc w:val="both"/>
-        <w:rPr>
-          <w:rFonts w:ascii="Times New Roman" w:hAnsi="Times New Roman" w:cs="Times New Roman"/>
-        </w:rPr>
-      </w:pPr>
-      <w:r>
-        <w:rPr>
-          <w:rFonts w:ascii="Times New Roman" w:hAnsi="Times New Roman" w:cs="Times New Roman"/>
-        </w:rPr>
-        <w:t>A legegyszerűbb formátum, amit bármelyik program könnyen olvashat. A mű után az eszközök is a fájlban vannak. Könnyű olvashatóság ellenére nem ajánlott a programon kívül így szerkeszteni a projektet.</w:t>
-      </w:r>
-    </w:p>
-    <w:p>
-      <w:pPr>
-        <w:pStyle w:val="Cmsor4"/>
-        <w:jc w:val="both"/>
-        <w:rPr>
-          <w:rFonts w:ascii="Times New Roman" w:hAnsi="Times New Roman" w:cs="Times New Roman"/>
-        </w:rPr>
-      </w:pPr>
-      <w:bookmarkStart w:id="41" w:name="markdown---.md"/>
-      <w:r>
-        <w:rPr>
-          <w:rFonts w:ascii="Times New Roman" w:hAnsi="Times New Roman" w:cs="Times New Roman"/>
-        </w:rPr>
-        <w:t>Markdown - *.md</w:t>
-      </w:r>
-    </w:p>
-    <w:bookmarkEnd w:id="41"/>
-    <w:p>
-      <w:pPr>
-        <w:jc w:val="both"/>
-        <w:rPr>
-          <w:rFonts w:ascii="Times New Roman" w:hAnsi="Times New Roman" w:cs="Times New Roman"/>
-        </w:rPr>
-      </w:pPr>
-      <w:r>
-        <w:rPr>
-          <w:rFonts w:ascii="Times New Roman" w:hAnsi="Times New Roman" w:cs="Times New Roman"/>
-        </w:rPr>
-        <w:t>Egyszerű formázásokat támogató szöveges dokumentum. Ez lehetővé teszi, hogy a művekbe a felhasználók címeket, alcímeket, linkeket és idézeteket írhassanak. Könnyű olvashatóság ellenére ezt sem ajánlott a programon kívül szerkeszteni a projektet.</w:t>
-      </w:r>
-    </w:p>
-    <w:p>
-      <w:pPr>
-        <w:pStyle w:val="Cmsor4"/>
-        <w:jc w:val="both"/>
-        <w:rPr>
-          <w:rFonts w:ascii="Times New Roman" w:hAnsi="Times New Roman" w:cs="Times New Roman"/>
-        </w:rPr>
-      </w:pPr>
-      <w:bookmarkStart w:id="42" w:name="bináris-fájl---.ikk"/>
-      <w:r>
-        <w:rPr>
-          <w:rFonts w:ascii="Times New Roman" w:hAnsi="Times New Roman" w:cs="Times New Roman"/>
-        </w:rPr>
-        <w:t>Bináris fájl - *.</w:t>
-      </w:r>
-      <w:proofErr w:type="spellStart"/>
-      <w:r>
-        <w:rPr>
-          <w:rFonts w:ascii="Times New Roman" w:hAnsi="Times New Roman" w:cs="Times New Roman"/>
-        </w:rPr>
-        <w:t>ikk</w:t>
-      </w:r>
-      <w:proofErr w:type="spellEnd"/>
-    </w:p>
-    <w:bookmarkEnd w:id="42"/>
-    <w:p>
-      <w:pPr>
-        <w:jc w:val="both"/>
-        <w:rPr>
-          <w:rFonts w:ascii="Times New Roman" w:hAnsi="Times New Roman" w:cs="Times New Roman"/>
-        </w:rPr>
-      </w:pPr>
-      <w:r>
-        <w:rPr>
-          <w:rFonts w:ascii="Times New Roman" w:hAnsi="Times New Roman" w:cs="Times New Roman"/>
-        </w:rPr>
-        <w:t>A program saját formátuma, amit csak ez tud olvasni, más program vagy ember nem. Ez a legbiztonságosabb formátum minden szempontból.</w:t>
-      </w:r>
-    </w:p>
-    <w:p>
-      <w:pPr>
-        <w:pStyle w:val="Cmsor4"/>
-        <w:jc w:val="both"/>
-        <w:rPr>
-          <w:rFonts w:ascii="Times New Roman" w:hAnsi="Times New Roman" w:cs="Times New Roman"/>
-        </w:rPr>
-      </w:pPr>
-      <w:bookmarkStart w:id="43" w:name="weboldal---.html"/>
-      <w:r>
-        <w:rPr>
-          <w:rFonts w:ascii="Times New Roman" w:hAnsi="Times New Roman" w:cs="Times New Roman"/>
-        </w:rPr>
-        <w:t>Weboldal - *.</w:t>
-      </w:r>
-      <w:proofErr w:type="spellStart"/>
-      <w:r>
-        <w:rPr>
-          <w:rFonts w:ascii="Times New Roman" w:hAnsi="Times New Roman" w:cs="Times New Roman"/>
-        </w:rPr>
-        <w:t>html</w:t>
-      </w:r>
-      <w:proofErr w:type="spellEnd"/>
-    </w:p>
-    <w:bookmarkEnd w:id="43"/>
-    <w:p>
-      <w:pPr>
-        <w:jc w:val="both"/>
-        <w:rPr>
-          <w:rFonts w:ascii="Times New Roman" w:hAnsi="Times New Roman" w:cs="Times New Roman"/>
-        </w:rPr>
-      </w:pPr>
-      <w:r>
-        <w:rPr>
-          <w:rFonts w:ascii="Times New Roman" w:hAnsi="Times New Roman" w:cs="Times New Roman"/>
-        </w:rPr>
-        <w:t>Művet nem lehet weboldalként menteni, csak exportálni. Ez azt jelenti, hogy az exportált művet nem lehet megnyitni a programban későbbi szerkesztésre. Ezért előtte mindenképp érdemes menteni.</w:t>
-      </w:r>
-    </w:p>
-    <w:p>
-      <w:pPr>
-        <w:jc w:val="both"/>
-        <w:rPr>
-          <w:rFonts w:ascii="Times New Roman" w:hAnsi="Times New Roman" w:cs="Times New Roman"/>
-        </w:rPr>
-      </w:pPr>
-      <w:r>
-        <w:rPr>
-          <w:rFonts w:ascii="Times New Roman" w:hAnsi="Times New Roman" w:cs="Times New Roman"/>
-        </w:rPr>
-        <w:t xml:space="preserve">A kész weboldalon minden külön HTML tag-ben van osztályokkal ellátva, hogy könnyen </w:t>
-      </w:r>
-      <w:proofErr w:type="spellStart"/>
-      <w:r>
-        <w:rPr>
-          <w:rFonts w:ascii="Times New Roman" w:hAnsi="Times New Roman" w:cs="Times New Roman"/>
-        </w:rPr>
-        <w:t>testreszabható</w:t>
-      </w:r>
-      <w:proofErr w:type="spellEnd"/>
-      <w:r>
-        <w:rPr>
-          <w:rFonts w:ascii="Times New Roman" w:hAnsi="Times New Roman" w:cs="Times New Roman"/>
-        </w:rPr>
-        <w:t xml:space="preserve"> legyen CSS-el.</w:t>
-      </w:r>
-    </w:p>
-    <w:p>
-      <w:pPr>
-        <w:pStyle w:val="Cmsor3"/>
-        <w:jc w:val="both"/>
-        <w:rPr>
-          <w:rFonts w:ascii="Times New Roman" w:hAnsi="Times New Roman" w:cs="Times New Roman"/>
-        </w:rPr>
-      </w:pPr>
-      <w:bookmarkStart w:id="44" w:name="értesítések"/>
-      <w:bookmarkStart w:id="45" w:name="_Toc34730810"/>
-      <w:r>
-        <w:rPr>
-          <w:rFonts w:ascii="Times New Roman" w:hAnsi="Times New Roman" w:cs="Times New Roman"/>
-        </w:rPr>
-        <w:t>Értesítések</w:t>
-      </w:r>
-      <w:bookmarkEnd w:id="45"/>
-    </w:p>
-    <w:bookmarkEnd w:id="44"/>
-    <w:p>
-      <w:pPr>
-        <w:jc w:val="both"/>
-        <w:rPr>
-          <w:rFonts w:ascii="Times New Roman" w:hAnsi="Times New Roman" w:cs="Times New Roman"/>
-        </w:rPr>
-      </w:pPr>
-      <w:commentRangeStart w:id="46"/>
-      <w:r>
-        <w:rPr>
-          <w:rFonts w:ascii="Times New Roman" w:hAnsi="Times New Roman" w:cs="Times New Roman"/>
-        </w:rPr>
-        <w:t>A programablak jobb alsó sarkában található egy gomb. A legtöbb esetben "Nincs új értesítés" feliratot viseli. Ha a felhasználó erre kattint, egy panelben ott látható az összes értesítés, ha van. Itt szerezhet tudomást a felhasználó például az internetkapcsolat állapotáról, ha offline módban van.</w:t>
-      </w:r>
-    </w:p>
-    <w:p>
-      <w:pPr>
-        <w:jc w:val="both"/>
-        <w:rPr>
-          <w:rFonts w:ascii="Times New Roman" w:hAnsi="Times New Roman" w:cs="Times New Roman"/>
-        </w:rPr>
-      </w:pPr>
-      <w:r>
-        <w:rPr>
-          <w:rFonts w:ascii="Times New Roman" w:hAnsi="Times New Roman" w:cs="Times New Roman"/>
-        </w:rPr>
-        <w:t xml:space="preserve">Az értesítések </w:t>
-      </w:r>
-      <w:r>
-        <w:rPr>
-          <w:rFonts w:ascii="Times New Roman" w:hAnsi="Times New Roman" w:cs="Times New Roman"/>
-        </w:rPr>
-        <w:t>törölhetők,</w:t>
-      </w:r>
-      <w:r>
-        <w:rPr>
-          <w:rFonts w:ascii="Times New Roman" w:hAnsi="Times New Roman" w:cs="Times New Roman"/>
-        </w:rPr>
-        <w:t xml:space="preserve"> és ha van funkciójuk, azok az értesítés lenyitása után elérhetők.</w:t>
-      </w:r>
-      <w:commentRangeEnd w:id="46"/>
-      <w:r>
-        <w:rPr>
-          <w:rStyle w:val="Jegyzethivatkozs"/>
-        </w:rPr>
-        <w:commentReference w:id="46"/>
+        <w:commentReference w:id="44"/>
       </w:r>
     </w:p>
     <w:p>
@@ -4607,7 +4865,7 @@
           <w:szCs w:val="28"/>
         </w:rPr>
       </w:pPr>
-      <w:bookmarkStart w:id="47" w:name="offline-mód"/>
+      <w:bookmarkStart w:id="45" w:name="offline-mód"/>
       <w:r>
         <w:rPr>
           <w:rFonts w:ascii="Times New Roman" w:hAnsi="Times New Roman" w:cs="Times New Roman"/>
@@ -4623,7 +4881,7 @@
           <w:rFonts w:ascii="Times New Roman" w:hAnsi="Times New Roman" w:cs="Times New Roman"/>
         </w:rPr>
       </w:pPr>
-      <w:bookmarkStart w:id="48" w:name="_Toc34730811"/>
+      <w:bookmarkStart w:id="46" w:name="_Toc34808295"/>
       <w:r>
         <w:rPr>
           <w:rFonts w:ascii="Times New Roman" w:hAnsi="Times New Roman" w:cs="Times New Roman"/>
@@ -4631,9 +4889,9 @@
         <w:lastRenderedPageBreak/>
         <w:t>Offline mód</w:t>
       </w:r>
-      <w:bookmarkEnd w:id="48"/>
-    </w:p>
-    <w:bookmarkEnd w:id="47"/>
+      <w:bookmarkEnd w:id="46"/>
+    </w:p>
+    <w:bookmarkEnd w:id="45"/>
     <w:p>
       <w:pPr>
         <w:jc w:val="both"/>
@@ -4705,7 +4963,7 @@
           <w:szCs w:val="36"/>
         </w:rPr>
       </w:pPr>
-      <w:bookmarkStart w:id="49" w:name="fejlesztői-dokumentáció"/>
+      <w:bookmarkStart w:id="47" w:name="fejlesztői-dokumentáció"/>
       <w:r>
         <w:rPr>
           <w:rFonts w:ascii="Times New Roman" w:hAnsi="Times New Roman" w:cs="Times New Roman"/>
@@ -4722,7 +4980,7 @@
           <w:color w:val="4F81BD" w:themeColor="accent1"/>
         </w:rPr>
       </w:pPr>
-      <w:bookmarkStart w:id="50" w:name="_Toc34730812"/>
+      <w:bookmarkStart w:id="48" w:name="_Toc34808296"/>
       <w:r>
         <w:rPr>
           <w:rFonts w:ascii="Times New Roman" w:hAnsi="Times New Roman" w:cs="Times New Roman"/>
@@ -4731,8 +4989,94 @@
         <w:lastRenderedPageBreak/>
         <w:t>Fejlesztői dokumentáció</w:t>
       </w:r>
+      <w:bookmarkEnd w:id="48"/>
+    </w:p>
+    <w:p>
+      <w:pPr>
+        <w:pStyle w:val="Cmsor2"/>
+        <w:jc w:val="both"/>
+        <w:rPr>
+          <w:rFonts w:ascii="Times New Roman" w:hAnsi="Times New Roman" w:cs="Times New Roman"/>
+        </w:rPr>
+      </w:pPr>
+      <w:bookmarkStart w:id="49" w:name="témaválasztás-indoklása"/>
+      <w:bookmarkStart w:id="50" w:name="_Toc34808297"/>
+      <w:bookmarkEnd w:id="47"/>
+      <w:r>
+        <w:rPr>
+          <w:rFonts w:ascii="Times New Roman" w:hAnsi="Times New Roman" w:cs="Times New Roman"/>
+        </w:rPr>
+        <w:t>Témaválasztás indoklása</w:t>
+      </w:r>
       <w:bookmarkEnd w:id="50"/>
     </w:p>
+    <w:bookmarkEnd w:id="49"/>
+    <w:p>
+      <w:pPr>
+        <w:jc w:val="both"/>
+        <w:rPr>
+          <w:rFonts w:ascii="Times New Roman" w:hAnsi="Times New Roman" w:cs="Times New Roman"/>
+        </w:rPr>
+      </w:pPr>
+      <w:r>
+        <w:rPr>
+          <w:rFonts w:ascii="Times New Roman" w:hAnsi="Times New Roman" w:cs="Times New Roman"/>
+        </w:rPr>
+        <w:t>Azért választottam egy költőknek, íróknak szóló programot, mert így szeretném támogatni őket, hogy alkossatok. Emellett jómagam is írok verseket.</w:t>
+      </w:r>
+    </w:p>
+    <w:p>
+      <w:pPr>
+        <w:jc w:val="both"/>
+        <w:rPr>
+          <w:rFonts w:ascii="Times New Roman" w:hAnsi="Times New Roman" w:cs="Times New Roman"/>
+        </w:rPr>
+      </w:pPr>
+      <w:r>
+        <w:rPr>
+          <w:rFonts w:ascii="Times New Roman" w:hAnsi="Times New Roman" w:cs="Times New Roman"/>
+        </w:rPr>
+        <w:t xml:space="preserve">A szoftver funkcióira is volt motivációm. A programozóknak vannak a legjobb eszközei, hisz magunknak </w:t>
+      </w:r>
+      <w:r>
+        <w:rPr>
+          <w:rFonts w:ascii="Times New Roman" w:hAnsi="Times New Roman" w:cs="Times New Roman"/>
+        </w:rPr>
+        <w:t>készítik</w:t>
+      </w:r>
+      <w:r>
+        <w:rPr>
+          <w:rFonts w:ascii="Times New Roman" w:hAnsi="Times New Roman" w:cs="Times New Roman"/>
+        </w:rPr>
+        <w:t xml:space="preserve">. Ezeknek legnagyobb részét az integrált fejlesztői </w:t>
+      </w:r>
+      <w:r>
+        <w:rPr>
+          <w:rFonts w:ascii="Times New Roman" w:hAnsi="Times New Roman" w:cs="Times New Roman"/>
+        </w:rPr>
+        <w:t>környezettek</w:t>
+      </w:r>
+      <w:r>
+        <w:rPr>
+          <w:rFonts w:ascii="Times New Roman" w:hAnsi="Times New Roman" w:cs="Times New Roman"/>
+        </w:rPr>
+        <w:t xml:space="preserve"> képezik, ahol kód írás közben a környezet javít, segít.</w:t>
+      </w:r>
+    </w:p>
+    <w:p>
+      <w:pPr>
+        <w:jc w:val="both"/>
+        <w:rPr>
+          <w:rFonts w:ascii="Times New Roman" w:hAnsi="Times New Roman" w:cs="Times New Roman"/>
+        </w:rPr>
+      </w:pPr>
+      <w:r>
+        <w:rPr>
+          <w:rFonts w:ascii="Times New Roman" w:hAnsi="Times New Roman" w:cs="Times New Roman"/>
+        </w:rPr>
+        <w:t>Ezt a két dolgot kombináltam és így született meg az ötlet.</w:t>
+      </w:r>
+    </w:p>
     <w:p>
       <w:pPr>
         <w:pStyle w:val="Cmsor2"/>
@@ -4741,123 +5085,75 @@
           <w:rFonts w:ascii="Times New Roman" w:hAnsi="Times New Roman" w:cs="Times New Roman"/>
         </w:rPr>
       </w:pPr>
-      <w:bookmarkStart w:id="51" w:name="témaválasztás-indoklása"/>
-      <w:bookmarkStart w:id="52" w:name="_Toc34730813"/>
-      <w:bookmarkEnd w:id="49"/>
-      <w:r>
-        <w:rPr>
-          <w:rFonts w:ascii="Times New Roman" w:hAnsi="Times New Roman" w:cs="Times New Roman"/>
-        </w:rPr>
-        <w:t>Témaválasztás indoklása</w:t>
+      <w:bookmarkStart w:id="51" w:name="fejlesztői-eszközök"/>
+      <w:bookmarkStart w:id="52" w:name="_Toc34808298"/>
+      <w:r>
+        <w:rPr>
+          <w:rFonts w:ascii="Times New Roman" w:hAnsi="Times New Roman" w:cs="Times New Roman"/>
+        </w:rPr>
+        <w:t>Fejlesztői eszközök</w:t>
       </w:r>
       <w:bookmarkEnd w:id="52"/>
     </w:p>
-    <w:bookmarkEnd w:id="51"/>
-    <w:p>
-      <w:pPr>
-        <w:jc w:val="both"/>
-        <w:rPr>
-          <w:rFonts w:ascii="Times New Roman" w:hAnsi="Times New Roman" w:cs="Times New Roman"/>
-        </w:rPr>
-      </w:pPr>
-      <w:r>
-        <w:rPr>
-          <w:rFonts w:ascii="Times New Roman" w:hAnsi="Times New Roman" w:cs="Times New Roman"/>
-        </w:rPr>
-        <w:t>Azért választottam egy költőknek, íróknak szóló programot, mert így szeretném támogatni őket, hogy alkossatok. Emellett jómagam is írok verseket.</w:t>
-      </w:r>
-    </w:p>
-    <w:p>
-      <w:pPr>
-        <w:jc w:val="both"/>
-        <w:rPr>
-          <w:rFonts w:ascii="Times New Roman" w:hAnsi="Times New Roman" w:cs="Times New Roman"/>
-        </w:rPr>
-      </w:pPr>
-      <w:r>
-        <w:rPr>
-          <w:rFonts w:ascii="Times New Roman" w:hAnsi="Times New Roman" w:cs="Times New Roman"/>
-        </w:rPr>
-        <w:t xml:space="preserve">A szoftver funkcióira is volt motivációm. A programozóknak vannak a legjobb eszközei, hisz magunknak </w:t>
-      </w:r>
-      <w:r>
-        <w:rPr>
-          <w:rFonts w:ascii="Times New Roman" w:hAnsi="Times New Roman" w:cs="Times New Roman"/>
-        </w:rPr>
-        <w:t>készítik</w:t>
-      </w:r>
-      <w:r>
-        <w:rPr>
-          <w:rFonts w:ascii="Times New Roman" w:hAnsi="Times New Roman" w:cs="Times New Roman"/>
-        </w:rPr>
-        <w:t xml:space="preserve">. Ezeknek legnagyobb részét az integrált fejlesztői </w:t>
-      </w:r>
-      <w:r>
-        <w:rPr>
-          <w:rFonts w:ascii="Times New Roman" w:hAnsi="Times New Roman" w:cs="Times New Roman"/>
-        </w:rPr>
-        <w:t>környezettek</w:t>
-      </w:r>
-      <w:r>
-        <w:rPr>
-          <w:rFonts w:ascii="Times New Roman" w:hAnsi="Times New Roman" w:cs="Times New Roman"/>
-        </w:rPr>
-        <w:t xml:space="preserve"> képezik, ahol kód írás közben a környezet javít, segít.</w:t>
-      </w:r>
-    </w:p>
-    <w:p>
-      <w:pPr>
-        <w:jc w:val="both"/>
-        <w:rPr>
-          <w:rFonts w:ascii="Times New Roman" w:hAnsi="Times New Roman" w:cs="Times New Roman"/>
-        </w:rPr>
-      </w:pPr>
-      <w:r>
-        <w:rPr>
-          <w:rFonts w:ascii="Times New Roman" w:hAnsi="Times New Roman" w:cs="Times New Roman"/>
-        </w:rPr>
-        <w:t>Ezt a két dolgot kombináltam és így született meg az ötlet.</w:t>
-      </w:r>
-    </w:p>
-    <w:p>
-      <w:pPr>
-        <w:pStyle w:val="Cmsor2"/>
-        <w:jc w:val="both"/>
-        <w:rPr>
-          <w:rFonts w:ascii="Times New Roman" w:hAnsi="Times New Roman" w:cs="Times New Roman"/>
-        </w:rPr>
-      </w:pPr>
-      <w:bookmarkStart w:id="53" w:name="fejlesztői-eszközök"/>
-      <w:bookmarkStart w:id="54" w:name="_Toc34730814"/>
-      <w:r>
-        <w:rPr>
-          <w:rFonts w:ascii="Times New Roman" w:hAnsi="Times New Roman" w:cs="Times New Roman"/>
-        </w:rPr>
-        <w:t>Fejlesztői eszközök</w:t>
+    <w:p>
+      <w:pPr>
+        <w:pStyle w:val="Cmsor3"/>
+        <w:jc w:val="both"/>
+        <w:rPr>
+          <w:rFonts w:ascii="Times New Roman" w:hAnsi="Times New Roman" w:cs="Times New Roman"/>
+        </w:rPr>
+      </w:pPr>
+      <w:bookmarkStart w:id="53" w:name="visual-studio-2019"/>
+      <w:bookmarkStart w:id="54" w:name="_Toc34808299"/>
+      <w:bookmarkEnd w:id="51"/>
+      <w:r>
+        <w:rPr>
+          <w:rFonts w:ascii="Times New Roman" w:hAnsi="Times New Roman" w:cs="Times New Roman"/>
+        </w:rPr>
+        <w:t xml:space="preserve">Visual </w:t>
+      </w:r>
+      <w:proofErr w:type="spellStart"/>
+      <w:r>
+        <w:rPr>
+          <w:rFonts w:ascii="Times New Roman" w:hAnsi="Times New Roman" w:cs="Times New Roman"/>
+        </w:rPr>
+        <w:t>Studio</w:t>
+      </w:r>
+      <w:proofErr w:type="spellEnd"/>
+      <w:r>
+        <w:rPr>
+          <w:rFonts w:ascii="Times New Roman" w:hAnsi="Times New Roman" w:cs="Times New Roman"/>
+        </w:rPr>
+        <w:t xml:space="preserve"> 2019</w:t>
       </w:r>
       <w:bookmarkEnd w:id="54"/>
     </w:p>
-    <w:p>
-      <w:pPr>
-        <w:pStyle w:val="Cmsor3"/>
-        <w:jc w:val="both"/>
-        <w:rPr>
-          <w:rFonts w:ascii="Times New Roman" w:hAnsi="Times New Roman" w:cs="Times New Roman"/>
-        </w:rPr>
-      </w:pPr>
-      <w:bookmarkStart w:id="55" w:name="visual-studio-2019"/>
-      <w:bookmarkStart w:id="56" w:name="_Toc34730815"/>
-      <w:bookmarkEnd w:id="53"/>
-      <w:r>
-        <w:rPr>
-          <w:rFonts w:ascii="Times New Roman" w:hAnsi="Times New Roman" w:cs="Times New Roman"/>
-        </w:rPr>
-        <w:t xml:space="preserve">Visual </w:t>
+    <w:bookmarkEnd w:id="53"/>
+    <w:p>
+      <w:pPr>
+        <w:jc w:val="both"/>
+        <w:rPr>
+          <w:rFonts w:ascii="Times New Roman" w:hAnsi="Times New Roman" w:cs="Times New Roman"/>
+        </w:rPr>
+      </w:pPr>
+      <w:r>
+        <w:rPr>
+          <w:rFonts w:ascii="Times New Roman" w:hAnsi="Times New Roman" w:cs="Times New Roman"/>
+        </w:rPr>
+        <w:t>"</w:t>
+      </w:r>
+      <w:r>
+        <w:rPr>
+          <w:rFonts w:ascii="Times New Roman" w:hAnsi="Times New Roman" w:cs="Times New Roman"/>
+          <w:i/>
+        </w:rPr>
+        <w:t xml:space="preserve">A Visual </w:t>
       </w:r>
       <w:proofErr w:type="spellStart"/>
       <w:r>
         <w:rPr>
           <w:rFonts w:ascii="Times New Roman" w:hAnsi="Times New Roman" w:cs="Times New Roman"/>
+          <w:i/>
         </w:rPr>
         <w:t>Studio</w:t>
       </w:r>
@@ -4865,95 +5161,57 @@
       <w:r>
         <w:rPr>
           <w:rFonts w:ascii="Times New Roman" w:hAnsi="Times New Roman" w:cs="Times New Roman"/>
-        </w:rPr>
-        <w:t xml:space="preserve"> 2019</w:t>
-      </w:r>
-      <w:bookmarkEnd w:id="56"/>
-    </w:p>
-    <w:bookmarkEnd w:id="55"/>
-    <w:p>
-      <w:pPr>
-        <w:jc w:val="both"/>
-        <w:rPr>
-          <w:rFonts w:ascii="Times New Roman" w:hAnsi="Times New Roman" w:cs="Times New Roman"/>
-        </w:rPr>
-      </w:pPr>
+          <w:i/>
+        </w:rPr>
+        <w:t xml:space="preserve"> a Microsoft több programozási nyelvet tartalmazó fejlesztőkörnyezete, amely az évek során egyre több új programnyelvvel bővült. Jelenleg a F#, C++, C# (ejtsd: Szí-</w:t>
+      </w:r>
+      <w:proofErr w:type="spellStart"/>
+      <w:r>
+        <w:rPr>
+          <w:rFonts w:ascii="Times New Roman" w:hAnsi="Times New Roman" w:cs="Times New Roman"/>
+          <w:i/>
+        </w:rPr>
+        <w:t>sárp</w:t>
+      </w:r>
+      <w:proofErr w:type="spellEnd"/>
+      <w:r>
+        <w:rPr>
+          <w:rFonts w:ascii="Times New Roman" w:hAnsi="Times New Roman" w:cs="Times New Roman"/>
+          <w:i/>
+        </w:rPr>
+        <w:t xml:space="preserve">) és Visual Basic programozási nyelveket, valamint az XML-t támogatja. A csomag része még a MASM (Microsoft </w:t>
+      </w:r>
+      <w:proofErr w:type="spellStart"/>
+      <w:r>
+        <w:rPr>
+          <w:rFonts w:ascii="Times New Roman" w:hAnsi="Times New Roman" w:cs="Times New Roman"/>
+          <w:i/>
+        </w:rPr>
+        <w:t>Macro</w:t>
+      </w:r>
+      <w:proofErr w:type="spellEnd"/>
+      <w:r>
+        <w:rPr>
+          <w:rFonts w:ascii="Times New Roman" w:hAnsi="Times New Roman" w:cs="Times New Roman"/>
+          <w:i/>
+        </w:rPr>
+        <w:t xml:space="preserve"> Assembler) is, ami részleges assembly támogatást biztosít.</w:t>
+      </w:r>
       <w:r>
         <w:rPr>
           <w:rFonts w:ascii="Times New Roman" w:hAnsi="Times New Roman" w:cs="Times New Roman"/>
         </w:rPr>
         <w:t>"</w:t>
       </w:r>
-      <w:r>
-        <w:rPr>
-          <w:rFonts w:ascii="Times New Roman" w:hAnsi="Times New Roman" w:cs="Times New Roman"/>
-          <w:i/>
-        </w:rPr>
-        <w:t xml:space="preserve">A Visual </w:t>
-      </w:r>
-      <w:proofErr w:type="spellStart"/>
-      <w:r>
-        <w:rPr>
-          <w:rFonts w:ascii="Times New Roman" w:hAnsi="Times New Roman" w:cs="Times New Roman"/>
-          <w:i/>
-        </w:rPr>
-        <w:t>Studio</w:t>
-      </w:r>
-      <w:proofErr w:type="spellEnd"/>
-      <w:r>
-        <w:rPr>
-          <w:rFonts w:ascii="Times New Roman" w:hAnsi="Times New Roman" w:cs="Times New Roman"/>
-          <w:i/>
-        </w:rPr>
-        <w:t xml:space="preserve"> a Microsoft több programozási nyelvet tartalmazó fejlesztőkörnyezete, amely az évek során egyre több új programnyelvvel bővült. Jelenleg a F#, C++, C# (ejtsd: Szí-</w:t>
-      </w:r>
-      <w:proofErr w:type="spellStart"/>
-      <w:r>
-        <w:rPr>
-          <w:rFonts w:ascii="Times New Roman" w:hAnsi="Times New Roman" w:cs="Times New Roman"/>
-          <w:i/>
-        </w:rPr>
-        <w:t>sárp</w:t>
-      </w:r>
-      <w:proofErr w:type="spellEnd"/>
-      <w:r>
-        <w:rPr>
-          <w:rFonts w:ascii="Times New Roman" w:hAnsi="Times New Roman" w:cs="Times New Roman"/>
-          <w:i/>
-        </w:rPr>
-        <w:t xml:space="preserve">) és Visual Basic programozási nyelveket, valamint az XML-t támogatja. A csomag része még a MASM (Microsoft </w:t>
-      </w:r>
-      <w:proofErr w:type="spellStart"/>
-      <w:r>
-        <w:rPr>
-          <w:rFonts w:ascii="Times New Roman" w:hAnsi="Times New Roman" w:cs="Times New Roman"/>
-          <w:i/>
-        </w:rPr>
-        <w:t>Macro</w:t>
-      </w:r>
-      <w:proofErr w:type="spellEnd"/>
-      <w:r>
-        <w:rPr>
-          <w:rFonts w:ascii="Times New Roman" w:hAnsi="Times New Roman" w:cs="Times New Roman"/>
-          <w:i/>
-        </w:rPr>
-        <w:t xml:space="preserve"> Assembler) is, ami részleges assembly támogatást biztosít.</w:t>
-      </w:r>
-      <w:r>
-        <w:rPr>
-          <w:rFonts w:ascii="Times New Roman" w:hAnsi="Times New Roman" w:cs="Times New Roman"/>
-        </w:rPr>
-        <w:t>"</w:t>
-      </w:r>
-    </w:p>
-    <w:p>
-      <w:pPr>
-        <w:jc w:val="both"/>
-        <w:rPr>
-          <w:rFonts w:ascii="Times New Roman" w:hAnsi="Times New Roman" w:cs="Times New Roman"/>
-        </w:rPr>
-      </w:pPr>
-      <w:hyperlink r:id="rId12">
+    </w:p>
+    <w:p>
+      <w:pPr>
+        <w:jc w:val="both"/>
+        <w:rPr>
+          <w:rFonts w:ascii="Times New Roman" w:hAnsi="Times New Roman" w:cs="Times New Roman"/>
+        </w:rPr>
+      </w:pPr>
+      <w:hyperlink r:id="rId16">
         <w:r>
           <w:rPr>
             <w:rStyle w:val="Link"/>
@@ -4985,17 +5243,17 @@
           <w:rFonts w:ascii="Times New Roman" w:hAnsi="Times New Roman" w:cs="Times New Roman"/>
         </w:rPr>
       </w:pPr>
-      <w:bookmarkStart w:id="57" w:name="xampp-programcsomag"/>
-      <w:bookmarkStart w:id="58" w:name="_Toc34730816"/>
+      <w:bookmarkStart w:id="55" w:name="xampp-programcsomag"/>
+      <w:bookmarkStart w:id="56" w:name="_Toc34808300"/>
       <w:r>
         <w:rPr>
           <w:rFonts w:ascii="Times New Roman" w:hAnsi="Times New Roman" w:cs="Times New Roman"/>
         </w:rPr>
         <w:t>XAMPP programcsomag</w:t>
       </w:r>
-      <w:bookmarkEnd w:id="58"/>
-    </w:p>
-    <w:bookmarkEnd w:id="57"/>
+      <w:bookmarkEnd w:id="56"/>
+    </w:p>
+    <w:bookmarkEnd w:id="55"/>
     <w:p>
       <w:pPr>
         <w:jc w:val="both"/>
@@ -5030,15 +5288,23 @@
           <w:rFonts w:ascii="Times New Roman" w:hAnsi="Times New Roman" w:cs="Times New Roman"/>
           <w:i/>
         </w:rPr>
-        <w:t>/ vagy /</w:t>
-      </w:r>
-      <w:proofErr w:type="gramStart"/>
+        <w:t>/ vagy /ˈ</w:t>
+      </w:r>
+      <w:proofErr w:type="spellStart"/>
       <w:r>
         <w:rPr>
           <w:rFonts w:ascii="Times New Roman" w:hAnsi="Times New Roman" w:cs="Times New Roman"/>
           <w:i/>
         </w:rPr>
-        <w:t>ˈ</w:t>
+        <w:t>ɛks.æmp</w:t>
+      </w:r>
+      <w:proofErr w:type="spellEnd"/>
+      <w:r>
+        <w:rPr>
+          <w:rFonts w:ascii="Times New Roman" w:hAnsi="Times New Roman" w:cs="Times New Roman"/>
+          <w:i/>
+        </w:rPr>
+        <w:t xml:space="preserve">/) – egy szabad és nyílt forrású platformfüggetlen webszerver-szoftvercsomag, amelynek legfőbb alkotóelemei az </w:t>
       </w:r>
       <w:proofErr w:type="spellStart"/>
       <w:r>
@@ -5046,16 +5312,15 @@
           <w:rFonts w:ascii="Times New Roman" w:hAnsi="Times New Roman" w:cs="Times New Roman"/>
           <w:i/>
         </w:rPr>
-        <w:t>ɛks.æmp</w:t>
+        <w:t>Apache</w:t>
       </w:r>
       <w:proofErr w:type="spellEnd"/>
-      <w:proofErr w:type="gramEnd"/>
       <w:r>
         <w:rPr>
           <w:rFonts w:ascii="Times New Roman" w:hAnsi="Times New Roman" w:cs="Times New Roman"/>
           <w:i/>
         </w:rPr>
-        <w:t xml:space="preserve">/) – egy szabad és nyílt forrású platformfüggetlen webszerver-szoftvercsomag, amelynek legfőbb alkotóelemei az </w:t>
+        <w:t xml:space="preserve"> webszerver, a </w:t>
       </w:r>
       <w:proofErr w:type="spellStart"/>
       <w:r>
@@ -5063,7 +5328,7 @@
           <w:rFonts w:ascii="Times New Roman" w:hAnsi="Times New Roman" w:cs="Times New Roman"/>
           <w:i/>
         </w:rPr>
-        <w:t>Apache</w:t>
+        <w:t>MariaDB</w:t>
       </w:r>
       <w:proofErr w:type="spellEnd"/>
       <w:r>
@@ -5071,7 +5336,7 @@
           <w:rFonts w:ascii="Times New Roman" w:hAnsi="Times New Roman" w:cs="Times New Roman"/>
           <w:i/>
         </w:rPr>
-        <w:t xml:space="preserve"> webszerver, a </w:t>
+        <w:t xml:space="preserve"> (korábban a </w:t>
       </w:r>
       <w:proofErr w:type="spellStart"/>
       <w:r>
@@ -5079,7 +5344,7 @@
           <w:rFonts w:ascii="Times New Roman" w:hAnsi="Times New Roman" w:cs="Times New Roman"/>
           <w:i/>
         </w:rPr>
-        <w:t>MariaDB</w:t>
+        <w:t>MySQL</w:t>
       </w:r>
       <w:proofErr w:type="spellEnd"/>
       <w:r>
@@ -5087,7 +5352,7 @@
           <w:rFonts w:ascii="Times New Roman" w:hAnsi="Times New Roman" w:cs="Times New Roman"/>
           <w:i/>
         </w:rPr>
-        <w:t xml:space="preserve"> (korábban a </w:t>
+        <w:t xml:space="preserve">) adatbázis-kezelő, valamint a PHP és a </w:t>
       </w:r>
       <w:proofErr w:type="spellStart"/>
       <w:r>
@@ -5095,7 +5360,7 @@
           <w:rFonts w:ascii="Times New Roman" w:hAnsi="Times New Roman" w:cs="Times New Roman"/>
           <w:i/>
         </w:rPr>
-        <w:t>MySQL</w:t>
+        <w:t>Perl</w:t>
       </w:r>
       <w:proofErr w:type="spellEnd"/>
       <w:r>
@@ -5103,22 +5368,6 @@
           <w:rFonts w:ascii="Times New Roman" w:hAnsi="Times New Roman" w:cs="Times New Roman"/>
           <w:i/>
         </w:rPr>
-        <w:t xml:space="preserve">) adatbázis-kezelő, valamint a PHP és a </w:t>
-      </w:r>
-      <w:proofErr w:type="spellStart"/>
-      <w:r>
-        <w:rPr>
-          <w:rFonts w:ascii="Times New Roman" w:hAnsi="Times New Roman" w:cs="Times New Roman"/>
-          <w:i/>
-        </w:rPr>
-        <w:t>Perl</w:t>
-      </w:r>
-      <w:proofErr w:type="spellEnd"/>
-      <w:r>
-        <w:rPr>
-          <w:rFonts w:ascii="Times New Roman" w:hAnsi="Times New Roman" w:cs="Times New Roman"/>
-          <w:i/>
-        </w:rPr>
         <w:t xml:space="preserve"> programozási nyelvek értelmezői (végrehajtó rendszerei). Ez a szoftvercsomag egy integrált rendszert alkot, amely webes alkalmazások készítését, tesztelését és futtatását célozza, és ehhez egy csomagban minden szükséges összetevőt tartalmaz. A rendszer egyik nagy előnye az összehangolt elemek könnyű telepíthetősége.</w:t>
       </w:r>
       <w:r>
@@ -5135,7 +5384,7 @@
           <w:rFonts w:ascii="Times New Roman" w:hAnsi="Times New Roman" w:cs="Times New Roman"/>
         </w:rPr>
       </w:pPr>
-      <w:hyperlink r:id="rId13">
+      <w:hyperlink r:id="rId17">
         <w:r>
           <w:rPr>
             <w:rStyle w:val="Link"/>
@@ -5167,8 +5416,8 @@
           <w:rFonts w:ascii="Times New Roman" w:hAnsi="Times New Roman" w:cs="Times New Roman"/>
         </w:rPr>
       </w:pPr>
-      <w:bookmarkStart w:id="59" w:name="dbforge-studio"/>
-      <w:bookmarkStart w:id="60" w:name="_Toc34730817"/>
+      <w:bookmarkStart w:id="57" w:name="dbforge-studio"/>
+      <w:bookmarkStart w:id="58" w:name="_Toc34808301"/>
       <w:proofErr w:type="spellStart"/>
       <w:r>
         <w:rPr>
@@ -5190,10 +5439,10 @@
         </w:rPr>
         <w:t>Studio</w:t>
       </w:r>
-      <w:bookmarkEnd w:id="60"/>
+      <w:bookmarkEnd w:id="58"/>
       <w:proofErr w:type="spellEnd"/>
     </w:p>
-    <w:bookmarkEnd w:id="59"/>
+    <w:bookmarkEnd w:id="57"/>
     <w:p>
       <w:pPr>
         <w:jc w:val="both"/>
@@ -5540,7 +5789,7 @@
           <w:rFonts w:ascii="Times New Roman" w:hAnsi="Times New Roman" w:cs="Times New Roman"/>
         </w:rPr>
       </w:pPr>
-      <w:hyperlink r:id="rId14">
+      <w:hyperlink r:id="rId18">
         <w:r>
           <w:rPr>
             <w:rStyle w:val="Link"/>
@@ -5572,43 +5821,43 @@
           <w:rFonts w:ascii="Times New Roman" w:hAnsi="Times New Roman" w:cs="Times New Roman"/>
         </w:rPr>
       </w:pPr>
-      <w:bookmarkStart w:id="61" w:name="nyelvek"/>
-      <w:bookmarkStart w:id="62" w:name="_Toc34730818"/>
+      <w:bookmarkStart w:id="59" w:name="nyelvek"/>
+      <w:bookmarkStart w:id="60" w:name="_Toc34808302"/>
       <w:r>
         <w:rPr>
           <w:rFonts w:ascii="Times New Roman" w:hAnsi="Times New Roman" w:cs="Times New Roman"/>
         </w:rPr>
         <w:t>Nyelvek</w:t>
       </w:r>
+      <w:bookmarkEnd w:id="60"/>
+    </w:p>
+    <w:p>
+      <w:pPr>
+        <w:pStyle w:val="Cmsor3"/>
+        <w:jc w:val="both"/>
+        <w:rPr>
+          <w:rFonts w:ascii="Times New Roman" w:hAnsi="Times New Roman" w:cs="Times New Roman"/>
+        </w:rPr>
+      </w:pPr>
+      <w:bookmarkStart w:id="61" w:name="dotnet-c"/>
+      <w:bookmarkStart w:id="62" w:name="_Toc34808303"/>
+      <w:bookmarkEnd w:id="59"/>
+      <w:r>
+        <w:rPr>
+          <w:rFonts w:ascii="Times New Roman" w:hAnsi="Times New Roman" w:cs="Times New Roman"/>
+        </w:rPr>
+        <w:t>C</w:t>
+      </w:r>
+      <w:r>
+        <w:rPr>
+          <w:rFonts w:ascii="Times New Roman" w:hAnsi="Times New Roman" w:cs="Times New Roman"/>
+          <w:lang w:val="en-US"/>
+        </w:rPr>
+        <w:t>#</w:t>
+      </w:r>
       <w:bookmarkEnd w:id="62"/>
     </w:p>
-    <w:p>
-      <w:pPr>
-        <w:pStyle w:val="Cmsor3"/>
-        <w:jc w:val="both"/>
-        <w:rPr>
-          <w:rFonts w:ascii="Times New Roman" w:hAnsi="Times New Roman" w:cs="Times New Roman"/>
-        </w:rPr>
-      </w:pPr>
-      <w:bookmarkStart w:id="63" w:name="dotnet-c"/>
-      <w:bookmarkStart w:id="64" w:name="_Toc34730819"/>
-      <w:bookmarkEnd w:id="61"/>
-      <w:r>
-        <w:rPr>
-          <w:rFonts w:ascii="Times New Roman" w:hAnsi="Times New Roman" w:cs="Times New Roman"/>
-        </w:rPr>
-        <w:t>C</w:t>
-      </w:r>
-      <w:r>
-        <w:rPr>
-          <w:rFonts w:ascii="Times New Roman" w:hAnsi="Times New Roman" w:cs="Times New Roman"/>
-          <w:lang w:val="en-US"/>
-        </w:rPr>
-        <w:t>#</w:t>
-      </w:r>
-      <w:bookmarkEnd w:id="64"/>
-    </w:p>
-    <w:bookmarkEnd w:id="63"/>
+    <w:bookmarkEnd w:id="61"/>
     <w:p>
       <w:pPr>
         <w:jc w:val="both"/>
@@ -5659,7 +5908,7 @@
           <w:rFonts w:ascii="Times New Roman" w:hAnsi="Times New Roman" w:cs="Times New Roman"/>
         </w:rPr>
       </w:pPr>
-      <w:hyperlink r:id="rId15">
+      <w:hyperlink r:id="rId19">
         <w:r>
           <w:rPr>
             <w:rStyle w:val="Link"/>
@@ -5749,7 +5998,7 @@
           <w:rFonts w:ascii="Times New Roman" w:hAnsi="Times New Roman" w:cs="Times New Roman"/>
         </w:rPr>
       </w:pPr>
-      <w:hyperlink r:id="rId16">
+      <w:hyperlink r:id="rId20">
         <w:r>
           <w:rPr>
             <w:rStyle w:val="Link"/>
@@ -5767,8 +6016,8 @@
           <w:rFonts w:ascii="Times New Roman" w:hAnsi="Times New Roman" w:cs="Times New Roman"/>
         </w:rPr>
       </w:pPr>
-      <w:bookmarkStart w:id="65" w:name="mysql"/>
-      <w:bookmarkStart w:id="66" w:name="_Toc34730820"/>
+      <w:bookmarkStart w:id="63" w:name="mysql"/>
+      <w:bookmarkStart w:id="64" w:name="_Toc34808304"/>
       <w:proofErr w:type="spellStart"/>
       <w:r>
         <w:rPr>
@@ -5776,10 +6025,10 @@
         </w:rPr>
         <w:t>MySQL</w:t>
       </w:r>
-      <w:bookmarkEnd w:id="66"/>
+      <w:bookmarkEnd w:id="64"/>
       <w:proofErr w:type="spellEnd"/>
     </w:p>
-    <w:bookmarkEnd w:id="65"/>
+    <w:bookmarkEnd w:id="63"/>
     <w:p>
       <w:pPr>
         <w:jc w:val="both"/>
@@ -5941,7 +6190,7 @@
           <w:rFonts w:ascii="Times New Roman" w:hAnsi="Times New Roman" w:cs="Times New Roman"/>
         </w:rPr>
       </w:pPr>
-      <w:hyperlink r:id="rId17">
+      <w:hyperlink r:id="rId21">
         <w:r>
           <w:rPr>
             <w:rStyle w:val="Link"/>
@@ -5959,17 +6208,17 @@
           <w:rFonts w:ascii="Times New Roman" w:hAnsi="Times New Roman" w:cs="Times New Roman"/>
         </w:rPr>
       </w:pPr>
-      <w:bookmarkStart w:id="67" w:name="html"/>
-      <w:bookmarkStart w:id="68" w:name="_Toc34730821"/>
+      <w:bookmarkStart w:id="65" w:name="html"/>
+      <w:bookmarkStart w:id="66" w:name="_Toc34808305"/>
       <w:r>
         <w:rPr>
           <w:rFonts w:ascii="Times New Roman" w:hAnsi="Times New Roman" w:cs="Times New Roman"/>
         </w:rPr>
         <w:t>HTML</w:t>
       </w:r>
-      <w:bookmarkEnd w:id="68"/>
-    </w:p>
-    <w:bookmarkEnd w:id="67"/>
+      <w:bookmarkEnd w:id="66"/>
+    </w:p>
+    <w:bookmarkEnd w:id="65"/>
     <w:p>
       <w:pPr>
         <w:jc w:val="both"/>
@@ -6076,23 +6325,7 @@
           <w:i/>
         </w:rPr>
         <w:lastRenderedPageBreak/>
-        <w:t xml:space="preserve">egyben az SGML dokumentumszabványnak is meg </w:t>
-      </w:r>
-      <w:proofErr w:type="gramStart"/>
-      <w:r>
-        <w:rPr>
-          <w:rFonts w:ascii="Times New Roman" w:hAnsi="Times New Roman" w:cs="Times New Roman"/>
-          <w:i/>
-        </w:rPr>
-        <w:t>kell</w:t>
-      </w:r>
-      <w:proofErr w:type="gramEnd"/>
-      <w:r>
-        <w:rPr>
-          <w:rFonts w:ascii="Times New Roman" w:hAnsi="Times New Roman" w:cs="Times New Roman"/>
-          <w:i/>
-        </w:rPr>
-        <w:t xml:space="preserve"> hogy feleljen). Ezt tervek szerint lassan kiszorította volna az XHTML, amely a szintén SGML alapú XML leíró nyelven alapul.</w:t>
+        <w:t>egyben az SGML dokumentumszabványnak is meg kell hogy feleljen). Ezt tervek szerint lassan kiszorította volna az XHTML, amely a szintén SGML alapú XML leíró nyelven alapul.</w:t>
       </w:r>
       <w:r>
         <w:rPr>
@@ -6108,7 +6341,7 @@
           <w:rFonts w:ascii="Times New Roman" w:hAnsi="Times New Roman" w:cs="Times New Roman"/>
         </w:rPr>
       </w:pPr>
-      <w:hyperlink r:id="rId18">
+      <w:hyperlink r:id="rId22">
         <w:r>
           <w:rPr>
             <w:rStyle w:val="Link"/>
@@ -6145,7 +6378,7 @@
           <w:szCs w:val="32"/>
         </w:rPr>
       </w:pPr>
-      <w:bookmarkStart w:id="69" w:name="adatmodellek-táblák-az-adatbázisban"/>
+      <w:bookmarkStart w:id="67" w:name="adatmodellek-táblák-az-adatbázisban"/>
       <w:r>
         <w:rPr>
           <w:rFonts w:ascii="Times New Roman" w:hAnsi="Times New Roman" w:cs="Times New Roman"/>
@@ -6161,8 +6394,9 @@
           <w:rFonts w:ascii="Times New Roman" w:hAnsi="Times New Roman" w:cs="Times New Roman"/>
         </w:rPr>
       </w:pPr>
-      <w:bookmarkStart w:id="70" w:name="_Toc34730822"/>
-      <w:commentRangeStart w:id="71"/>
+      <w:bookmarkStart w:id="68" w:name="_Toc34808306"/>
+      <w:commentRangeStart w:id="69"/>
+      <w:commentRangeStart w:id="70"/>
       <w:r>
         <w:rPr>
           <w:rFonts w:ascii="Times New Roman" w:hAnsi="Times New Roman" w:cs="Times New Roman"/>
@@ -6170,7 +6404,7 @@
         <w:lastRenderedPageBreak/>
         <w:t>Adatmodellek (táblák az adatbázisban)</w:t>
       </w:r>
-      <w:commentRangeEnd w:id="71"/>
+      <w:commentRangeEnd w:id="69"/>
       <w:r>
         <w:rPr>
           <w:rStyle w:val="Jegyzethivatkozs"/>
@@ -6179,11 +6413,22 @@
           <w:bCs w:val="0"/>
           <w:color w:val="auto"/>
         </w:rPr>
-        <w:commentReference w:id="71"/>
-      </w:r>
-      <w:bookmarkEnd w:id="70"/>
-    </w:p>
-    <w:bookmarkEnd w:id="69"/>
+        <w:commentReference w:id="69"/>
+      </w:r>
+      <w:bookmarkEnd w:id="68"/>
+      <w:commentRangeEnd w:id="70"/>
+      <w:r>
+        <w:rPr>
+          <w:rStyle w:val="Jegyzethivatkozs"/>
+          <w:rFonts w:asciiTheme="minorHAnsi" w:eastAsiaTheme="minorHAnsi" w:hAnsiTheme="minorHAnsi" w:cstheme="minorBidi"/>
+          <w:b w:val="0"/>
+          <w:bCs w:val="0"/>
+          <w:color w:val="auto"/>
+        </w:rPr>
+        <w:commentReference w:id="70"/>
+      </w:r>
+    </w:p>
+    <w:bookmarkEnd w:id="67"/>
     <w:p>
       <w:pPr>
         <w:jc w:val="both"/>
@@ -6537,21 +6782,7 @@
               <w:rPr>
                 <w:rFonts w:ascii="Times New Roman" w:hAnsi="Times New Roman" w:cs="Times New Roman"/>
               </w:rPr>
-              <w:t xml:space="preserve"> / </w:t>
-            </w:r>
-            <w:proofErr w:type="gramStart"/>
-            <w:r>
-              <w:rPr>
-                <w:rFonts w:ascii="Times New Roman" w:hAnsi="Times New Roman" w:cs="Times New Roman"/>
-              </w:rPr>
-              <w:t>CHAR(</w:t>
-            </w:r>
-            <w:proofErr w:type="gramEnd"/>
-            <w:r>
-              <w:rPr>
-                <w:rFonts w:ascii="Times New Roman" w:hAnsi="Times New Roman" w:cs="Times New Roman"/>
-              </w:rPr>
-              <w:t>32)</w:t>
+              <w:t xml:space="preserve"> / CHAR(32)</w:t>
             </w:r>
           </w:p>
         </w:tc>
@@ -8587,21 +8818,7 @@
         <w:rPr>
           <w:rFonts w:ascii="Times New Roman" w:hAnsi="Times New Roman" w:cs="Times New Roman"/>
         </w:rPr>
-        <w:t xml:space="preserve"> - Csak egy kapcsolótábla, amin </w:t>
-      </w:r>
-      <w:proofErr w:type="gramStart"/>
-      <w:r>
-        <w:rPr>
-          <w:rFonts w:ascii="Times New Roman" w:hAnsi="Times New Roman" w:cs="Times New Roman"/>
-        </w:rPr>
-        <w:t>számon tartja</w:t>
-      </w:r>
-      <w:proofErr w:type="gramEnd"/>
-      <w:r>
-        <w:rPr>
-          <w:rFonts w:ascii="Times New Roman" w:hAnsi="Times New Roman" w:cs="Times New Roman"/>
-        </w:rPr>
-        <w:t xml:space="preserve"> kik kedvelték melyik posztot</w:t>
+        <w:t xml:space="preserve"> - Csak egy kapcsolótábla, amin számon tartja kik kedvelték melyik posztot</w:t>
       </w:r>
     </w:p>
     <w:tbl>
@@ -9650,17 +9867,17 @@
           <w:rFonts w:ascii="Times New Roman" w:hAnsi="Times New Roman" w:cs="Times New Roman"/>
         </w:rPr>
       </w:pPr>
-      <w:bookmarkStart w:id="72" w:name="tesztelési-dokumentáció"/>
-      <w:bookmarkStart w:id="73" w:name="_Toc34730823"/>
+      <w:bookmarkStart w:id="71" w:name="tesztelési-dokumentáció"/>
+      <w:bookmarkStart w:id="72" w:name="_Toc34808307"/>
       <w:r>
         <w:rPr>
           <w:rFonts w:ascii="Times New Roman" w:hAnsi="Times New Roman" w:cs="Times New Roman"/>
         </w:rPr>
         <w:t>Tesztelési dokumentáció</w:t>
       </w:r>
-      <w:bookmarkEnd w:id="73"/>
-    </w:p>
-    <w:bookmarkEnd w:id="72"/>
+      <w:bookmarkEnd w:id="72"/>
+    </w:p>
+    <w:bookmarkEnd w:id="71"/>
     <w:p>
       <w:pPr>
         <w:jc w:val="both"/>
@@ -9709,16 +9926,16 @@
           <w:rFonts w:ascii="Times New Roman" w:hAnsi="Times New Roman" w:cs="Times New Roman"/>
         </w:rPr>
       </w:pPr>
-      <w:bookmarkStart w:id="74" w:name="továbbfejlesztési-lehetőségek"/>
-      <w:bookmarkStart w:id="75" w:name="_Toc34730824"/>
-      <w:commentRangeStart w:id="76"/>
+      <w:bookmarkStart w:id="73" w:name="továbbfejlesztési-lehetőségek"/>
+      <w:bookmarkStart w:id="74" w:name="_Toc34808308"/>
+      <w:commentRangeStart w:id="75"/>
       <w:r>
         <w:rPr>
           <w:rFonts w:ascii="Times New Roman" w:hAnsi="Times New Roman" w:cs="Times New Roman"/>
         </w:rPr>
         <w:t>Továbbfejlesztési lehetőségek</w:t>
       </w:r>
-      <w:commentRangeEnd w:id="76"/>
+      <w:commentRangeEnd w:id="75"/>
       <w:r>
         <w:rPr>
           <w:rStyle w:val="Jegyzethivatkozs"/>
@@ -9727,9 +9944,9 @@
           <w:bCs w:val="0"/>
           <w:color w:val="auto"/>
         </w:rPr>
-        <w:commentReference w:id="76"/>
-      </w:r>
-      <w:bookmarkEnd w:id="75"/>
+        <w:commentReference w:id="75"/>
+      </w:r>
+      <w:bookmarkEnd w:id="74"/>
     </w:p>
     <w:p>
       <w:pPr>
@@ -9739,18 +9956,18 @@
           <w:rFonts w:ascii="Times New Roman" w:hAnsi="Times New Roman" w:cs="Times New Roman"/>
         </w:rPr>
       </w:pPr>
-      <w:bookmarkStart w:id="77" w:name="napi-idézetek"/>
-      <w:bookmarkStart w:id="78" w:name="_Toc34730825"/>
-      <w:bookmarkEnd w:id="74"/>
+      <w:bookmarkStart w:id="76" w:name="napi-idézetek"/>
+      <w:bookmarkStart w:id="77" w:name="_Toc34808309"/>
+      <w:bookmarkEnd w:id="73"/>
       <w:r>
         <w:rPr>
           <w:rFonts w:ascii="Times New Roman" w:hAnsi="Times New Roman" w:cs="Times New Roman"/>
         </w:rPr>
         <w:t>Napi idézetek</w:t>
       </w:r>
-      <w:bookmarkEnd w:id="78"/>
-    </w:p>
-    <w:bookmarkEnd w:id="77"/>
+      <w:bookmarkEnd w:id="77"/>
+    </w:p>
+    <w:bookmarkEnd w:id="76"/>
     <w:p>
       <w:pPr>
         <w:jc w:val="both"/>
@@ -9850,17 +10067,17 @@
           <w:rFonts w:ascii="Times New Roman" w:hAnsi="Times New Roman" w:cs="Times New Roman"/>
         </w:rPr>
       </w:pPr>
-      <w:bookmarkStart w:id="79" w:name="közösségi-funkciók"/>
-      <w:bookmarkStart w:id="80" w:name="_Toc34730826"/>
+      <w:bookmarkStart w:id="78" w:name="közösségi-funkciók"/>
+      <w:bookmarkStart w:id="79" w:name="_Toc34808310"/>
       <w:r>
         <w:rPr>
           <w:rFonts w:ascii="Times New Roman" w:hAnsi="Times New Roman" w:cs="Times New Roman"/>
         </w:rPr>
         <w:t>Közösségi funkciók</w:t>
       </w:r>
-      <w:bookmarkEnd w:id="80"/>
-    </w:p>
-    <w:bookmarkEnd w:id="79"/>
+      <w:bookmarkEnd w:id="79"/>
+    </w:p>
+    <w:bookmarkEnd w:id="78"/>
     <w:p>
       <w:pPr>
         <w:jc w:val="both"/>
@@ -9940,16 +10157,16 @@
           <w:rFonts w:ascii="Times New Roman" w:hAnsi="Times New Roman" w:cs="Times New Roman"/>
         </w:rPr>
       </w:pPr>
-      <w:bookmarkStart w:id="81" w:name="eszközök"/>
-      <w:bookmarkStart w:id="82" w:name="_Toc34730827"/>
-      <w:commentRangeStart w:id="83"/>
+      <w:bookmarkStart w:id="80" w:name="eszközök"/>
+      <w:bookmarkStart w:id="81" w:name="_Toc34808311"/>
+      <w:commentRangeStart w:id="82"/>
       <w:r>
         <w:rPr>
           <w:rFonts w:ascii="Times New Roman" w:hAnsi="Times New Roman" w:cs="Times New Roman"/>
         </w:rPr>
         <w:t>Eszközök</w:t>
       </w:r>
-      <w:commentRangeEnd w:id="83"/>
+      <w:commentRangeEnd w:id="82"/>
       <w:r>
         <w:rPr>
           <w:rStyle w:val="Jegyzethivatkozs"/>
@@ -9958,9 +10175,9 @@
           <w:bCs w:val="0"/>
           <w:color w:val="auto"/>
         </w:rPr>
-        <w:commentReference w:id="83"/>
-      </w:r>
-      <w:bookmarkEnd w:id="82"/>
+        <w:commentReference w:id="82"/>
+      </w:r>
+      <w:bookmarkEnd w:id="81"/>
     </w:p>
     <w:p>
       <w:pPr>
@@ -9970,8 +10187,8 @@
           <w:rFonts w:ascii="Times New Roman" w:hAnsi="Times New Roman" w:cs="Times New Roman"/>
         </w:rPr>
       </w:pPr>
-      <w:bookmarkStart w:id="84" w:name="mégtöbb-eszköz-mégtöbb-segítség"/>
-      <w:bookmarkEnd w:id="81"/>
+      <w:bookmarkStart w:id="83" w:name="mégtöbb-eszköz-mégtöbb-segítség"/>
+      <w:bookmarkEnd w:id="80"/>
       <w:proofErr w:type="spellStart"/>
       <w:r>
         <w:rPr>
@@ -10001,7 +10218,7 @@
         <w:t xml:space="preserve"> segítség</w:t>
       </w:r>
     </w:p>
-    <w:bookmarkEnd w:id="84"/>
+    <w:bookmarkEnd w:id="83"/>
     <w:p>
       <w:pPr>
         <w:jc w:val="both"/>
@@ -10043,42 +10260,36 @@
           <w:rFonts w:ascii="Times New Roman" w:hAnsi="Times New Roman" w:cs="Times New Roman"/>
         </w:rPr>
       </w:pPr>
-      <w:proofErr w:type="spellStart"/>
-      <w:r>
-        <w:rPr>
-          <w:rFonts w:ascii="Times New Roman" w:hAnsi="Times New Roman" w:cs="Times New Roman"/>
-        </w:rPr>
-        <w:t>szinoníma</w:t>
-      </w:r>
-      <w:proofErr w:type="spellEnd"/>
+      <w:r>
+        <w:rPr>
+          <w:rFonts w:ascii="Times New Roman" w:hAnsi="Times New Roman" w:cs="Times New Roman"/>
+        </w:rPr>
+        <w:t>szinonima</w:t>
+      </w:r>
       <w:r>
         <w:rPr>
           <w:rFonts w:ascii="Times New Roman" w:hAnsi="Times New Roman" w:cs="Times New Roman"/>
         </w:rPr>
         <w:t xml:space="preserve"> </w:t>
       </w:r>
-      <w:proofErr w:type="spellStart"/>
-      <w:r>
-        <w:rPr>
-          <w:rFonts w:ascii="Times New Roman" w:hAnsi="Times New Roman" w:cs="Times New Roman"/>
-        </w:rPr>
-        <w:t>szotár</w:t>
-      </w:r>
-      <w:proofErr w:type="spellEnd"/>
+      <w:r>
+        <w:rPr>
+          <w:rFonts w:ascii="Times New Roman" w:hAnsi="Times New Roman" w:cs="Times New Roman"/>
+        </w:rPr>
+        <w:t>szótár</w:t>
+      </w:r>
       <w:r>
         <w:rPr>
           <w:rFonts w:ascii="Times New Roman" w:hAnsi="Times New Roman" w:cs="Times New Roman"/>
         </w:rPr>
         <w:t xml:space="preserve">: figyeli a szóismétléseket és </w:t>
       </w:r>
-      <w:proofErr w:type="spellStart"/>
-      <w:r>
-        <w:rPr>
-          <w:rFonts w:ascii="Times New Roman" w:hAnsi="Times New Roman" w:cs="Times New Roman"/>
-        </w:rPr>
-        <w:t>szinonímákat</w:t>
-      </w:r>
-      <w:proofErr w:type="spellEnd"/>
+      <w:r>
+        <w:rPr>
+          <w:rFonts w:ascii="Times New Roman" w:hAnsi="Times New Roman" w:cs="Times New Roman"/>
+        </w:rPr>
+        <w:t>szinonimákat</w:t>
+      </w:r>
       <w:r>
         <w:rPr>
           <w:rFonts w:ascii="Times New Roman" w:hAnsi="Times New Roman" w:cs="Times New Roman"/>
@@ -10292,28 +10503,24 @@
         </w:rPr>
         <w:t xml:space="preserve">haiku </w:t>
       </w:r>
-      <w:proofErr w:type="spellStart"/>
-      <w:r>
-        <w:rPr>
-          <w:rFonts w:ascii="Times New Roman" w:hAnsi="Times New Roman" w:cs="Times New Roman"/>
-        </w:rPr>
-        <w:t>bagy</w:t>
-      </w:r>
-      <w:proofErr w:type="spellEnd"/>
-      <w:r>
-        <w:rPr>
-          <w:rFonts w:ascii="Times New Roman" w:hAnsi="Times New Roman" w:cs="Times New Roman"/>
-        </w:rPr>
-        <w:t xml:space="preserve"> eszköz csoportok meglévő </w:t>
-      </w:r>
-      <w:proofErr w:type="spellStart"/>
-      <w:r>
-        <w:rPr>
-          <w:rFonts w:ascii="Times New Roman" w:hAnsi="Times New Roman" w:cs="Times New Roman"/>
-        </w:rPr>
-        <w:t>projektekbő</w:t>
-      </w:r>
-      <w:proofErr w:type="spellEnd"/>
+      <w:r>
+        <w:rPr>
+          <w:rFonts w:ascii="Times New Roman" w:hAnsi="Times New Roman" w:cs="Times New Roman"/>
+        </w:rPr>
+        <w:t>v</w:t>
+      </w:r>
+      <w:r>
+        <w:rPr>
+          <w:rFonts w:ascii="Times New Roman" w:hAnsi="Times New Roman" w:cs="Times New Roman"/>
+        </w:rPr>
+        <w:t xml:space="preserve">agy eszköz csoportok meglévő </w:t>
+      </w:r>
+      <w:r>
+        <w:rPr>
+          <w:rFonts w:ascii="Times New Roman" w:hAnsi="Times New Roman" w:cs="Times New Roman"/>
+        </w:rPr>
+        <w:t>projektekből</w:t>
+      </w:r>
       <w:r>
         <w:rPr>
           <w:rFonts w:ascii="Times New Roman" w:hAnsi="Times New Roman" w:cs="Times New Roman"/>
@@ -10434,7 +10641,7 @@
           <w:rFonts w:ascii="Times New Roman" w:hAnsi="Times New Roman" w:cs="Times New Roman"/>
         </w:rPr>
       </w:pPr>
-      <w:bookmarkStart w:id="85" w:name="eszköz-csomagok-csoportok"/>
+      <w:bookmarkStart w:id="84" w:name="eszköz-csomagok-csoportok"/>
       <w:r>
         <w:rPr>
           <w:rFonts w:ascii="Times New Roman" w:hAnsi="Times New Roman" w:cs="Times New Roman"/>
@@ -10442,7 +10649,7 @@
         <w:t>Eszköz csomagok / csoportok</w:t>
       </w:r>
     </w:p>
-    <w:bookmarkEnd w:id="85"/>
+    <w:bookmarkEnd w:id="84"/>
     <w:p>
       <w:pPr>
         <w:jc w:val="both"/>
@@ -10479,8 +10686,8 @@
           <w:rFonts w:ascii="Times New Roman" w:hAnsi="Times New Roman" w:cs="Times New Roman"/>
         </w:rPr>
       </w:pPr>
-      <w:bookmarkStart w:id="86" w:name="több-exportálás-lehetőség"/>
-      <w:bookmarkStart w:id="87" w:name="_Toc34730828"/>
+      <w:bookmarkStart w:id="85" w:name="több-exportálás-lehetőség"/>
+      <w:bookmarkStart w:id="86" w:name="_Toc34808312"/>
       <w:r>
         <w:rPr>
           <w:rFonts w:ascii="Times New Roman" w:hAnsi="Times New Roman" w:cs="Times New Roman"/>
@@ -10488,9 +10695,9 @@
         <w:lastRenderedPageBreak/>
         <w:t>Több exportálás lehetőség</w:t>
       </w:r>
-      <w:bookmarkEnd w:id="87"/>
-    </w:p>
-    <w:bookmarkEnd w:id="86"/>
+      <w:bookmarkEnd w:id="86"/>
+    </w:p>
+    <w:bookmarkEnd w:id="85"/>
     <w:p>
       <w:pPr>
         <w:jc w:val="both"/>
@@ -10541,49 +10748,52 @@
           <w:rFonts w:ascii="Times New Roman" w:hAnsi="Times New Roman" w:cs="Times New Roman"/>
         </w:rPr>
       </w:pPr>
-      <w:proofErr w:type="spellStart"/>
       <w:r>
         <w:rPr>
           <w:rFonts w:ascii="Times New Roman" w:hAnsi="Times New Roman" w:cs="Times New Roman"/>
           <w:b/>
         </w:rPr>
-        <w:t>Mégtöbb</w:t>
-      </w:r>
-      <w:proofErr w:type="spellEnd"/>
+        <w:t>Még</w:t>
+      </w:r>
       <w:r>
         <w:rPr>
           <w:rFonts w:ascii="Times New Roman" w:hAnsi="Times New Roman" w:cs="Times New Roman"/>
           <w:b/>
         </w:rPr>
-        <w:t xml:space="preserve"> formátum</w:t>
-      </w:r>
-    </w:p>
-    <w:p>
-      <w:pPr>
-        <w:jc w:val="both"/>
-        <w:rPr>
-          <w:rFonts w:ascii="Times New Roman" w:hAnsi="Times New Roman" w:cs="Times New Roman"/>
-        </w:rPr>
-      </w:pPr>
-      <w:r>
-        <w:rPr>
-          <w:rFonts w:ascii="Times New Roman" w:hAnsi="Times New Roman" w:cs="Times New Roman"/>
-        </w:rPr>
-        <w:t xml:space="preserve">Szeretném, ha több lehetőség lenne az exportálásra és </w:t>
-      </w:r>
-      <w:proofErr w:type="spellStart"/>
-      <w:r>
-        <w:rPr>
-          <w:rFonts w:ascii="Times New Roman" w:hAnsi="Times New Roman" w:cs="Times New Roman"/>
-        </w:rPr>
-        <w:t>mégtöbb</w:t>
-      </w:r>
-      <w:proofErr w:type="spellEnd"/>
-      <w:r>
-        <w:rPr>
-          <w:rFonts w:ascii="Times New Roman" w:hAnsi="Times New Roman" w:cs="Times New Roman"/>
-        </w:rPr>
-        <w:t xml:space="preserve"> hasznos formátum lenne. Például a nyomtatás kedvéért a pdf formátum nagy cél, mert bármennyire fejlődik a technika, a papírnak még mindig van létjogosultsága.</w:t>
+        <w:t xml:space="preserve"> </w:t>
+      </w:r>
+      <w:r>
+        <w:rPr>
+          <w:rFonts w:ascii="Times New Roman" w:hAnsi="Times New Roman" w:cs="Times New Roman"/>
+          <w:b/>
+        </w:rPr>
+        <w:t>több formátum</w:t>
+      </w:r>
+    </w:p>
+    <w:p>
+      <w:pPr>
+        <w:jc w:val="both"/>
+        <w:rPr>
+          <w:rFonts w:ascii="Times New Roman" w:hAnsi="Times New Roman" w:cs="Times New Roman"/>
+        </w:rPr>
+      </w:pPr>
+      <w:r>
+        <w:rPr>
+          <w:rFonts w:ascii="Times New Roman" w:hAnsi="Times New Roman" w:cs="Times New Roman"/>
+        </w:rPr>
+        <w:t>Szeretném, ha több lehetőség lenne az exportálásra és még</w:t>
+      </w:r>
+      <w:r>
+        <w:rPr>
+          <w:rFonts w:ascii="Times New Roman" w:hAnsi="Times New Roman" w:cs="Times New Roman"/>
+        </w:rPr>
+        <w:t xml:space="preserve"> </w:t>
+      </w:r>
+      <w:r>
+        <w:rPr>
+          <w:rFonts w:ascii="Times New Roman" w:hAnsi="Times New Roman" w:cs="Times New Roman"/>
+        </w:rPr>
+        <w:t>több hasznos formátum lenne. Például a nyomtatás kedvéért a pdf formátum nagy cél, mert bármennyire fejlődik a technika, a papírnak még mindig van létjogosultsága.</w:t>
       </w:r>
     </w:p>
     <w:p>
@@ -10594,17 +10804,17 @@
           <w:rFonts w:ascii="Times New Roman" w:hAnsi="Times New Roman" w:cs="Times New Roman"/>
         </w:rPr>
       </w:pPr>
-      <w:bookmarkStart w:id="88" w:name="téma-motor"/>
-      <w:bookmarkStart w:id="89" w:name="_Toc34730829"/>
+      <w:bookmarkStart w:id="87" w:name="téma-motor"/>
+      <w:bookmarkStart w:id="88" w:name="_Toc34808313"/>
       <w:r>
         <w:rPr>
           <w:rFonts w:ascii="Times New Roman" w:hAnsi="Times New Roman" w:cs="Times New Roman"/>
         </w:rPr>
         <w:t>Téma motor</w:t>
       </w:r>
-      <w:bookmarkEnd w:id="89"/>
-    </w:p>
-    <w:bookmarkEnd w:id="88"/>
+      <w:bookmarkEnd w:id="88"/>
+    </w:p>
+    <w:bookmarkEnd w:id="87"/>
     <w:p>
       <w:pPr>
         <w:jc w:val="both"/>
@@ -10627,16 +10837,16 @@
           <w:rFonts w:ascii="Times New Roman" w:hAnsi="Times New Roman" w:cs="Times New Roman"/>
         </w:rPr>
       </w:pPr>
-      <w:bookmarkStart w:id="90" w:name="fejlesztési-nehézségek"/>
-      <w:bookmarkStart w:id="91" w:name="_Toc34730830"/>
-      <w:commentRangeStart w:id="92"/>
+      <w:bookmarkStart w:id="89" w:name="fejlesztési-nehézségek"/>
+      <w:bookmarkStart w:id="90" w:name="_Toc34808314"/>
+      <w:commentRangeStart w:id="91"/>
       <w:r>
         <w:rPr>
           <w:rFonts w:ascii="Times New Roman" w:hAnsi="Times New Roman" w:cs="Times New Roman"/>
         </w:rPr>
         <w:t>Fejlesztési nehézségek</w:t>
       </w:r>
-      <w:commentRangeEnd w:id="92"/>
+      <w:commentRangeEnd w:id="91"/>
       <w:r>
         <w:rPr>
           <w:rStyle w:val="Jegyzethivatkozs"/>
@@ -10645,9 +10855,9 @@
           <w:bCs w:val="0"/>
           <w:color w:val="auto"/>
         </w:rPr>
-        <w:commentReference w:id="92"/>
-      </w:r>
-      <w:bookmarkEnd w:id="91"/>
+        <w:commentReference w:id="91"/>
+      </w:r>
+      <w:bookmarkEnd w:id="90"/>
     </w:p>
     <w:p>
       <w:pPr>
@@ -10657,18 +10867,18 @@
           <w:rFonts w:ascii="Times New Roman" w:hAnsi="Times New Roman" w:cs="Times New Roman"/>
         </w:rPr>
       </w:pPr>
-      <w:bookmarkStart w:id="93" w:name="napi-motiváló-idézetek"/>
-      <w:bookmarkStart w:id="94" w:name="_Toc34730831"/>
-      <w:bookmarkEnd w:id="90"/>
+      <w:bookmarkStart w:id="92" w:name="napi-motiváló-idézetek"/>
+      <w:bookmarkStart w:id="93" w:name="_Toc34808315"/>
+      <w:bookmarkEnd w:id="89"/>
       <w:r>
         <w:rPr>
           <w:rFonts w:ascii="Times New Roman" w:hAnsi="Times New Roman" w:cs="Times New Roman"/>
         </w:rPr>
         <w:t>Napi motiváló idézetek</w:t>
       </w:r>
-      <w:bookmarkEnd w:id="94"/>
-    </w:p>
-    <w:bookmarkEnd w:id="93"/>
+      <w:bookmarkEnd w:id="93"/>
+    </w:p>
+    <w:bookmarkEnd w:id="92"/>
     <w:p>
       <w:pPr>
         <w:jc w:val="both"/>
@@ -10703,17 +10913,17 @@
           <w:rFonts w:ascii="Times New Roman" w:hAnsi="Times New Roman" w:cs="Times New Roman"/>
         </w:rPr>
       </w:pPr>
-      <w:bookmarkStart w:id="95" w:name="csatlakozás-az-adatbázishoz"/>
-      <w:bookmarkStart w:id="96" w:name="_Toc34730832"/>
+      <w:bookmarkStart w:id="94" w:name="csatlakozás-az-adatbázishoz"/>
+      <w:bookmarkStart w:id="95" w:name="_Toc34808316"/>
       <w:r>
         <w:rPr>
           <w:rFonts w:ascii="Times New Roman" w:hAnsi="Times New Roman" w:cs="Times New Roman"/>
         </w:rPr>
         <w:t>Csatlakozás az adatbázishoz</w:t>
       </w:r>
-      <w:bookmarkEnd w:id="96"/>
-    </w:p>
-    <w:bookmarkEnd w:id="95"/>
+      <w:bookmarkEnd w:id="95"/>
+    </w:p>
+    <w:bookmarkEnd w:id="94"/>
     <w:p>
       <w:pPr>
         <w:jc w:val="both"/>
@@ -10844,8 +11054,8 @@
           <w:rFonts w:ascii="Times New Roman" w:hAnsi="Times New Roman" w:cs="Times New Roman"/>
         </w:rPr>
       </w:pPr>
-      <w:bookmarkStart w:id="97" w:name="visszajelzések-a-tesztelőktől"/>
-      <w:bookmarkStart w:id="98" w:name="_Toc34730833"/>
+      <w:bookmarkStart w:id="96" w:name="visszajelzések-a-tesztelőktől"/>
+      <w:bookmarkStart w:id="97" w:name="_Toc34808317"/>
       <w:r>
         <w:rPr>
           <w:rFonts w:ascii="Times New Roman" w:hAnsi="Times New Roman" w:cs="Times New Roman"/>
@@ -10858,9 +11068,9 @@
         </w:rPr>
         <w:t xml:space="preserve"> egy tesztelőtől</w:t>
       </w:r>
-      <w:bookmarkEnd w:id="98"/>
-    </w:p>
-    <w:bookmarkEnd w:id="97"/>
+      <w:bookmarkEnd w:id="97"/>
+    </w:p>
+    <w:bookmarkEnd w:id="96"/>
     <w:p>
       <w:pPr>
         <w:jc w:val="both"/>
@@ -10973,15 +11183,15 @@
         </w:rPr>
         <w:t xml:space="preserve">Még szívesen látnék benne esetleg olyant, hogy a felhasználók küldhessenek be napi idézeteket, és esetlegesen </w:t>
       </w:r>
-      <w:proofErr w:type="spellStart"/>
       <w:r>
         <w:rPr>
           <w:rFonts w:ascii="Times New Roman" w:hAnsi="Times New Roman" w:cs="Times New Roman"/>
           <w:i/>
         </w:rPr>
-        <w:t>szinonímákkal</w:t>
-      </w:r>
-      <w:proofErr w:type="spellEnd"/>
+        <w:t>szinonimákkal</w:t>
+      </w:r>
+      <w:bookmarkStart w:id="98" w:name="_GoBack"/>
+      <w:bookmarkEnd w:id="98"/>
       <w:r>
         <w:rPr>
           <w:rFonts w:ascii="Times New Roman" w:hAnsi="Times New Roman" w:cs="Times New Roman"/>
@@ -11005,7 +11215,7 @@
         </w:rPr>
       </w:pPr>
       <w:bookmarkStart w:id="99" w:name="források"/>
-      <w:bookmarkStart w:id="100" w:name="_Toc34730834"/>
+      <w:bookmarkStart w:id="100" w:name="_Toc34808318"/>
       <w:r>
         <w:rPr>
           <w:rFonts w:ascii="Times New Roman" w:hAnsi="Times New Roman" w:cs="Times New Roman"/>
@@ -11053,7 +11263,7 @@
           <w:rFonts w:ascii="Times New Roman" w:hAnsi="Times New Roman" w:cs="Times New Roman"/>
         </w:rPr>
       </w:pPr>
-      <w:hyperlink r:id="rId19">
+      <w:hyperlink r:id="rId23">
         <w:r>
           <w:rPr>
             <w:rStyle w:val="Link"/>
@@ -11070,7 +11280,7 @@
           <w:rFonts w:ascii="Times New Roman" w:hAnsi="Times New Roman" w:cs="Times New Roman"/>
         </w:rPr>
       </w:pPr>
-      <w:hyperlink r:id="rId20">
+      <w:hyperlink r:id="rId24">
         <w:r>
           <w:rPr>
             <w:rStyle w:val="Link"/>
@@ -11087,7 +11297,7 @@
           <w:rFonts w:ascii="Times New Roman" w:hAnsi="Times New Roman" w:cs="Times New Roman"/>
         </w:rPr>
       </w:pPr>
-      <w:hyperlink r:id="rId21">
+      <w:hyperlink r:id="rId25">
         <w:r>
           <w:rPr>
             <w:rStyle w:val="Link"/>
@@ -11104,7 +11314,7 @@
           <w:rFonts w:ascii="Times New Roman" w:hAnsi="Times New Roman" w:cs="Times New Roman"/>
         </w:rPr>
       </w:pPr>
-      <w:hyperlink r:id="rId22">
+      <w:hyperlink r:id="rId26">
         <w:r>
           <w:rPr>
             <w:rStyle w:val="Link"/>
@@ -11121,7 +11331,7 @@
           <w:rFonts w:ascii="Times New Roman" w:hAnsi="Times New Roman" w:cs="Times New Roman"/>
         </w:rPr>
       </w:pPr>
-      <w:hyperlink r:id="rId23">
+      <w:hyperlink r:id="rId27">
         <w:r>
           <w:rPr>
             <w:rStyle w:val="Link"/>
@@ -11138,7 +11348,7 @@
           <w:rFonts w:ascii="Times New Roman" w:hAnsi="Times New Roman" w:cs="Times New Roman"/>
         </w:rPr>
       </w:pPr>
-      <w:hyperlink r:id="rId24">
+      <w:hyperlink r:id="rId28">
         <w:r>
           <w:rPr>
             <w:rStyle w:val="Link"/>
@@ -11157,7 +11367,7 @@
       </w:pPr>
     </w:p>
     <w:sectPr>
-      <w:footerReference w:type="default" r:id="rId25"/>
+      <w:footerReference w:type="default" r:id="rId29"/>
       <w:pgSz w:w="11906" w:h="16838"/>
       <w:pgMar w:top="1417" w:right="1417" w:bottom="1417" w:left="1417" w:header="708" w:footer="708" w:gutter="0"/>
       <w:pgNumType w:start="2"/>
@@ -11170,7 +11380,7 @@
 
 <file path=word/comments.xml><?xml version="1.0" encoding="utf-8"?>
 <w:comments xmlns:wpc="http://schemas.microsoft.com/office/word/2010/wordprocessingCanvas" xmlns:cx="http://schemas.microsoft.com/office/drawing/2014/chartex" xmlns:cx1="http://schemas.microsoft.com/office/drawing/2015/9/8/chartex" xmlns:cx2="http://schemas.microsoft.com/office/drawing/2015/10/21/chartex" xmlns:cx3="http://schemas.microsoft.com/office/drawing/2016/5/9/chartex" xmlns:cx4="http://schemas.microsoft.com/office/drawing/2016/5/10/chartex" xmlns:cx5="http://schemas.microsoft.com/office/drawing/2016/5/11/chartex" xmlns:cx6="http://schemas.microsoft.com/office/drawing/2016/5/12/chartex" xmlns:cx7="http://schemas.microsoft.com/office/drawing/2016/5/13/chartex" xmlns:cx8="http://schemas.microsoft.com/office/drawing/2016/5/14/chartex" xmlns:mc="http://schemas.openxmlformats.org/markup-compatibility/2006" xmlns:aink="http://schemas.microsoft.com/office/drawing/2016/ink" xmlns:am3d="http://schemas.microsoft.com/office/drawing/2017/model3d" xmlns:o="urn:schemas-microsoft-com:office:office" xmlns:r="http://schemas.openxmlformats.org/officeDocument/2006/relationships" xmlns:m="http://schemas.openxmlformats.org/officeDocument/2006/math" xmlns:v="urn:schemas-microsoft-com:vml" xmlns:wp14="http://schemas.microsoft.com/office/word/2010/wordprocessingDrawing" xmlns:wp="http://schemas.openxmlformats.org/drawingml/2006/wordprocessingDrawing" xmlns:w10="urn:schemas-microsoft-com:office:word" xmlns:w="http://schemas.openxmlformats.org/wordprocessingml/2006/main" xmlns:w14="http://schemas.microsoft.com/office/word/2010/wordml" xmlns:w15="http://schemas.microsoft.com/office/word/2012/wordml" xmlns:w16cid="http://schemas.microsoft.com/office/word/2016/wordml/cid" xmlns:w16se="http://schemas.microsoft.com/office/word/2015/wordml/symex" xmlns:wpg="http://schemas.microsoft.com/office/word/2010/wordprocessingGroup" xmlns:wpi="http://schemas.microsoft.com/office/word/2010/wordprocessingInk" xmlns:wne="http://schemas.microsoft.com/office/word/2006/wordml" xmlns:wps="http://schemas.microsoft.com/office/word/2010/wordprocessingShape" mc:Ignorable="w14 w15 w16se w16cid wp14">
-  <w:comment w:id="16" w:author="Gazda" w:date="2020-03-09T11:54:00Z" w:initials="G">
+  <w:comment w:id="17" w:author="Gazda" w:date="2020-03-09T12:10:00Z" w:initials="G">
     <w:p>
       <w:pPr>
         <w:pStyle w:val="Jegyzetszveg"/>
@@ -11182,11 +11392,52 @@
         <w:annotationRef/>
       </w:r>
       <w:r>
-        <w:t>képekkel be kellene mutatni</w:t>
+        <w:t>Főcím: Program bemutatása a következő részek után!</w:t>
+      </w:r>
+    </w:p>
+    <w:p>
+      <w:pPr>
+        <w:pStyle w:val="Jegyzetszveg"/>
+      </w:pPr>
+    </w:p>
+    <w:p>
+      <w:pPr>
+        <w:pStyle w:val="Jegyzetszveg"/>
+      </w:pPr>
+      <w:r>
+        <w:t>Mutass be egy egész folyamatot, regisztrációtól -</w:t>
+      </w:r>
+      <w:r>
+        <w:rPr>
+          <w:lang w:val="en-US"/>
+        </w:rPr>
+        <w:t xml:space="preserve">&gt; </w:t>
+      </w:r>
+      <w:r>
+        <w:t>a munkáig, hogyan alkalmazhatja a felhasználó munka közben a programot.</w:t>
+      </w:r>
+      <w:r>
+        <w:br/>
+      </w:r>
+    </w:p>
+    <w:p>
+      <w:pPr>
+        <w:pStyle w:val="Jegyzetszveg"/>
+      </w:pPr>
+      <w:r>
+        <w:t xml:space="preserve">A </w:t>
+      </w:r>
+      <w:proofErr w:type="spellStart"/>
+      <w:r>
+        <w:t>ppt</w:t>
+      </w:r>
+      <w:proofErr w:type="spellEnd"/>
+      <w:r>
+        <w:t>-ben is ezt kell erőltetni majd!!!</w:t>
       </w:r>
     </w:p>
   </w:comment>
-  <w:comment w:id="19" w:author="Gazda" w:date="2020-03-09T12:10:00Z" w:initials="G">
+  <w:comment w:id="20" w:author="Gazda" w:date="2020-03-09T11:55:00Z" w:initials="G">
     <w:p>
       <w:pPr>
         <w:pStyle w:val="Jegyzetszveg"/>
@@ -11198,52 +11449,59 @@
         <w:annotationRef/>
       </w:r>
       <w:r>
-        <w:t>Főcím: Program bemutatása a következő részek után!</w:t>
-      </w:r>
-    </w:p>
+        <w:t>két részben + képek a részekhez</w:t>
+      </w:r>
+    </w:p>
+  </w:comment>
+  <w:comment w:id="21" w:author="Csáktornyai Ádám József" w:date="2020-03-10T11:04:00Z" w:initials="CSÁ">
     <w:p>
       <w:pPr>
         <w:pStyle w:val="Jegyzetszveg"/>
       </w:pPr>
-    </w:p>
+      <w:r>
+        <w:rPr>
+          <w:rStyle w:val="Jegyzethivatkozs"/>
+        </w:rPr>
+        <w:annotationRef/>
+      </w:r>
+      <w:r>
+        <w:t>Két részletre szedés megtörtént, már csak kép kell.</w:t>
+      </w:r>
+    </w:p>
+  </w:comment>
+  <w:comment w:id="23" w:author="Gazda" w:date="2020-03-09T11:56:00Z" w:initials="G">
     <w:p>
       <w:pPr>
         <w:pStyle w:val="Jegyzetszveg"/>
       </w:pPr>
       <w:r>
-        <w:t>Mutass be egy egész folyamatot, regisztrációtól -</w:t>
-      </w:r>
-      <w:r>
-        <w:rPr>
-          <w:lang w:val="en-US"/>
-        </w:rPr>
-        <w:t xml:space="preserve">&gt; </w:t>
-      </w:r>
-      <w:r>
-        <w:t>a munkáig, hogyan alkalmazhatja a felhasználó munka közben a programot.</w:t>
-      </w:r>
-      <w:r>
-        <w:br/>
-      </w:r>
-    </w:p>
+        <w:rPr>
+          <w:rStyle w:val="Jegyzethivatkozs"/>
+        </w:rPr>
+        <w:annotationRef/>
+      </w:r>
+      <w:r>
+        <w:t>kép</w:t>
+      </w:r>
+    </w:p>
+  </w:comment>
+  <w:comment w:id="26" w:author="Gazda" w:date="2020-03-09T12:01:00Z" w:initials="G">
     <w:p>
       <w:pPr>
         <w:pStyle w:val="Jegyzetszveg"/>
       </w:pPr>
       <w:r>
-        <w:t xml:space="preserve">A </w:t>
-      </w:r>
-      <w:proofErr w:type="spellStart"/>
-      <w:r>
-        <w:t>ppt</w:t>
-      </w:r>
-      <w:proofErr w:type="spellEnd"/>
-      <w:r>
-        <w:t>-ben is ezt kell erőltetni majd!!!</w:t>
+        <w:rPr>
+          <w:rStyle w:val="Jegyzethivatkozs"/>
+        </w:rPr>
+        <w:annotationRef/>
+      </w:r>
+      <w:r>
+        <w:t>kép</w:t>
       </w:r>
     </w:p>
   </w:comment>
-  <w:comment w:id="22" w:author="Gazda" w:date="2020-03-09T11:55:00Z" w:initials="G">
+  <w:comment w:id="27" w:author="Gazda" w:date="2020-03-09T12:01:00Z" w:initials="G">
     <w:p>
       <w:pPr>
         <w:pStyle w:val="Jegyzetszveg"/>
@@ -11255,11 +11513,11 @@
         <w:annotationRef/>
       </w:r>
       <w:r>
-        <w:t>két részben + képek a részekhez</w:t>
+        <w:t>kép</w:t>
       </w:r>
     </w:p>
   </w:comment>
-  <w:comment w:id="23" w:author="Csáktornyai Ádám József" w:date="2020-03-10T11:04:00Z" w:initials="CSÁ">
+  <w:comment w:id="30" w:author="Gazda" w:date="2020-03-09T12:02:00Z" w:initials="G">
     <w:p>
       <w:pPr>
         <w:pStyle w:val="Jegyzetszveg"/>
@@ -11271,11 +11529,11 @@
         <w:annotationRef/>
       </w:r>
       <w:r>
-        <w:t>Két részletre szedés megtörtént, már csak kép kell.</w:t>
+        <w:t>kép</w:t>
       </w:r>
     </w:p>
   </w:comment>
-  <w:comment w:id="25" w:author="Gazda" w:date="2020-03-09T11:56:00Z" w:initials="G">
+  <w:comment w:id="31" w:author="Gazda" w:date="2020-03-09T12:03:00Z" w:initials="G">
     <w:p>
       <w:pPr>
         <w:pStyle w:val="Jegyzetszveg"/>
@@ -11291,7 +11549,7 @@
       </w:r>
     </w:p>
   </w:comment>
-  <w:comment w:id="28" w:author="Gazda" w:date="2020-03-09T12:01:00Z" w:initials="G">
+  <w:comment w:id="34" w:author="Gazda" w:date="2020-03-09T12:04:00Z" w:initials="G">
     <w:p>
       <w:pPr>
         <w:pStyle w:val="Jegyzetszveg"/>
@@ -11307,7 +11565,7 @@
       </w:r>
     </w:p>
   </w:comment>
-  <w:comment w:id="29" w:author="Gazda" w:date="2020-03-09T12:01:00Z" w:initials="G">
+  <w:comment w:id="35" w:author="Gazda" w:date="2020-03-09T12:05:00Z" w:initials="G">
     <w:p>
       <w:pPr>
         <w:pStyle w:val="Jegyzetszveg"/>
@@ -11323,7 +11581,7 @@
       </w:r>
     </w:p>
   </w:comment>
-  <w:comment w:id="32" w:author="Gazda" w:date="2020-03-09T12:02:00Z" w:initials="G">
+  <w:comment w:id="44" w:author="Gazda" w:date="2020-03-09T12:06:00Z" w:initials="G">
     <w:p>
       <w:pPr>
         <w:pStyle w:val="Jegyzetszveg"/>
@@ -11339,7 +11597,7 @@
       </w:r>
     </w:p>
   </w:comment>
-  <w:comment w:id="33" w:author="Gazda" w:date="2020-03-09T12:03:00Z" w:initials="G">
+  <w:comment w:id="69" w:author="Gazda" w:date="2020-03-09T12:11:00Z" w:initials="G">
     <w:p>
       <w:pPr>
         <w:pStyle w:val="Jegyzetszveg"/>
@@ -11351,79 +11609,7 @@
         <w:annotationRef/>
       </w:r>
       <w:r>
-        <w:t>kép</w:t>
-      </w:r>
-    </w:p>
-  </w:comment>
-  <w:comment w:id="36" w:author="Gazda" w:date="2020-03-09T12:04:00Z" w:initials="G">
-    <w:p>
-      <w:pPr>
-        <w:pStyle w:val="Jegyzetszveg"/>
-      </w:pPr>
-      <w:r>
-        <w:rPr>
-          <w:rStyle w:val="Jegyzethivatkozs"/>
-        </w:rPr>
-        <w:annotationRef/>
-      </w:r>
-      <w:r>
-        <w:t>kép</w:t>
-      </w:r>
-    </w:p>
-  </w:comment>
-  <w:comment w:id="37" w:author="Gazda" w:date="2020-03-09T12:05:00Z" w:initials="G">
-    <w:p>
-      <w:pPr>
-        <w:pStyle w:val="Jegyzetszveg"/>
-      </w:pPr>
-      <w:r>
-        <w:rPr>
-          <w:rStyle w:val="Jegyzethivatkozs"/>
-        </w:rPr>
-        <w:annotationRef/>
-      </w:r>
-      <w:r>
-        <w:t>kép</w:t>
-      </w:r>
-    </w:p>
-  </w:comment>
-  <w:comment w:id="46" w:author="Gazda" w:date="2020-03-09T12:06:00Z" w:initials="G">
-    <w:p>
-      <w:pPr>
-        <w:pStyle w:val="Jegyzetszveg"/>
-      </w:pPr>
-      <w:r>
-        <w:rPr>
-          <w:rStyle w:val="Jegyzethivatkozs"/>
-        </w:rPr>
-        <w:annotationRef/>
-      </w:r>
-      <w:r>
-        <w:t>kép</w:t>
-      </w:r>
-    </w:p>
-  </w:comment>
-  <w:comment w:id="71" w:author="Gazda" w:date="2020-03-09T12:11:00Z" w:initials="G">
-    <w:p>
-      <w:pPr>
-        <w:pStyle w:val="Jegyzetszveg"/>
-      </w:pPr>
-      <w:r>
-        <w:rPr>
-          <w:rStyle w:val="Jegyzethivatkozs"/>
-        </w:rPr>
-        <w:annotationRef/>
-      </w:r>
-      <w:r>
-        <w:t xml:space="preserve">többet ért volna, ha a </w:t>
-      </w:r>
-      <w:proofErr w:type="gramStart"/>
-      <w:r>
-        <w:t>táblákat</w:t>
-      </w:r>
-      <w:proofErr w:type="gramEnd"/>
-      <w:r>
-        <w:t xml:space="preserve"> mint képet teszed </w:t>
+        <w:t xml:space="preserve">többet ért volna, ha a táblákat mint képet teszed </w:t>
       </w:r>
       <w:proofErr w:type="spellStart"/>
       <w:r>
@@ -11452,7 +11638,7 @@
       </w:r>
     </w:p>
   </w:comment>
-  <w:comment w:id="76" w:author="Gazda" w:date="2020-03-09T12:12:00Z" w:initials="G">
+  <w:comment w:id="70" w:author="Csáktornyai Ádám József" w:date="2020-03-11T08:39:00Z" w:initials="CSÁ">
     <w:p>
       <w:pPr>
         <w:pStyle w:val="Jegyzetszveg"/>
@@ -11464,11 +11650,27 @@
         <w:annotationRef/>
       </w:r>
       <w:r>
+        <w:t>Követelményekben szerepel a karakterszám, ezért választottam ezt a megoldást.</w:t>
+      </w:r>
+    </w:p>
+  </w:comment>
+  <w:comment w:id="75" w:author="Gazda" w:date="2020-03-09T12:12:00Z" w:initials="G">
+    <w:p>
+      <w:pPr>
+        <w:pStyle w:val="Jegyzetszveg"/>
+      </w:pPr>
+      <w:r>
+        <w:rPr>
+          <w:rStyle w:val="Jegyzethivatkozs"/>
+        </w:rPr>
+        <w:annotationRef/>
+      </w:r>
+      <w:r>
         <w:t>utolsó főcím</w:t>
       </w:r>
     </w:p>
   </w:comment>
-  <w:comment w:id="83" w:author="Gazda" w:date="2020-03-09T12:14:00Z" w:initials="G">
+  <w:comment w:id="82" w:author="Gazda" w:date="2020-03-09T12:14:00Z" w:initials="G">
     <w:p>
       <w:pPr>
         <w:pStyle w:val="Jegyzetszveg"/>
@@ -11484,7 +11686,7 @@
       </w:r>
     </w:p>
   </w:comment>
-  <w:comment w:id="92" w:author="Gazda" w:date="2020-03-09T12:16:00Z" w:initials="G">
+  <w:comment w:id="91" w:author="Gazda" w:date="2020-03-09T12:16:00Z" w:initials="G">
     <w:p>
       <w:pPr>
         <w:pStyle w:val="Jegyzetszveg"/>
@@ -11516,7 +11718,6 @@
 
 <file path=word/commentsExtended.xml><?xml version="1.0" encoding="utf-8"?>
 <w15:commentsEx xmlns:wpc="http://schemas.microsoft.com/office/word/2010/wordprocessingCanvas" xmlns:cx="http://schemas.microsoft.com/office/drawing/2014/chartex" xmlns:cx1="http://schemas.microsoft.com/office/drawing/2015/9/8/chartex" xmlns:cx2="http://schemas.microsoft.com/office/drawing/2015/10/21/chartex" xmlns:cx3="http://schemas.microsoft.com/office/drawing/2016/5/9/chartex" xmlns:cx4="http://schemas.microsoft.com/office/drawing/2016/5/10/chartex" xmlns:cx5="http://schemas.microsoft.com/office/drawing/2016/5/11/chartex" xmlns:cx6="http://schemas.microsoft.com/office/drawing/2016/5/12/chartex" xmlns:cx7="http://schemas.microsoft.com/office/drawing/2016/5/13/chartex" xmlns:cx8="http://schemas.microsoft.com/office/drawing/2016/5/14/chartex" xmlns:mc="http://schemas.openxmlformats.org/markup-compatibility/2006" xmlns:aink="http://schemas.microsoft.com/office/drawing/2016/ink" xmlns:am3d="http://schemas.microsoft.com/office/drawing/2017/model3d" xmlns:o="urn:schemas-microsoft-com:office:office" xmlns:r="http://schemas.openxmlformats.org/officeDocument/2006/relationships" xmlns:m="http://schemas.openxmlformats.org/officeDocument/2006/math" xmlns:v="urn:schemas-microsoft-com:vml" xmlns:wp14="http://schemas.microsoft.com/office/word/2010/wordprocessingDrawing" xmlns:wp="http://schemas.openxmlformats.org/drawingml/2006/wordprocessingDrawing" xmlns:w10="urn:schemas-microsoft-com:office:word" xmlns:w="http://schemas.openxmlformats.org/wordprocessingml/2006/main" xmlns:w14="http://schemas.microsoft.com/office/word/2010/wordml" xmlns:w15="http://schemas.microsoft.com/office/word/2012/wordml" xmlns:w16cid="http://schemas.microsoft.com/office/word/2016/wordml/cid" xmlns:w16se="http://schemas.microsoft.com/office/word/2015/wordml/symex" xmlns:wpg="http://schemas.microsoft.com/office/word/2010/wordprocessingGroup" xmlns:wpi="http://schemas.microsoft.com/office/word/2010/wordprocessingInk" xmlns:wne="http://schemas.microsoft.com/office/word/2006/wordml" xmlns:wps="http://schemas.microsoft.com/office/word/2010/wordprocessingShape" mc:Ignorable="w14 w15 w16se w16cid wp14">
-  <w15:commentEx w15:paraId="0F1DB9AE" w15:done="0"/>
   <w15:commentEx w15:paraId="7F4699D2" w15:done="0"/>
   <w15:commentEx w15:paraId="7D02A21F" w15:done="0"/>
   <w15:commentEx w15:paraId="127DCCB9" w15:paraIdParent="7D02A21F" w15:done="0"/>
@@ -11529,6 +11730,7 @@
   <w15:commentEx w15:paraId="76709D9D" w15:done="0"/>
   <w15:commentEx w15:paraId="644DE4BF" w15:done="0"/>
   <w15:commentEx w15:paraId="628EB004" w15:done="0"/>
+  <w15:commentEx w15:paraId="6C6675C1" w15:paraIdParent="628EB004" w15:done="0"/>
   <w15:commentEx w15:paraId="1B56438B" w15:done="0"/>
   <w15:commentEx w15:paraId="75FBC444" w15:done="0"/>
   <w15:commentEx w15:paraId="059C7C39" w15:done="0"/>
@@ -11537,7 +11739,6 @@
 
 <file path=word/commentsIds.xml><?xml version="1.0" encoding="utf-8"?>
 <w16cid:commentsIds xmlns:wpc="http://schemas.microsoft.com/office/word/2010/wordprocessingCanvas" xmlns:cx="http://schemas.microsoft.com/office/drawing/2014/chartex" xmlns:cx1="http://schemas.microsoft.com/office/drawing/2015/9/8/chartex" xmlns:cx2="http://schemas.microsoft.com/office/drawing/2015/10/21/chartex" xmlns:cx3="http://schemas.microsoft.com/office/drawing/2016/5/9/chartex" xmlns:cx4="http://schemas.microsoft.com/office/drawing/2016/5/10/chartex" xmlns:cx5="http://schemas.microsoft.com/office/drawing/2016/5/11/chartex" xmlns:cx6="http://schemas.microsoft.com/office/drawing/2016/5/12/chartex" xmlns:cx7="http://schemas.microsoft.com/office/drawing/2016/5/13/chartex" xmlns:cx8="http://schemas.microsoft.com/office/drawing/2016/5/14/chartex" xmlns:mc="http://schemas.openxmlformats.org/markup-compatibility/2006" xmlns:aink="http://schemas.microsoft.com/office/drawing/2016/ink" xmlns:am3d="http://schemas.microsoft.com/office/drawing/2017/model3d" xmlns:o="urn:schemas-microsoft-com:office:office" xmlns:r="http://schemas.openxmlformats.org/officeDocument/2006/relationships" xmlns:m="http://schemas.openxmlformats.org/officeDocument/2006/math" xmlns:v="urn:schemas-microsoft-com:vml" xmlns:wp14="http://schemas.microsoft.com/office/word/2010/wordprocessingDrawing" xmlns:wp="http://schemas.openxmlformats.org/drawingml/2006/wordprocessingDrawing" xmlns:w10="urn:schemas-microsoft-com:office:word" xmlns:w="http://schemas.openxmlformats.org/wordprocessingml/2006/main" xmlns:w14="http://schemas.microsoft.com/office/word/2010/wordml" xmlns:w15="http://schemas.microsoft.com/office/word/2012/wordml" xmlns:w16cid="http://schemas.microsoft.com/office/word/2016/wordml/cid" xmlns:w16se="http://schemas.microsoft.com/office/word/2015/wordml/symex" xmlns:wpg="http://schemas.microsoft.com/office/word/2010/wordprocessingGroup" xmlns:wpi="http://schemas.microsoft.com/office/word/2010/wordprocessingInk" xmlns:wne="http://schemas.microsoft.com/office/word/2006/wordml" xmlns:wps="http://schemas.microsoft.com/office/word/2010/wordprocessingShape" mc:Ignorable="w14 w15 w16se w16cid wp14">
-  <w16cid:commentId w16cid:paraId="0F1DB9AE" w16cid:durableId="2211CD97"/>
   <w16cid:commentId w16cid:paraId="7F4699D2" w16cid:durableId="2211CD98"/>
   <w16cid:commentId w16cid:paraId="7D02A21F" w16cid:durableId="2211CD99"/>
   <w16cid:commentId w16cid:paraId="127DCCB9" w16cid:durableId="2211F2BB"/>
@@ -11550,6 +11751,7 @@
   <w16cid:commentId w16cid:paraId="76709D9D" w16cid:durableId="2211CDA0"/>
   <w16cid:commentId w16cid:paraId="644DE4BF" w16cid:durableId="2211CDA1"/>
   <w16cid:commentId w16cid:paraId="628EB004" w16cid:durableId="2211CDA3"/>
+  <w16cid:commentId w16cid:paraId="6C6675C1" w16cid:durableId="2213223F"/>
   <w16cid:commentId w16cid:paraId="1B56438B" w16cid:durableId="2211CDA4"/>
   <w16cid:commentId w16cid:paraId="75FBC444" w16cid:durableId="2211CDA5"/>
   <w16cid:commentId w16cid:paraId="059C7C39" w16cid:durableId="2211CDA6"/>
@@ -11607,6 +11809,7 @@
         <w:docPartUnique/>
       </w:docPartObj>
     </w:sdtPr>
+    <w:sdtEndPr/>
     <w:sdtContent>
       <w:p>
         <w:pPr>
@@ -11985,6 +12188,7 @@
     <w:lsdException w:name="HTML Sample" w:semiHidden="1" w:unhideWhenUsed="1"/>
     <w:lsdException w:name="HTML Typewriter" w:semiHidden="1" w:unhideWhenUsed="1"/>
     <w:lsdException w:name="HTML Variable" w:semiHidden="1" w:unhideWhenUsed="1"/>
+    <w:lsdException w:name="Normal Table" w:semiHidden="1" w:unhideWhenUsed="1"/>
     <w:lsdException w:name="annotation subject" w:semiHidden="1" w:unhideWhenUsed="1"/>
     <w:lsdException w:name="No List" w:semiHidden="1" w:unhideWhenUsed="1"/>
     <w:lsdException w:name="Outline List 1" w:semiHidden="1" w:unhideWhenUsed="1"/>
@@ -12027,8 +12231,11 @@
     <w:lsdException w:name="Table Contemporary" w:semiHidden="1" w:unhideWhenUsed="1"/>
     <w:lsdException w:name="Table Elegant" w:semiHidden="1" w:unhideWhenUsed="1"/>
     <w:lsdException w:name="Table Professional" w:semiHidden="1" w:unhideWhenUsed="1"/>
+    <w:lsdException w:name="Table Subtle 1" w:semiHidden="1" w:unhideWhenUsed="1"/>
     <w:lsdException w:name="Table Subtle 2" w:semiHidden="1" w:unhideWhenUsed="1"/>
     <w:lsdException w:name="Table Web 1" w:semiHidden="1" w:unhideWhenUsed="1"/>
+    <w:lsdException w:name="Table Web 2" w:semiHidden="1" w:unhideWhenUsed="1"/>
+    <w:lsdException w:name="Table Web 3" w:semiHidden="1" w:unhideWhenUsed="1"/>
     <w:lsdException w:name="Balloon Text" w:semiHidden="1" w:unhideWhenUsed="1"/>
     <w:lsdException w:name="Table Theme" w:semiHidden="1" w:unhideWhenUsed="1"/>
     <w:lsdException w:name="Placeholder Text" w:semiHidden="1"/>
@@ -12047,6 +12254,10 @@
     <w:lsdException w:name="Colorful List"/>
     <w:lsdException w:name="Colorful Grid"/>
     <w:lsdException w:name="Light Shading Accent 1"/>
+    <w:lsdException w:name="Light List Accent 1"/>
+    <w:lsdException w:name="Light Grid Accent 1"/>
+    <w:lsdException w:name="Medium Shading 1 Accent 1"/>
+    <w:lsdException w:name="Medium Shading 2 Accent 1"/>
     <w:lsdException w:name="Medium List 1 Accent 1"/>
     <w:lsdException w:name="Revision" w:semiHidden="1"/>
     <w:lsdException w:name="Medium List 2 Accent 1"/>
@@ -12122,6 +12333,11 @@
     <w:lsdException w:name="Medium List 2 Accent 6"/>
     <w:lsdException w:name="Medium Grid 1 Accent 6"/>
     <w:lsdException w:name="Medium Grid 2 Accent 6"/>
+    <w:lsdException w:name="Medium Grid 3 Accent 6"/>
+    <w:lsdException w:name="Dark List Accent 6"/>
+    <w:lsdException w:name="Colorful Shading Accent 6"/>
+    <w:lsdException w:name="Colorful List Accent 6"/>
+    <w:lsdException w:name="Colorful Grid Accent 6"/>
     <w:lsdException w:name="Bibliography" w:semiHidden="1" w:unhideWhenUsed="1"/>
     <w:lsdException w:name="TOC Heading" w:semiHidden="1" w:uiPriority="39" w:unhideWhenUsed="1" w:qFormat="1"/>
     <w:lsdException w:name="Grid Table 4" w:uiPriority="49"/>
@@ -13197,7 +13413,7 @@
 </file>
 
 <file path=customXml/itemProps1.xml><?xml version="1.0" encoding="utf-8"?>
-<ds:datastoreItem xmlns:ds="http://schemas.openxmlformats.org/officeDocument/2006/customXml" ds:itemID="{CAFDB4E0-2396-47AF-9B97-682105689519}">
+<ds:datastoreItem xmlns:ds="http://schemas.openxmlformats.org/officeDocument/2006/customXml" ds:itemID="{BDCC4A77-E246-4C16-92AC-886BC190442E}">
   <ds:schemaRefs>
     <ds:schemaRef ds:uri="http://schemas.openxmlformats.org/officeDocument/2006/bibliography"/>
   </ds:schemaRefs>

</xml_diff>